<commit_message>
Update JavaScript.docx to add some new conclusion!
</commit_message>
<xml_diff>
--- a/items-javascript/js_docs/JavaScript.docx
+++ b/items-javascript/js_docs/JavaScript.docx
@@ -7,13 +7,13 @@
         <w:pStyle w:val="1"/>
       </w:pPr>
       <w:r>
-        <w:t>JavaScript</w:t>
-      </w:r>
-      <w:r>
-        <w:rPr>
-          <w:rFonts w:hint="eastAsia"/>
-        </w:rPr>
-        <w:t>——目录</w:t>
+        <w:t xml:space="preserve">JavaScript </w:t>
+      </w:r>
+      <w:r>
+        <w:rPr>
+          <w:rFonts w:hint="eastAsia"/>
+        </w:rPr>
+        <w:t>目录</w:t>
       </w:r>
     </w:p>
     <w:p>
@@ -35,11 +35,6 @@
       </w:r>
     </w:p>
     <w:p>
-      <w:pPr>
-        <w:rPr>
-          <w:rFonts w:hint="eastAsia"/>
-        </w:rPr>
-      </w:pPr>
       <w:r>
         <w:tab/>
         <w:t>首先：这不是JavaScript各个知识点的详细叙述、也不是JavaScript教程。只是自己在学习JavaScript时的学习笔记。作用有二：</w:t>
@@ -48,36 +43,13 @@
         <w:rPr>
           <w:rFonts w:hint="eastAsia"/>
         </w:rPr>
-        <w:t>一是加深自己对</w:t>
-      </w:r>
-      <w:r>
-        <w:rPr>
-          <w:rFonts w:hint="eastAsia"/>
-        </w:rPr>
-        <w:t>学习过程、内容的理解。二是方便以后回顾翻阅、自己不是那种学一遍就掌握的天才、温故而知新。</w:t>
-      </w:r>
-    </w:p>
-    <w:p>
-      <w:r>
-        <w:tab/>
-      </w:r>
-      <w:r>
-        <w:t>对JavaScript的从基础入门到深入的一些整理。可以说自己会JavaScript、</w:t>
-      </w:r>
-      <w:r>
-        <w:t>平时敲代码必不可少的东西。</w:t>
-      </w:r>
-      <w:r>
-        <w:t>也可以说</w:t>
-      </w:r>
-      <w:r>
-        <w:t>不会、静下心来想想、关于JavaScript的印象仅限于函数、事件、获取元素的方法、js脚本这些散件。毫无组织可言、简而言之：对JavaScript的认知只是</w:t>
-      </w:r>
-      <w:r>
-        <w:t>片面性的</w:t>
-      </w:r>
-      <w:r>
-        <w:t>。在此则希望系统的从基础到高级的系统的学习、梳理一下</w:t>
+        <w:t>一是加深自己对学习过程、内容的理解。二是方便以后回顾翻阅、自己不是那种学一遍就掌握的天才、温故而知新。</w:t>
+      </w:r>
+    </w:p>
+    <w:p>
+      <w:r>
+        <w:tab/>
+        <w:t>对JavaScript的从基础入门到深入的一些整理。可以说自己会JavaScript、平时敲代码必不可少的东西。也可以说不会、静下心来想想、关于JavaScript的印象仅限于函数、事件、获取元素的方法、js脚本这些散件。毫无组织可言、简而言之：对JavaScript的认知只是片面性的。在此则希望系统的从基础到高级的系统的学习、梳理一下</w:t>
       </w:r>
       <w:r>
         <w:rPr>
@@ -89,13 +61,7 @@
     <w:p>
       <w:r>
         <w:tab/>
-        <w:t>但是不会具体的像书本教程一样的面面俱到的记录、解释所有知识点。有时候有可能只是会列出类似目录提纲一样的东西、偶尔会对一些知识点进行多一点的记录。此笔记的核心是通过各个知识点将JavaScript的整体结构记录在</w:t>
-      </w:r>
-      <w:r>
-        <w:t>脑海中。目的是当看到这些知识点时、知道他们具体的功能与意义进而加深对JavaScript的理解与掌握。</w:t>
-      </w:r>
-      <w:r>
-        <w:t>便于进一步在脑海中建立一个完善的知识库。</w:t>
+        <w:t>但是不会具体的像书本教程一样的面面俱到的记录、解释所有知识点。有时候有可能只是会列出类似目录提纲一样的东西、偶尔会对一些知识点进行多一点的记录。此笔记的核心是通过各个知识点将JavaScript的整体结构记录在脑海中。目的是当看到这些知识点时、知道他们具体的功能与意义进而加深对JavaScript的理解与掌握。便于进一步在脑海中建立一个完善的知识库。</w:t>
       </w:r>
     </w:p>
     <w:p>
@@ -113,13 +79,7 @@
         <w:t>《JavaScript DOM编程艺术》第二版（英文名：DOM Scripting – Web Design with JavaScript and the Document Object Model）。有兴趣的可以看看这本书。</w:t>
       </w:r>
     </w:p>
-    <w:p>
-      <w:pPr>
-        <w:rPr>
-          <w:rFonts w:hint="eastAsia"/>
-        </w:rPr>
-      </w:pPr>
-    </w:p>
+    <w:p/>
     <w:p>
       <w:pPr>
         <w:pStyle w:val="2"/>
@@ -130,16 +90,8 @@
     </w:p>
     <w:p/>
     <w:p>
-      <w:pPr>
-        <w:rPr>
-          <w:rFonts w:hint="eastAsia"/>
-        </w:rPr>
-      </w:pPr>
-      <w:r>
-        <w:t xml:space="preserve">JavaScript </w:t>
-      </w:r>
-      <w:r>
-        <w:t>简史</w:t>
+      <w:r>
+        <w:t>JavaScript 简史</w:t>
       </w:r>
     </w:p>
     <w:p/>
@@ -170,23 +122,45 @@
         <w:t xml:space="preserve"> HTML</w:t>
       </w:r>
       <w:r>
-        <w:t xml:space="preserve"> DOM与CSS DOM</w:t>
-      </w:r>
-      <w:r>
-        <w:t xml:space="preserve"> </w:t>
-      </w:r>
-    </w:p>
-    <w:p/>
+        <w:t xml:space="preserve"> DOM与CSS DOM </w:t>
+      </w:r>
+    </w:p>
+    <w:p/>
+    <w:p>
+      <w:pPr>
+        <w:pStyle w:val="2"/>
+      </w:pPr>
+      <w:r>
+        <w:rPr>
+          <w:rFonts w:hint="eastAsia"/>
+        </w:rPr>
+        <w:t>TO BE CONTINUED</w:t>
+      </w:r>
+      <w:r>
+        <w:t>…</w:t>
+      </w:r>
+    </w:p>
+    <w:p>
+      <w:pPr>
+        <w:rPr>
+          <w:rFonts w:hint="eastAsia"/>
+        </w:rPr>
+      </w:pPr>
+    </w:p>
     <w:p>
       <w:pPr>
         <w:pStyle w:val="1"/>
       </w:pPr>
       <w:r>
-        <w:t xml:space="preserve">JavaScript </w:t>
-      </w:r>
-      <w:r>
-        <w:t>简史</w:t>
-      </w:r>
+        <w:t>JavaScript 简史</w:t>
+      </w:r>
+    </w:p>
+    <w:p>
+      <w:pPr>
+        <w:rPr>
+          <w:rFonts w:hint="eastAsia"/>
+        </w:rPr>
+      </w:pPr>
     </w:p>
     <w:p>
       <w:pPr>
@@ -215,13 +189,7 @@
     <w:p>
       <w:r>
         <w:tab/>
-        <w:t>JavaScript与Java语言没有任何关系。Java理论上可以部署在任何环境、而JavaScript</w:t>
-      </w:r>
-      <w:r>
-        <w:t>是一种脚本语言、</w:t>
-      </w:r>
-      <w:r>
-        <w:t>只应用于Web浏览器。</w:t>
+        <w:t>JavaScript与Java语言没有任何关系。Java理论上可以部署在任何环境、而JavaScript是一种脚本语言、只应用于Web浏览器。</w:t>
       </w:r>
     </w:p>
     <w:p>
@@ -246,10 +214,7 @@
     <w:p>
       <w:r>
         <w:tab/>
-        <w:t>DOM（Document Object Model）：是一套对文档内容进行抽象和概念化的方法。</w:t>
-      </w:r>
-      <w:r>
-        <w:t>后面会有详述。</w:t>
+        <w:t>DOM（Document Object Model）：是一套对文档内容进行抽象和概念化的方法。后面会有详述。</w:t>
       </w:r>
     </w:p>
     <w:p/>
@@ -258,6 +223,7 @@
         <w:pStyle w:val="2"/>
       </w:pPr>
       <w:r>
+        <w:lastRenderedPageBreak/>
         <w:t>三：浏览器战争</w:t>
       </w:r>
     </w:p>
@@ -279,9 +245,6 @@
     <w:p>
       <w:pPr>
         <w:ind w:firstLine="720"/>
-        <w:rPr>
-          <w:rFonts w:hint="eastAsia"/>
-        </w:rPr>
       </w:pPr>
     </w:p>
     <w:p>
@@ -306,13 +269,7 @@
         <w:rPr>
           <w:rFonts w:hint="eastAsia"/>
         </w:rPr>
-        <w:t>HTML）</w:t>
-      </w:r>
-      <w:r>
-        <w:rPr>
-          <w:rFonts w:hint="eastAsia"/>
-        </w:rPr>
-        <w:t>用于描述HTML、CSS、JavaScript技术组合的术语。其背后含义：</w:t>
+        <w:t>HTML）用于描述HTML、CSS、JavaScript技术组合的术语。其背后含义：</w:t>
       </w:r>
     </w:p>
     <w:p>
@@ -365,9 +322,6 @@
           <w:ilvl w:val="0"/>
           <w:numId w:val="2"/>
         </w:numPr>
-        <w:rPr>
-          <w:rFonts w:hint="eastAsia"/>
-        </w:rPr>
       </w:pPr>
       <w:r>
         <w:rPr>
@@ -405,17 +359,11 @@
         <w:pStyle w:val="2"/>
       </w:pPr>
       <w:r>
-        <w:tab/>
         <w:t>四：制定标准</w:t>
       </w:r>
     </w:p>
     <w:p/>
     <w:p>
-      <w:pPr>
-        <w:rPr>
-          <w:rFonts w:hint="eastAsia"/>
-        </w:rPr>
-      </w:pPr>
       <w:r>
         <w:tab/>
         <w:t>W3C（World Wide Web Consortium）联合浏览器制造商指定标准化</w:t>
@@ -428,11 +376,6 @@
       </w:r>
     </w:p>
     <w:p>
-      <w:pPr>
-        <w:rPr>
-          <w:rFonts w:hint="eastAsia"/>
-        </w:rPr>
-      </w:pPr>
       <w:r>
         <w:tab/>
         <w:t>如今几乎所有的浏览器都内置了对</w:t>
@@ -445,19 +388,16 @@
       </w:r>
     </w:p>
     <w:p>
+      <w:r>
+        <w:tab/>
+      </w:r>
+    </w:p>
+    <w:p>
       <w:pPr>
         <w:pStyle w:val="2"/>
       </w:pPr>
       <w:r>
-        <w:tab/>
-      </w:r>
-    </w:p>
-    <w:p>
-      <w:pPr>
-        <w:pStyle w:val="2"/>
-      </w:pPr>
-      <w:r>
-        <w:tab/>
+        <w:lastRenderedPageBreak/>
         <w:t>五：DOM、JavaScript以及</w:t>
       </w:r>
       <w:r>
@@ -490,30 +430,12 @@
         <w:ind w:firstLine="720"/>
       </w:pPr>
       <w:r>
-        <w:lastRenderedPageBreak/>
-        <w:t>JavaScript对网页进行的所有操作都是通过DOM进行的</w:t>
-      </w:r>
-      <w:r>
-        <w:t>、用于改变浏览器呈现的内容与方式</w:t>
-      </w:r>
-      <w:r>
-        <w:t xml:space="preserve">。DOM属于浏览器，而不是JavaScript语言规范里的规定的核心内容。 </w:t>
-      </w:r>
-    </w:p>
-    <w:p>
-      <w:pPr>
-        <w:rPr>
-          <w:rFonts w:hint="eastAsia"/>
-        </w:rPr>
-      </w:pPr>
-      <w:r>
-        <w:t xml:space="preserve">      jQuery是继prototype之后又一个优秀的JavaScript</w:t>
-      </w:r>
-      <w:r>
-        <w:t>框架、</w:t>
-      </w:r>
-      <w:r>
-        <w:t>是JavaScript库。</w:t>
+        <w:t xml:space="preserve">JavaScript对网页进行的所有操作都是通过DOM进行的、用于改变浏览器呈现的内容与方式。DOM属于浏览器，而不是JavaScript语言规范里的规定的核心内容。 </w:t>
+      </w:r>
+    </w:p>
+    <w:p>
+      <w:r>
+        <w:t xml:space="preserve">      jQuery是继prototype之后又一个优秀的JavaScript框架、是JavaScript库。</w:t>
       </w:r>
     </w:p>
     <w:p/>
@@ -606,6 +528,7 @@
         </w:numPr>
       </w:pPr>
       <w:r>
+        <w:lastRenderedPageBreak/>
         <w:t>语句</w:t>
       </w:r>
     </w:p>
@@ -615,10 +538,7 @@
         <w:ind w:left="720" w:firstLine="360"/>
       </w:pPr>
       <w:r>
-        <w:t>用JavaScript编写的脚本都由一系列指令构成、这些指令叫做</w:t>
-      </w:r>
-      <w:r>
-        <w:t>语句（statement）。多条语句可以放在一行、之间用分号分割。可以不用分号、每条语句单独一行。建议一条语句放一行、并且用分号结束。好的编程习惯是基本素养。</w:t>
+        <w:t>用JavaScript编写的脚本都由一系列指令构成、这些指令叫做语句（statement）。多条语句可以放在一行、之间用分号分割。可以不用分号、每条语句单独一行。建议一条语句放一行、并且用分号结束。好的编程习惯是基本素养。</w:t>
       </w:r>
     </w:p>
     <w:p>
@@ -761,9 +681,6 @@
           <w:ilvl w:val="0"/>
           <w:numId w:val="6"/>
         </w:numPr>
-        <w:rPr>
-          <w:rFonts w:hint="eastAsia"/>
-        </w:rPr>
       </w:pPr>
       <w:r>
         <w:t>局部变量（local variable）：只作用于声明他的那个函数内部。</w:t>
@@ -807,7 +724,6 @@
         <w:ind w:left="720"/>
       </w:pPr>
       <w:r>
-        <w:lastRenderedPageBreak/>
         <w:t>基本类型：boolean、number、string、null、undefined。</w:t>
       </w:r>
     </w:p>
@@ -825,13 +741,7 @@
         <w:t xml:space="preserve">ative </w:t>
       </w:r>
       <w:r>
-        <w:t>object</w:t>
-      </w:r>
-      <w:r>
-        <w:t>（如Date、Math等内置对象）</w:t>
-      </w:r>
-      <w:r>
-        <w:t>。Array、function这些在JavaScript中都属于Object类型。</w:t>
+        <w:t>object（如Date、Math等内置对象）。Array、function这些在JavaScript中都属于Object类型。</w:t>
       </w:r>
     </w:p>
     <w:p>
@@ -861,9 +771,6 @@
     <w:p>
       <w:pPr>
         <w:ind w:left="720"/>
-        <w:rPr>
-          <w:rFonts w:hint="eastAsia"/>
-        </w:rPr>
       </w:pPr>
       <w:r>
         <w:t>特定数据类型：Null、undefined</w:t>
@@ -877,13 +784,7 @@
         <w:rPr>
           <w:rFonts w:hint="eastAsia"/>
         </w:rPr>
-        <w:t>数据类型与下面的操作符结合、以及如何判断一个变量是哪种类型时会有一些容易让人疑惑的地方、会在下一笔记中单独记录。</w:t>
-      </w:r>
-      <w:r>
-        <w:rPr>
-          <w:rFonts w:hint="eastAsia"/>
-        </w:rPr>
-        <w:t>这里只是概念性记录。</w:t>
+        <w:t>数据类型与下面的操作符结合、以及如何判断一个变量是哪种类型时会有一些容易让人疑惑的地方、会在下一笔记中单独记录。这里只是概念性记录。</w:t>
       </w:r>
     </w:p>
     <w:p>
@@ -902,9 +803,6 @@
     <w:p>
       <w:pPr>
         <w:ind w:left="720"/>
-        <w:rPr>
-          <w:rFonts w:hint="eastAsia"/>
-        </w:rPr>
       </w:pPr>
     </w:p>
     <w:p>
@@ -924,9 +822,6 @@
     <w:p>
       <w:pPr>
         <w:ind w:left="720"/>
-        <w:rPr>
-          <w:rFonts w:hint="eastAsia"/>
-        </w:rPr>
       </w:pPr>
       <w:r>
         <w:t>自增、自减（分操作前、操作后）：++ --</w:t>
@@ -943,9 +838,6 @@
     <w:p>
       <w:pPr>
         <w:ind w:left="720"/>
-        <w:rPr>
-          <w:rFonts w:hint="eastAsia"/>
-        </w:rPr>
       </w:pPr>
       <w:r>
         <w:t>逻辑操作符（logical operators）：|| &amp;&amp; !</w:t>
@@ -959,9 +851,6 @@
     <w:p>
       <w:pPr>
         <w:pStyle w:val="2"/>
-        <w:rPr>
-          <w:rFonts w:hint="eastAsia"/>
-        </w:rPr>
       </w:pPr>
       <w:r>
         <w:t>四：条件语句</w:t>
@@ -970,9 +859,6 @@
     <w:p>
       <w:pPr>
         <w:ind w:left="720"/>
-        <w:rPr>
-          <w:rFonts w:hint="eastAsia"/>
-        </w:rPr>
       </w:pPr>
     </w:p>
     <w:p>
@@ -1012,6 +898,7 @@
           <w:sz w:val="24"/>
           <w:szCs w:val="24"/>
         </w:rPr>
+        <w:lastRenderedPageBreak/>
         <w:t>if (condition) {</w:t>
       </w:r>
       <w:r>
@@ -1085,7 +972,6 @@
         <w:pStyle w:val="2"/>
       </w:pPr>
       <w:r>
-        <w:lastRenderedPageBreak/>
         <w:t>五：循环语句</w:t>
       </w:r>
     </w:p>
@@ -1105,13 +991,7 @@
         <w:t>循环</w:t>
       </w:r>
     </w:p>
-    <w:p>
-      <w:pPr>
-        <w:rPr>
-          <w:rFonts w:hint="eastAsia"/>
-        </w:rPr>
-      </w:pPr>
-    </w:p>
+    <w:p/>
     <w:p>
       <w:pPr>
         <w:pStyle w:val="HTML"/>
@@ -1217,9 +1097,6 @@
     <w:p>
       <w:pPr>
         <w:ind w:left="720"/>
-        <w:rPr>
-          <w:rFonts w:hint="eastAsia"/>
-        </w:rPr>
       </w:pPr>
     </w:p>
     <w:p>
@@ -1292,9 +1169,8 @@
     <w:p/>
     <w:p>
       <w:r>
-        <w:tab/>
-      </w:r>
-      <w:r>
+        <w:lastRenderedPageBreak/>
+        <w:tab/>
         <w:t>把需要多次使用的同一段代码封装成一个函数、函数（function）</w:t>
       </w:r>
       <w:r>
@@ -1321,7 +1197,7 @@
           <w:sz w:val="24"/>
           <w:szCs w:val="24"/>
         </w:rPr>
-        <w:t>function methodN</w:t>
+        <w:t>function methodName ( parameter ... ) {</w:t>
       </w:r>
       <w:r>
         <w:rPr>
@@ -1329,7 +1205,8 @@
           <w:sz w:val="24"/>
           <w:szCs w:val="24"/>
         </w:rPr>
-        <w:t>ame ( parameter ... ) {</w:t>
+        <w:br/>
+        <w:t xml:space="preserve">   //body statements;</w:t>
       </w:r>
       <w:r>
         <w:rPr>
@@ -1338,31 +1215,15 @@
           <w:szCs w:val="24"/>
         </w:rPr>
         <w:br/>
-        <w:t xml:space="preserve">   //body statements;</w:t>
-      </w:r>
-      <w:r>
-        <w:rPr>
-          <w:color w:val="000000"/>
-          <w:sz w:val="24"/>
-          <w:szCs w:val="24"/>
-        </w:rPr>
-        <w:br/>
         <w:t>}</w:t>
       </w:r>
     </w:p>
-    <w:p>
-      <w:pPr>
-        <w:rPr>
-          <w:rFonts w:hint="eastAsia"/>
-        </w:rPr>
-      </w:pPr>
-    </w:p>
+    <w:p/>
     <w:p>
       <w:pPr>
         <w:pStyle w:val="2"/>
       </w:pPr>
       <w:r>
-        <w:lastRenderedPageBreak/>
         <w:t>七：对象</w:t>
       </w:r>
     </w:p>
@@ -1387,22 +1248,12 @@
       </w:r>
     </w:p>
     <w:p>
-      <w:pPr>
-        <w:rPr>
-          <w:rFonts w:hint="eastAsia"/>
-        </w:rPr>
-      </w:pPr>
       <w:r>
         <w:tab/>
         <w:t>属性是隶属于某个对象的变量：Object.property</w:t>
       </w:r>
     </w:p>
     <w:p>
-      <w:pPr>
-        <w:rPr>
-          <w:rFonts w:hint="eastAsia"/>
-        </w:rPr>
-      </w:pPr>
       <w:r>
         <w:tab/>
         <w:t>方法只有某个特定对象才能调用的函数：Object.method()</w:t>
@@ -1495,6 +1346,7 @@
         <w:pStyle w:val="2"/>
       </w:pPr>
       <w:r>
+        <w:lastRenderedPageBreak/>
         <w:t>一：简介</w:t>
       </w:r>
     </w:p>
@@ -1511,19 +1363,7 @@
         <w:rPr>
           <w:rFonts w:hint="eastAsia"/>
         </w:rPr>
-        <w:t>与操作符结合、以及如何判断一个变量</w:t>
-      </w:r>
-      <w:r>
-        <w:rPr>
-          <w:rFonts w:hint="eastAsia"/>
-        </w:rPr>
-        <w:t>是哪种类型时会有一些容易让人疑惑的地方、比如数据类型与操作符组合之后的结果</w:t>
-      </w:r>
-      <w:r>
-        <w:rPr>
-          <w:rFonts w:hint="eastAsia"/>
-        </w:rPr>
-        <w:t>有时候并不是我们想象的那样。再比如=、==</w:t>
+        <w:t>与操作符结合、以及如何判断一个变量是哪种类型时会有一些容易让人疑惑的地方、比如数据类型与操作符组合之后的结果有时候并不是我们想象的那样。再比如=、==</w:t>
       </w:r>
       <w:r>
         <w:t xml:space="preserve"> 与===有什么区别。</w:t>
@@ -1533,28 +1373,16 @@
     <w:p>
       <w:pPr>
         <w:pStyle w:val="2"/>
-        <w:rPr>
-          <w:rFonts w:hint="eastAsia"/>
-        </w:rPr>
-      </w:pPr>
-      <w:r>
-        <w:t>二：</w:t>
-      </w:r>
-      <w:r>
-        <w:t>隐式转换</w:t>
-      </w:r>
-    </w:p>
-    <w:p/>
-    <w:p>
-      <w:r>
-        <w:tab/>
-        <w:t>下面的测试可以通过chrome浏览器的开发者模式（按F12调出）的console中直接输入、回车</w:t>
-      </w:r>
-      <w:r>
-        <w:t>后再输入相应的变量名就</w:t>
-      </w:r>
-      <w:r>
-        <w:t>可以很直观的看到结果。</w:t>
+      </w:pPr>
+      <w:r>
+        <w:t>二：隐式转换</w:t>
+      </w:r>
+    </w:p>
+    <w:p/>
+    <w:p>
+      <w:r>
+        <w:tab/>
+        <w:t>下面的测试可以通过chrome浏览器的开发者模式（按F12调出）的console中直接输入、回车后再输入相应的变量名就可以很直观的看到结果。</w:t>
       </w:r>
     </w:p>
     <w:p>
@@ -1614,9 +1442,6 @@
           <w:ilvl w:val="0"/>
           <w:numId w:val="14"/>
         </w:numPr>
-        <w:rPr>
-          <w:rFonts w:hint="eastAsia"/>
-        </w:rPr>
       </w:pPr>
       <w:r>
         <w:t>null === null、</w:t>
@@ -1706,13 +1531,7 @@
         <w:rPr>
           <w:rFonts w:hint="eastAsia"/>
         </w:rPr>
-        <w:t>与其他相比时、true转换成1 false转换成0.</w:t>
-      </w:r>
-      <w:r>
-        <w:rPr>
-          <w:rFonts w:hint="eastAsia"/>
-        </w:rPr>
-        <w:t>但是如果是先定义一个变量值为 1 再与true做对比则结果为false。</w:t>
+        <w:t>与其他相比时、true转换成1 false转换成0.但是如果是先定义一个变量值为 1 再与true做对比则结果为false。</w:t>
       </w:r>
     </w:p>
     <w:p>
@@ -1724,6 +1543,7 @@
         </w:numPr>
       </w:pPr>
       <w:r>
+        <w:lastRenderedPageBreak/>
         <w:t>object与其他相比时、object转为基本类型、其他false。</w:t>
       </w:r>
     </w:p>
@@ -1747,44 +1567,519 @@
       <w:pPr>
         <w:pStyle w:val="a3"/>
         <w:ind w:left="1080"/>
-        <w:rPr>
-          <w:rFonts w:hint="eastAsia"/>
-        </w:rPr>
       </w:pPr>
     </w:p>
     <w:p>
       <w:pPr>
         <w:pStyle w:val="2"/>
-      </w:pPr>
-      <w:r>
-        <w:t>三</w:t>
-      </w:r>
-      <w:r>
-        <w:t>：判断</w:t>
-      </w:r>
-      <w:r>
-        <w:t>数据类型</w:t>
-      </w:r>
-    </w:p>
-    <w:p>
-      <w:r>
-        <w:tab/>
+        <w:rPr>
+          <w:rFonts w:hint="eastAsia"/>
+        </w:rPr>
+      </w:pPr>
+      <w:r>
+        <w:t>三：类型检测</w:t>
+      </w:r>
+    </w:p>
+    <w:p>
+      <w:r>
+        <w:tab/>
+      </w:r>
+    </w:p>
+    <w:p>
+      <w:pPr>
+        <w:rPr>
+          <w:rFonts w:hint="eastAsia"/>
+        </w:rPr>
+      </w:pPr>
+      <w:r>
+        <w:tab/>
+        <w:t>JavaScript中可以通过一下几种方式来判断一个数据的类型：typeof、</w:t>
+      </w:r>
+      <w:r>
+        <w:rPr>
+          <w:rFonts w:hint="eastAsia"/>
+        </w:rPr>
+        <w:t>instanceof、Object.prototype.toString、constructor、duck type.</w:t>
+      </w:r>
+    </w:p>
+    <w:p>
+      <w:r>
+        <w:tab/>
+        <w:t>1. typeof:</w:t>
+      </w:r>
+    </w:p>
+    <w:p>
+      <w:r>
+        <w:tab/>
+        <w:t>a) 适用于判断基本类型和函数类型。</w:t>
+      </w:r>
+    </w:p>
+    <w:p>
+      <w:r>
+        <w:tab/>
+        <w:t>b) typeof null结果为“Object”。</w:t>
+      </w:r>
+    </w:p>
+    <w:p>
+      <w:pPr>
+        <w:rPr>
+          <w:rFonts w:hint="eastAsia"/>
+        </w:rPr>
+      </w:pPr>
+      <w:r>
+        <w:tab/>
+        <w:t>c) typeof判断数组、输出结果为Object。</w:t>
+      </w:r>
+    </w:p>
+    <w:p>
+      <w:r>
+        <w:tab/>
+        <w:t>example：</w:t>
+      </w:r>
+    </w:p>
+    <w:p>
+      <w:r>
+        <w:tab/>
+      </w:r>
+    </w:p>
+    <w:p>
+      <w:r>
+        <w:tab/>
+        <w:t>2. instanceof</w:t>
+      </w:r>
+    </w:p>
+    <w:p>
+      <w:r>
+        <w:tab/>
+        <w:t>a) 适用于判断被检测类型属于哪种对象类型——obj instanceof Object;</w:t>
+      </w:r>
+    </w:p>
+    <w:p>
+      <w:r>
+        <w:tab/>
+        <w:t>b</w:t>
+      </w:r>
+      <w:r>
+        <w:rPr>
+          <w:rFonts w:hint="eastAsia"/>
+        </w:rPr>
+        <w:t>)</w:t>
+      </w:r>
+      <w:r>
+        <w:t xml:space="preserve"> </w:t>
+      </w:r>
+      <w:r>
+        <w:rPr>
+          <w:rFonts w:hint="eastAsia"/>
+        </w:rPr>
+        <w:t>其左边的运算数是一个对象，右边的运算数是对象类的名字或构造函数。如果 object 是 class 或构造函数的实例，则 instanceof 运算符返回 true。如果 object 不是指定类或函数的实例，或者 object 为 null，则返回 false。</w:t>
+      </w:r>
+    </w:p>
+    <w:p>
+      <w:pPr>
+        <w:rPr>
+          <w:rFonts w:hint="eastAsia"/>
+        </w:rPr>
+      </w:pPr>
+      <w:r>
+        <w:rPr>
+          <w:rFonts w:hint="eastAsia"/>
+        </w:rPr>
+        <w:tab/>
+        <w:t>c) instanceof</w:t>
+      </w:r>
+      <w:r>
+        <w:t xml:space="preserve"> 不能跨iframe使用！不同iframe中创建的对象不会共享一个prototype。</w:t>
+      </w:r>
+    </w:p>
+    <w:p>
+      <w:r>
+        <w:tab/>
+        <w:t>example:</w:t>
+      </w:r>
+    </w:p>
+    <w:p/>
+    <w:p>
+      <w:r>
+        <w:tab/>
+        <w:t>3. Object.</w:t>
+      </w:r>
+      <w:r>
+        <w:rPr>
+          <w:rFonts w:hint="eastAsia"/>
+        </w:rPr>
+        <w:t>prototype</w:t>
+      </w:r>
+      <w:r>
+        <w:t>.toString.apply();</w:t>
+      </w:r>
+    </w:p>
+    <w:p>
+      <w:r>
+        <w:tab/>
+        <w:t>通过对象的prototype判断其具体类型、可用于判断数组类型</w:t>
       </w:r>
     </w:p>
     <w:p>
       <w:r>
         <w:lastRenderedPageBreak/>
         <w:tab/>
-      </w:r>
+        <w:t>example:</w:t>
+      </w:r>
+    </w:p>
+    <w:p/>
+    <w:p>
+      <w:pPr>
+        <w:pStyle w:val="a3"/>
+        <w:numPr>
+          <w:ilvl w:val="0"/>
+          <w:numId w:val="13"/>
+        </w:numPr>
+      </w:pPr>
+      <w:r>
+        <w:rPr>
+          <w:rFonts w:hint="eastAsia"/>
+        </w:rPr>
+        <w:t>constructor 、通过构造器判断类型、constructor可以被改写、不经常用</w:t>
+      </w:r>
+    </w:p>
+    <w:p>
+      <w:pPr>
+        <w:pStyle w:val="a3"/>
+        <w:numPr>
+          <w:ilvl w:val="0"/>
+          <w:numId w:val="13"/>
+        </w:numPr>
+      </w:pPr>
+      <w:r>
+        <w:t>duck type 鸭子类型、通过类型特有属性或者方法来判断数据类型、如判断一个数据类型是否是数组可以查看此数据是否有length属性等。</w:t>
+      </w:r>
+    </w:p>
+    <w:p/>
+    <w:p>
+      <w:pPr>
+        <w:pStyle w:val="2"/>
+      </w:pPr>
+      <w:r>
+        <w:t>四：总结</w:t>
+      </w:r>
+    </w:p>
+    <w:p/>
+    <w:p>
+      <w:r>
+        <w:tab/>
+        <w:t>typeof：适合基本类型和function检测、遇到null则失效。</w:t>
+      </w:r>
+    </w:p>
+    <w:p>
+      <w:r>
+        <w:tab/>
+        <w:t>Object.prototype.toString.applay()判断。</w:t>
+      </w:r>
+    </w:p>
+    <w:p>
+      <w:r>
+        <w:tab/>
+        <w:t>instancof：适合自定义对象、也可以用来检测原生对象、在不同iframe和window之间失效。</w:t>
+      </w:r>
+    </w:p>
+    <w:p>
+      <w:r>
+        <w:tab/>
+        <w:t>后两种不常用、视情况而定。</w:t>
+      </w:r>
+    </w:p>
+    <w:p>
+      <w:pPr>
+        <w:rPr>
+          <w:rFonts w:hint="eastAsia"/>
+        </w:rPr>
+      </w:pPr>
+    </w:p>
+    <w:p>
+      <w:pPr>
+        <w:pStyle w:val="2"/>
+      </w:pPr>
+      <w:r>
+        <w:t>五：补充</w:t>
+      </w:r>
+    </w:p>
+    <w:p>
+      <w:r>
+        <w:tab/>
+      </w:r>
+    </w:p>
+    <w:p>
+      <w:r>
+        <w:tab/>
+        <w:t>测试结果：</w:t>
+      </w:r>
+    </w:p>
+    <w:p>
+      <w:pPr>
+        <w:rPr>
+          <w:rFonts w:hint="eastAsia"/>
+        </w:rPr>
+      </w:pPr>
+    </w:p>
+    <w:p>
+      <w:pPr>
+        <w:pStyle w:val="1"/>
+      </w:pPr>
+      <w:r>
+        <w:t>JavaScript DOM</w:t>
+      </w:r>
+    </w:p>
+    <w:p/>
+    <w:p>
+      <w:pPr>
+        <w:pStyle w:val="2"/>
+      </w:pPr>
+      <w:r>
+        <w:t>一：简介</w:t>
+      </w:r>
+    </w:p>
+    <w:p/>
+    <w:p>
+      <w:pPr>
+        <w:ind w:firstLine="720"/>
+      </w:pPr>
+      <w:r>
+        <w:t>前面已经提到过JavaScript与</w:t>
+      </w:r>
+      <w:r>
+        <w:rPr>
+          <w:rFonts w:hint="eastAsia"/>
+        </w:rPr>
+        <w:t>DOM之间的关系</w:t>
+      </w:r>
+      <w:r>
+        <w:t>：</w:t>
+      </w:r>
+    </w:p>
+    <w:p>
+      <w:pPr>
+        <w:ind w:firstLine="720"/>
+      </w:pPr>
+      <w:r>
+        <w:lastRenderedPageBreak/>
+        <w:t>DOM(document object model) 是一套对文档内容进行抽象和概念化的方法、</w:t>
+      </w:r>
+      <w:r>
+        <w:rPr>
+          <w:rFonts w:hint="eastAsia"/>
+        </w:rPr>
+        <w:t>是对外提供的操纵浏览器内容的API。</w:t>
+      </w:r>
+      <w:r>
+        <w:t xml:space="preserve"> </w:t>
+      </w:r>
+    </w:p>
+    <w:p>
+      <w:pPr>
+        <w:ind w:firstLine="720"/>
+      </w:pPr>
+      <w:r>
+        <w:t>JavaScript对网页进行的所有操作都是通过DOM进行的、用于改变浏览器呈现的内容与方式。DOM属于浏览器，而不是JavaScript语言规范里的规定的核心内容。</w:t>
+      </w:r>
+    </w:p>
+    <w:p>
+      <w:pPr>
+        <w:ind w:firstLine="720"/>
+      </w:pPr>
+      <w:r>
+        <w:t>此篇重点在于</w:t>
+      </w:r>
+      <w:r>
+        <w:rPr>
+          <w:rFonts w:hint="eastAsia"/>
+        </w:rPr>
+        <w:t>DOM。</w:t>
+      </w:r>
+    </w:p>
+    <w:p>
+      <w:pPr>
+        <w:ind w:firstLine="720"/>
+      </w:pPr>
+    </w:p>
+    <w:p>
+      <w:pPr>
+        <w:pStyle w:val="2"/>
+      </w:pPr>
+      <w:r>
+        <w:t>二：</w:t>
+      </w:r>
+      <w:r>
+        <w:rPr>
+          <w:rFonts w:hint="eastAsia"/>
+        </w:rPr>
+        <w:t>DOM</w:t>
+      </w:r>
+    </w:p>
+    <w:p>
+      <w:pPr>
+        <w:rPr>
+          <w:rFonts w:hint="eastAsia"/>
+        </w:rPr>
+      </w:pPr>
+    </w:p>
+    <w:p>
+      <w:r>
+        <w:tab/>
+        <w:t>D——Document：当创建一个网页并把他加载到web浏览器中时、</w:t>
+      </w:r>
+      <w:r>
+        <w:rPr>
+          <w:rFonts w:hint="eastAsia"/>
+        </w:rPr>
+        <w:t>DOM自动生成。把编写的网页文档转换为一个文档对象。</w:t>
+      </w:r>
+    </w:p>
+    <w:p>
+      <w:r>
+        <w:tab/>
+        <w:t>O——Object：对象。比如上面提到的把网页文档转换成的document对象。JavaScript中对象分为三类（前文有详细说明）：用户定义对象（user-defined object）、</w:t>
+      </w:r>
+      <w:r>
+        <w:rPr>
+          <w:rFonts w:hint="eastAsia"/>
+        </w:rPr>
+        <w:t>内建对象（native object）、宿主对象（host</w:t>
+      </w:r>
+      <w:r>
+        <w:t xml:space="preserve"> object）。</w:t>
+      </w:r>
+    </w:p>
+    <w:p>
+      <w:r>
+        <w:tab/>
+        <w:t>M——Model or Map：某种事物的表现形式。</w:t>
+      </w:r>
+    </w:p>
+    <w:p/>
+    <w:p>
+      <w:pPr>
+        <w:pStyle w:val="2"/>
+      </w:pPr>
+      <w:r>
+        <w:t>三：节点</w:t>
+      </w:r>
+    </w:p>
+    <w:p/>
+    <w:p>
+      <w:r>
+        <w:tab/>
+        <w:t>元素节点（element node）：是</w:t>
+      </w:r>
+      <w:r>
+        <w:rPr>
+          <w:rFonts w:hint="eastAsia"/>
+        </w:rPr>
+        <w:t>DOM的原子、</w:t>
+      </w:r>
+      <w:r>
+        <w:t>对应文档中元素、如div、p、li等、可以包含其他元素节点。</w:t>
+      </w:r>
+    </w:p>
+    <w:p>
+      <w:pPr>
+        <w:rPr>
+          <w:rFonts w:hint="eastAsia"/>
+        </w:rPr>
+      </w:pPr>
+      <w:r>
+        <w:tab/>
+        <w:t>文本节点（text node）：总是被包含于元素节点。</w:t>
+      </w:r>
+    </w:p>
+    <w:p>
+      <w:r>
+        <w:tab/>
+        <w:t>属性节点（attribute node）：用来对元素做出更具体的描述。</w:t>
+      </w:r>
+    </w:p>
+    <w:p/>
+    <w:p>
+      <w:pPr>
+        <w:pStyle w:val="2"/>
+      </w:pPr>
+      <w:r>
+        <w:t>四：CSS</w:t>
+      </w:r>
+    </w:p>
+    <w:p/>
+    <w:p>
+      <w:r>
+        <w:lastRenderedPageBreak/>
+        <w:tab/>
+        <w:t>Cascading Style Sheet：改变文档呈现形式、具有继承（inheritance）特性、即加于某元素的样式同样作用与此元素包含的所有元素、但是可以被覆盖。</w:t>
+      </w:r>
+    </w:p>
+    <w:p/>
+    <w:p>
+      <w:pPr>
+        <w:pStyle w:val="2"/>
+      </w:pPr>
+      <w:r>
+        <w:t>五：</w:t>
+      </w:r>
+      <w:r>
+        <w:rPr>
+          <w:rFonts w:hint="eastAsia"/>
+        </w:rPr>
+        <w:t>DOM常用方法</w:t>
+      </w:r>
+    </w:p>
+    <w:p/>
+    <w:p>
+      <w:pPr>
+        <w:pStyle w:val="a3"/>
+        <w:numPr>
+          <w:ilvl w:val="0"/>
+          <w:numId w:val="16"/>
+        </w:numPr>
+      </w:pPr>
+      <w:r>
+        <w:rPr>
+          <w:rFonts w:hint="eastAsia"/>
+        </w:rPr>
+        <w:t>获取元素</w:t>
+      </w:r>
+    </w:p>
+    <w:p>
+      <w:pPr>
+        <w:ind w:left="720"/>
+      </w:pPr>
+      <w:r>
+        <w:t>用于document对象！</w:t>
+      </w:r>
+    </w:p>
+    <w:p>
+      <w:pPr>
+        <w:pStyle w:val="a3"/>
+        <w:numPr>
+          <w:ilvl w:val="0"/>
+          <w:numId w:val="16"/>
+        </w:numPr>
+      </w:pPr>
+      <w:r>
+        <w:rPr>
+          <w:rFonts w:hint="eastAsia"/>
+        </w:rPr>
+        <w:t>操作元素属性</w:t>
+      </w:r>
+    </w:p>
+    <w:p>
+      <w:pPr>
+        <w:ind w:left="720"/>
+        <w:rPr>
+          <w:rFonts w:hint="eastAsia"/>
+        </w:rPr>
+      </w:pPr>
+    </w:p>
+    <w:p>
       <w:bookmarkStart w:id="0" w:name="_GoBack"/>
       <w:bookmarkEnd w:id="0"/>
-    </w:p>
-    <w:p>
-      <w:pPr>
-        <w:rPr>
-          <w:rFonts w:hint="eastAsia"/>
-        </w:rPr>
-      </w:pPr>
     </w:p>
     <w:sectPr>
       <w:pgSz w:w="12240" w:h="15840"/>
@@ -1796,6 +2091,56 @@
 </w:document>
 </file>
 
+<file path=word/endnotes.xml><?xml version="1.0" encoding="utf-8"?>
+<w:endnotes xmlns:wpc="http://schemas.microsoft.com/office/word/2010/wordprocessingCanvas" xmlns:mc="http://schemas.openxmlformats.org/markup-compatibility/2006" xmlns:o="urn:schemas-microsoft-com:office:office" xmlns:r="http://schemas.openxmlformats.org/officeDocument/2006/relationships" xmlns:m="http://schemas.openxmlformats.org/officeDocument/2006/math" xmlns:v="urn:schemas-microsoft-com:vml" xmlns:wp14="http://schemas.microsoft.com/office/word/2010/wordprocessingDrawing" xmlns:wp="http://schemas.openxmlformats.org/drawingml/2006/wordprocessingDrawing" xmlns:w10="urn:schemas-microsoft-com:office:word" xmlns:w="http://schemas.openxmlformats.org/wordprocessingml/2006/main" xmlns:w14="http://schemas.microsoft.com/office/word/2010/wordml" xmlns:w15="http://schemas.microsoft.com/office/word/2012/wordml" xmlns:wpg="http://schemas.microsoft.com/office/word/2010/wordprocessingGroup" xmlns:wpi="http://schemas.microsoft.com/office/word/2010/wordprocessingInk" xmlns:wne="http://schemas.microsoft.com/office/word/2006/wordml" xmlns:wps="http://schemas.microsoft.com/office/word/2010/wordprocessingShape" mc:Ignorable="w14 w15 wp14">
+  <w:endnote w:type="separator" w:id="-1">
+    <w:p>
+      <w:pPr>
+        <w:spacing w:after="0" w:line="240" w:lineRule="auto"/>
+      </w:pPr>
+      <w:r>
+        <w:separator/>
+      </w:r>
+    </w:p>
+  </w:endnote>
+  <w:endnote w:type="continuationSeparator" w:id="0">
+    <w:p>
+      <w:pPr>
+        <w:spacing w:after="0" w:line="240" w:lineRule="auto"/>
+      </w:pPr>
+      <w:r>
+        <w:continuationSeparator/>
+      </w:r>
+    </w:p>
+  </w:endnote>
+</w:endnotes>
+</file>
+
+<file path=word/footnotes.xml><?xml version="1.0" encoding="utf-8"?>
+<w:footnotes xmlns:wpc="http://schemas.microsoft.com/office/word/2010/wordprocessingCanvas" xmlns:mc="http://schemas.openxmlformats.org/markup-compatibility/2006" xmlns:o="urn:schemas-microsoft-com:office:office" xmlns:r="http://schemas.openxmlformats.org/officeDocument/2006/relationships" xmlns:m="http://schemas.openxmlformats.org/officeDocument/2006/math" xmlns:v="urn:schemas-microsoft-com:vml" xmlns:wp14="http://schemas.microsoft.com/office/word/2010/wordprocessingDrawing" xmlns:wp="http://schemas.openxmlformats.org/drawingml/2006/wordprocessingDrawing" xmlns:w10="urn:schemas-microsoft-com:office:word" xmlns:w="http://schemas.openxmlformats.org/wordprocessingml/2006/main" xmlns:w14="http://schemas.microsoft.com/office/word/2010/wordml" xmlns:w15="http://schemas.microsoft.com/office/word/2012/wordml" xmlns:wpg="http://schemas.microsoft.com/office/word/2010/wordprocessingGroup" xmlns:wpi="http://schemas.microsoft.com/office/word/2010/wordprocessingInk" xmlns:wne="http://schemas.microsoft.com/office/word/2006/wordml" xmlns:wps="http://schemas.microsoft.com/office/word/2010/wordprocessingShape" mc:Ignorable="w14 w15 wp14">
+  <w:footnote w:type="separator" w:id="-1">
+    <w:p>
+      <w:pPr>
+        <w:spacing w:after="0" w:line="240" w:lineRule="auto"/>
+      </w:pPr>
+      <w:r>
+        <w:separator/>
+      </w:r>
+    </w:p>
+  </w:footnote>
+  <w:footnote w:type="continuationSeparator" w:id="0">
+    <w:p>
+      <w:pPr>
+        <w:spacing w:after="0" w:line="240" w:lineRule="auto"/>
+      </w:pPr>
+      <w:r>
+        <w:continuationSeparator/>
+      </w:r>
+    </w:p>
+  </w:footnote>
+</w:footnotes>
+</file>
+
 <file path=word/numbering.xml><?xml version="1.0" encoding="utf-8"?>
 <w:numbering xmlns:wpc="http://schemas.microsoft.com/office/word/2010/wordprocessingCanvas" xmlns:mc="http://schemas.openxmlformats.org/markup-compatibility/2006" xmlns:o="urn:schemas-microsoft-com:office:office" xmlns:r="http://schemas.openxmlformats.org/officeDocument/2006/relationships" xmlns:m="http://schemas.openxmlformats.org/officeDocument/2006/math" xmlns:v="urn:schemas-microsoft-com:vml" xmlns:wp14="http://schemas.microsoft.com/office/word/2010/wordprocessingDrawing" xmlns:wp="http://schemas.openxmlformats.org/drawingml/2006/wordprocessingDrawing" xmlns:w10="urn:schemas-microsoft-com:office:word" xmlns:w="http://schemas.openxmlformats.org/wordprocessingml/2006/main" xmlns:w14="http://schemas.microsoft.com/office/word/2010/wordml" xmlns:w15="http://schemas.microsoft.com/office/word/2012/wordml" xmlns:wpg="http://schemas.microsoft.com/office/word/2010/wordprocessingGroup" xmlns:wpi="http://schemas.microsoft.com/office/word/2010/wordprocessingInk" xmlns:wne="http://schemas.microsoft.com/office/word/2006/wordml" xmlns:wps="http://schemas.microsoft.com/office/word/2010/wordprocessingShape" mc:Ignorable="w14 w15 wp14">
   <w:abstractNum w:abstractNumId="0">
@@ -2867,6 +3212,92 @@
     </w:lvl>
   </w:abstractNum>
   <w:abstractNum w:abstractNumId="12">
+    <w:nsid w:val="677D7946"/>
+    <w:multiLevelType w:val="hybridMultilevel"/>
+    <w:tmpl w:val="7DF6E528"/>
+    <w:lvl w:ilvl="0" w:tplc="0409000F">
+      <w:start w:val="1"/>
+      <w:numFmt w:val="decimal"/>
+      <w:lvlText w:val="%1."/>
+      <w:lvlJc w:val="left"/>
+      <w:pPr>
+        <w:ind w:left="1140" w:hanging="420"/>
+      </w:pPr>
+    </w:lvl>
+    <w:lvl w:ilvl="1" w:tplc="04090019" w:tentative="1">
+      <w:start w:val="1"/>
+      <w:numFmt w:val="lowerLetter"/>
+      <w:lvlText w:val="%2)"/>
+      <w:lvlJc w:val="left"/>
+      <w:pPr>
+        <w:ind w:left="1560" w:hanging="420"/>
+      </w:pPr>
+    </w:lvl>
+    <w:lvl w:ilvl="2" w:tplc="0409001B" w:tentative="1">
+      <w:start w:val="1"/>
+      <w:numFmt w:val="lowerRoman"/>
+      <w:lvlText w:val="%3."/>
+      <w:lvlJc w:val="right"/>
+      <w:pPr>
+        <w:ind w:left="1980" w:hanging="420"/>
+      </w:pPr>
+    </w:lvl>
+    <w:lvl w:ilvl="3" w:tplc="0409000F" w:tentative="1">
+      <w:start w:val="1"/>
+      <w:numFmt w:val="decimal"/>
+      <w:lvlText w:val="%4."/>
+      <w:lvlJc w:val="left"/>
+      <w:pPr>
+        <w:ind w:left="2400" w:hanging="420"/>
+      </w:pPr>
+    </w:lvl>
+    <w:lvl w:ilvl="4" w:tplc="04090019" w:tentative="1">
+      <w:start w:val="1"/>
+      <w:numFmt w:val="lowerLetter"/>
+      <w:lvlText w:val="%5)"/>
+      <w:lvlJc w:val="left"/>
+      <w:pPr>
+        <w:ind w:left="2820" w:hanging="420"/>
+      </w:pPr>
+    </w:lvl>
+    <w:lvl w:ilvl="5" w:tplc="0409001B" w:tentative="1">
+      <w:start w:val="1"/>
+      <w:numFmt w:val="lowerRoman"/>
+      <w:lvlText w:val="%6."/>
+      <w:lvlJc w:val="right"/>
+      <w:pPr>
+        <w:ind w:left="3240" w:hanging="420"/>
+      </w:pPr>
+    </w:lvl>
+    <w:lvl w:ilvl="6" w:tplc="0409000F" w:tentative="1">
+      <w:start w:val="1"/>
+      <w:numFmt w:val="decimal"/>
+      <w:lvlText w:val="%7."/>
+      <w:lvlJc w:val="left"/>
+      <w:pPr>
+        <w:ind w:left="3660" w:hanging="420"/>
+      </w:pPr>
+    </w:lvl>
+    <w:lvl w:ilvl="7" w:tplc="04090019" w:tentative="1">
+      <w:start w:val="1"/>
+      <w:numFmt w:val="lowerLetter"/>
+      <w:lvlText w:val="%8)"/>
+      <w:lvlJc w:val="left"/>
+      <w:pPr>
+        <w:ind w:left="4080" w:hanging="420"/>
+      </w:pPr>
+    </w:lvl>
+    <w:lvl w:ilvl="8" w:tplc="0409001B" w:tentative="1">
+      <w:start w:val="1"/>
+      <w:numFmt w:val="lowerRoman"/>
+      <w:lvlText w:val="%9."/>
+      <w:lvlJc w:val="right"/>
+      <w:pPr>
+        <w:ind w:left="4500" w:hanging="420"/>
+      </w:pPr>
+    </w:lvl>
+  </w:abstractNum>
+  <w:abstractNum w:abstractNumId="13">
     <w:nsid w:val="69012BD7"/>
     <w:multiLevelType w:val="hybridMultilevel"/>
     <w:tmpl w:val="ED963968"/>
@@ -2955,7 +3386,7 @@
       </w:pPr>
     </w:lvl>
   </w:abstractNum>
-  <w:abstractNum w:abstractNumId="13">
+  <w:abstractNum w:abstractNumId="14">
     <w:nsid w:val="6F891F7F"/>
     <w:multiLevelType w:val="hybridMultilevel"/>
     <w:tmpl w:val="50821F94"/>
@@ -3044,7 +3475,7 @@
       </w:pPr>
     </w:lvl>
   </w:abstractNum>
-  <w:abstractNum w:abstractNumId="14">
+  <w:abstractNum w:abstractNumId="15">
     <w:nsid w:val="775410E7"/>
     <w:multiLevelType w:val="hybridMultilevel"/>
     <w:tmpl w:val="8700B0E6"/>
@@ -3137,7 +3568,7 @@
     <w:abstractNumId w:val="4"/>
   </w:num>
   <w:num w:numId="2">
-    <w:abstractNumId w:val="14"/>
+    <w:abstractNumId w:val="15"/>
   </w:num>
   <w:num w:numId="3">
     <w:abstractNumId w:val="8"/>
@@ -3167,7 +3598,7 @@
     <w:abstractNumId w:val="5"/>
   </w:num>
   <w:num w:numId="12">
-    <w:abstractNumId w:val="12"/>
+    <w:abstractNumId w:val="13"/>
   </w:num>
   <w:num w:numId="13">
     <w:abstractNumId w:val="3"/>
@@ -3176,7 +3607,10 @@
     <w:abstractNumId w:val="10"/>
   </w:num>
   <w:num w:numId="15">
-    <w:abstractNumId w:val="13"/>
+    <w:abstractNumId w:val="14"/>
+  </w:num>
+  <w:num w:numId="16">
+    <w:abstractNumId w:val="12"/>
   </w:num>
 </w:numbering>
 </file>
@@ -3776,6 +4210,74 @@
       <w:szCs w:val="20"/>
     </w:rPr>
   </w:style>
+  <w:style w:type="paragraph" w:styleId="a4">
+    <w:name w:val="header"/>
+    <w:basedOn w:val="a"/>
+    <w:link w:val="Char"/>
+    <w:uiPriority w:val="99"/>
+    <w:unhideWhenUsed/>
+    <w:rsid w:val="00A968DD"/>
+    <w:pPr>
+      <w:pBdr>
+        <w:bottom w:val="single" w:sz="6" w:space="1" w:color="auto"/>
+      </w:pBdr>
+      <w:tabs>
+        <w:tab w:val="center" w:pos="4153"/>
+        <w:tab w:val="right" w:pos="8306"/>
+      </w:tabs>
+      <w:snapToGrid w:val="0"/>
+      <w:spacing w:line="240" w:lineRule="auto"/>
+      <w:jc w:val="center"/>
+    </w:pPr>
+    <w:rPr>
+      <w:sz w:val="18"/>
+      <w:szCs w:val="18"/>
+    </w:rPr>
+  </w:style>
+  <w:style w:type="character" w:customStyle="1" w:styleId="Char">
+    <w:name w:val="页眉 Char"/>
+    <w:basedOn w:val="a0"/>
+    <w:link w:val="a4"/>
+    <w:uiPriority w:val="99"/>
+    <w:rsid w:val="00A968DD"/>
+    <w:rPr>
+      <w:rFonts w:asciiTheme="minorEastAsia" w:hAnsiTheme="minorEastAsia"/>
+      <w:sz w:val="18"/>
+      <w:szCs w:val="18"/>
+    </w:rPr>
+  </w:style>
+  <w:style w:type="paragraph" w:styleId="a5">
+    <w:name w:val="footer"/>
+    <w:basedOn w:val="a"/>
+    <w:link w:val="Char0"/>
+    <w:uiPriority w:val="99"/>
+    <w:unhideWhenUsed/>
+    <w:rsid w:val="00A968DD"/>
+    <w:pPr>
+      <w:tabs>
+        <w:tab w:val="center" w:pos="4153"/>
+        <w:tab w:val="right" w:pos="8306"/>
+      </w:tabs>
+      <w:snapToGrid w:val="0"/>
+      <w:spacing w:line="240" w:lineRule="auto"/>
+    </w:pPr>
+    <w:rPr>
+      <w:sz w:val="18"/>
+      <w:szCs w:val="18"/>
+    </w:rPr>
+  </w:style>
+  <w:style w:type="character" w:customStyle="1" w:styleId="Char0">
+    <w:name w:val="页脚 Char"/>
+    <w:basedOn w:val="a0"/>
+    <w:link w:val="a5"/>
+    <w:uiPriority w:val="99"/>
+    <w:rsid w:val="00A968DD"/>
+    <w:rPr>
+      <w:rFonts w:asciiTheme="minorEastAsia" w:hAnsiTheme="minorEastAsia"/>
+      <w:sz w:val="18"/>
+      <w:szCs w:val="18"/>
+    </w:rPr>
+  </w:style>
 </w:styles>
 </file>
 

</xml_diff>

<commit_message>
Update JavaScript.docx to add a few new articles.
</commit_message>
<xml_diff>
--- a/items-javascript/js_docs/JavaScript.docx
+++ b/items-javascript/js_docs/JavaScript.docx
@@ -140,13 +140,7 @@
         <w:t>…</w:t>
       </w:r>
     </w:p>
-    <w:p>
-      <w:pPr>
-        <w:rPr>
-          <w:rFonts w:hint="eastAsia"/>
-        </w:rPr>
-      </w:pPr>
-    </w:p>
+    <w:p/>
     <w:p>
       <w:pPr>
         <w:pStyle w:val="1"/>
@@ -155,13 +149,7 @@
         <w:t>JavaScript 简史</w:t>
       </w:r>
     </w:p>
-    <w:p>
-      <w:pPr>
-        <w:rPr>
-          <w:rFonts w:hint="eastAsia"/>
-        </w:rPr>
-      </w:pPr>
-    </w:p>
+    <w:p/>
     <w:p>
       <w:pPr>
         <w:pStyle w:val="2"/>
@@ -1572,9 +1560,6 @@
     <w:p>
       <w:pPr>
         <w:pStyle w:val="2"/>
-        <w:rPr>
-          <w:rFonts w:hint="eastAsia"/>
-        </w:rPr>
       </w:pPr>
       <w:r>
         <w:t>三：类型检测</w:t>
@@ -1586,11 +1571,6 @@
       </w:r>
     </w:p>
     <w:p>
-      <w:pPr>
-        <w:rPr>
-          <w:rFonts w:hint="eastAsia"/>
-        </w:rPr>
-      </w:pPr>
       <w:r>
         <w:tab/>
         <w:t>JavaScript中可以通过一下几种方式来判断一个数据的类型：typeof、</w:t>
@@ -1621,11 +1601,6 @@
       </w:r>
     </w:p>
     <w:p>
-      <w:pPr>
-        <w:rPr>
-          <w:rFonts w:hint="eastAsia"/>
-        </w:rPr>
-      </w:pPr>
       <w:r>
         <w:tab/>
         <w:t>c) typeof判断数组、输出结果为Object。</w:t>
@@ -1676,11 +1651,6 @@
       </w:r>
     </w:p>
     <w:p>
-      <w:pPr>
-        <w:rPr>
-          <w:rFonts w:hint="eastAsia"/>
-        </w:rPr>
-      </w:pPr>
       <w:r>
         <w:rPr>
           <w:rFonts w:hint="eastAsia"/>
@@ -1789,13 +1759,7 @@
         <w:t>后两种不常用、视情况而定。</w:t>
       </w:r>
     </w:p>
-    <w:p>
-      <w:pPr>
-        <w:rPr>
-          <w:rFonts w:hint="eastAsia"/>
-        </w:rPr>
-      </w:pPr>
-    </w:p>
+    <w:p/>
     <w:p>
       <w:pPr>
         <w:pStyle w:val="2"/>
@@ -1815,13 +1779,7 @@
         <w:t>测试结果：</w:t>
       </w:r>
     </w:p>
-    <w:p>
-      <w:pPr>
-        <w:rPr>
-          <w:rFonts w:hint="eastAsia"/>
-        </w:rPr>
-      </w:pPr>
-    </w:p>
+    <w:p/>
     <w:p>
       <w:pPr>
         <w:pStyle w:val="1"/>
@@ -1916,13 +1874,7 @@
         <w:t>DOM</w:t>
       </w:r>
     </w:p>
-    <w:p>
-      <w:pPr>
-        <w:rPr>
-          <w:rFonts w:hint="eastAsia"/>
-        </w:rPr>
-      </w:pPr>
-    </w:p>
+    <w:p/>
     <w:p>
       <w:r>
         <w:tab/>
@@ -1982,11 +1934,6 @@
       </w:r>
     </w:p>
     <w:p>
-      <w:pPr>
-        <w:rPr>
-          <w:rFonts w:hint="eastAsia"/>
-        </w:rPr>
-      </w:pPr>
       <w:r>
         <w:tab/>
         <w:t>文本节点（text node）：总是被包含于元素节点。</w:t>
@@ -2056,6 +2003,28 @@
     </w:p>
     <w:p>
       <w:pPr>
+        <w:ind w:left="720"/>
+      </w:pPr>
+      <w:r>
+        <w:rPr>
+          <w:rFonts w:hint="eastAsia"/>
+        </w:rPr>
+        <w:t>假如getElement</w:t>
+      </w:r>
+      <w:r>
+        <w:t>sByClassName不起作用、可通过如下方式实现：</w:t>
+      </w:r>
+    </w:p>
+    <w:p>
+      <w:pPr>
+        <w:ind w:left="720"/>
+        <w:rPr>
+          <w:rFonts w:hint="eastAsia"/>
+        </w:rPr>
+      </w:pPr>
+    </w:p>
+    <w:p>
+      <w:pPr>
         <w:pStyle w:val="a3"/>
         <w:numPr>
           <w:ilvl w:val="0"/>
@@ -2069,17 +2038,3132 @@
         <w:t>操作元素属性</w:t>
       </w:r>
     </w:p>
+    <w:p/>
+    <w:p>
+      <w:pPr>
+        <w:pStyle w:val="2"/>
+      </w:pPr>
+      <w:r>
+        <w:t>六：补充</w:t>
+      </w:r>
+    </w:p>
+    <w:p>
+      <w:r>
+        <w:tab/>
+      </w:r>
+    </w:p>
+    <w:p>
+      <w:pPr>
+        <w:rPr>
+          <w:rFonts w:hint="eastAsia"/>
+        </w:rPr>
+      </w:pPr>
+      <w:r>
+        <w:tab/>
+        <w:t>这里提到的只是很少一部分DOM方法、不是</w:t>
+      </w:r>
+      <w:r>
+        <w:rPr>
+          <w:rFonts w:hint="eastAsia"/>
+        </w:rPr>
+        <w:t>DOM的API、其他还有很多方法没有列举。</w:t>
+      </w:r>
+    </w:p>
     <w:p>
       <w:pPr>
         <w:ind w:left="720"/>
-        <w:rPr>
-          <w:rFonts w:hint="eastAsia"/>
-        </w:rPr>
-      </w:pPr>
-    </w:p>
-    <w:p>
+      </w:pPr>
+    </w:p>
+    <w:p>
+      <w:pPr>
+        <w:pStyle w:val="1"/>
+      </w:pPr>
+      <w:r>
+        <w:t>JavaScript</w:t>
+      </w:r>
+      <w:r>
+        <w:t xml:space="preserve"> </w:t>
+      </w:r>
+      <w:r>
+        <w:t>简单应用</w:t>
+      </w:r>
+    </w:p>
+    <w:p/>
+    <w:p>
+      <w:pPr>
+        <w:pStyle w:val="2"/>
+      </w:pPr>
+      <w:r>
+        <w:t>一：简介</w:t>
+      </w:r>
+    </w:p>
+    <w:p/>
+    <w:p>
+      <w:r>
+        <w:tab/>
+        <w:t>此笔记是对《JavaScript权威指南》第</w:t>
+      </w:r>
+      <w:r>
+        <w:rPr>
+          <w:rFonts w:hint="eastAsia"/>
+        </w:rPr>
+        <w:t>4章内容的概括、重点的记录。不是重现书本实例。书中大部分实例放在github上、有兴趣的也可以看这本书或者github上代码。github地址会放在JavaScript目录中。</w:t>
+      </w:r>
+    </w:p>
+    <w:p/>
+    <w:p>
+      <w:pPr>
+        <w:pStyle w:val="2"/>
+      </w:pPr>
+      <w:r>
+        <w:lastRenderedPageBreak/>
+        <w:t>二：JavaScript应用步骤</w:t>
+      </w:r>
+    </w:p>
+    <w:p/>
+    <w:p>
+      <w:pPr>
+        <w:pStyle w:val="a3"/>
+        <w:numPr>
+          <w:ilvl w:val="0"/>
+          <w:numId w:val="17"/>
+        </w:numPr>
+      </w:pPr>
+      <w:r>
+        <w:t>编写JavaScript脚本</w:t>
+      </w:r>
+    </w:p>
+    <w:p>
+      <w:pPr>
+        <w:pStyle w:val="a3"/>
+        <w:numPr>
+          <w:ilvl w:val="0"/>
+          <w:numId w:val="17"/>
+        </w:numPr>
+      </w:pPr>
+      <w:r>
+        <w:t>在页面中引用：</w:t>
+      </w:r>
+    </w:p>
+    <w:p>
+      <w:r>
+        <w:tab/>
+      </w:r>
+      <w:r>
+        <w:tab/>
+        <w:t>a) 可以直接在页面中使用&lt;script&gt;标签将JavaScript相关内容放入其中。</w:t>
+      </w:r>
+    </w:p>
+    <w:p>
+      <w:r>
+        <w:tab/>
+      </w:r>
+      <w:r>
+        <w:tab/>
+        <w:t>b) 可以将脚本放入一个或者多个文件结尾为js的文件中、在需要使用的页面中引入。</w:t>
+      </w:r>
+    </w:p>
+    <w:p>
+      <w:pPr>
+        <w:rPr>
+          <w:rFonts w:hint="eastAsia"/>
+        </w:rPr>
+      </w:pPr>
+    </w:p>
+    <w:p/>
+    <w:p>
+      <w:pPr>
+        <w:pStyle w:val="2"/>
+      </w:pPr>
+      <w:r>
+        <w:t>三</w:t>
+      </w:r>
+      <w:r>
+        <w:t>：实例简述</w:t>
+      </w:r>
+    </w:p>
+    <w:p/>
+    <w:p>
+      <w:pPr>
+        <w:rPr>
+          <w:rFonts w:hint="eastAsia"/>
+        </w:rPr>
+      </w:pPr>
+      <w:r>
+        <w:tab/>
+        <w:t>网页中有多个链接、</w:t>
+      </w:r>
+      <w:r>
+        <w:t>不点击任何链接时、页面下方的显示位置会显示一张默认</w:t>
+      </w:r>
+      <w:r>
+        <w:t>图片和默认说明、</w:t>
+      </w:r>
+      <w:r>
+        <w:t>当点击某个具体链接时</w:t>
+      </w:r>
+      <w:r>
+        <w:t>将下方显示位置的默认图片替换成链接定向到的图片、同时将链接的说明内容显示在指定位置。</w:t>
+      </w:r>
+    </w:p>
+    <w:p/>
+    <w:p>
+      <w:pPr>
+        <w:pStyle w:val="2"/>
+      </w:pPr>
+      <w:r>
+        <w:rPr>
+          <w:rFonts w:hint="eastAsia"/>
+        </w:rPr>
+        <w:t>四</w:t>
+      </w:r>
+      <w:r>
+        <w:rPr>
+          <w:rFonts w:hint="eastAsia"/>
+        </w:rPr>
+        <w:t>：实例</w:t>
+      </w:r>
+      <w:r>
+        <w:rPr>
+          <w:rFonts w:hint="eastAsia"/>
+        </w:rPr>
+        <w:t>实现关键点</w:t>
+      </w:r>
+    </w:p>
+    <w:p/>
+    <w:p>
+      <w:pPr>
+        <w:rPr>
+          <w:rFonts w:hint="eastAsia"/>
+        </w:rPr>
+      </w:pPr>
+      <w:r>
+        <w:tab/>
+        <w:t>1. 获取a链接的herf和title属性。</w:t>
+      </w:r>
+    </w:p>
+    <w:p>
+      <w:r>
+        <w:tab/>
+        <w:t>2. 为所有链接添加单击事件。</w:t>
+      </w:r>
+    </w:p>
+    <w:p>
+      <w:pPr>
+        <w:rPr>
+          <w:rFonts w:hint="eastAsia"/>
+        </w:rPr>
+      </w:pPr>
+      <w:r>
+        <w:tab/>
+        <w:t>3. 阻止链接默认行为。</w:t>
+      </w:r>
+    </w:p>
+    <w:p>
+      <w:r>
+        <w:tab/>
+        <w:t>2. 修改默认图片标签的src和说明标签内的文本内容。</w:t>
+      </w:r>
+    </w:p>
+    <w:p/>
+    <w:p>
+      <w:pPr>
+        <w:pStyle w:val="2"/>
+      </w:pPr>
+      <w:r>
+        <w:lastRenderedPageBreak/>
+        <w:t>五</w:t>
+      </w:r>
+      <w:r>
+        <w:t>：</w:t>
+      </w:r>
+      <w:r>
+        <w:t>相关</w:t>
+      </w:r>
+      <w:r>
+        <w:t>方法</w:t>
+      </w:r>
+      <w:r>
+        <w:t>与解决方式</w:t>
+      </w:r>
+    </w:p>
+    <w:p>
+      <w:r>
+        <w:tab/>
+      </w:r>
+    </w:p>
+    <w:p>
+      <w:r>
+        <w:tab/>
+        <w:t>1. 阻止a默认行为：</w:t>
+      </w:r>
+    </w:p>
+    <w:p/>
+    <w:p>
+      <w:r>
+        <w:tab/>
+        <w:t>2. 相关方法</w:t>
+      </w:r>
+    </w:p>
+    <w:p/>
+    <w:p>
+      <w:pPr>
+        <w:pStyle w:val="2"/>
+      </w:pPr>
+      <w:r>
+        <w:t>六：补充</w:t>
+      </w:r>
+    </w:p>
+    <w:p/>
+    <w:p>
+      <w:pPr>
+        <w:rPr>
+          <w:rFonts w:hint="eastAsia"/>
+        </w:rPr>
+      </w:pPr>
+      <w:r>
+        <w:tab/>
+        <w:t>效果</w:t>
+      </w:r>
+      <w:r>
+        <w:rPr>
+          <w:rFonts w:hint="eastAsia"/>
+        </w:rPr>
+        <w:t>:</w:t>
+      </w:r>
+    </w:p>
+    <w:p/>
+    <w:p>
+      <w:r>
+        <w:tab/>
+        <w:t>showPicture.js：</w:t>
+      </w:r>
+    </w:p>
+    <w:p>
+      <w:pPr>
+        <w:rPr>
+          <w:rFonts w:hint="eastAsia"/>
+        </w:rPr>
+      </w:pPr>
+      <w:r>
+        <w:tab/>
+        <w:t>showPicture.html：</w:t>
+      </w:r>
+    </w:p>
+    <w:p>
+      <w:r>
+        <w:tab/>
+      </w:r>
+    </w:p>
+    <w:p>
+      <w:pPr>
+        <w:rPr>
+          <w:rFonts w:hint="eastAsia"/>
+        </w:rPr>
+      </w:pPr>
+    </w:p>
+    <w:p>
+      <w:pPr>
+        <w:pStyle w:val="1"/>
+        <w:shd w:val="clear" w:color="auto" w:fill="FFFFFF"/>
+        <w:rPr>
+          <w:rFonts w:ascii="Arial" w:hAnsi="Arial" w:cs="Arial"/>
+          <w:color w:val="000000"/>
+        </w:rPr>
+      </w:pPr>
+      <w:r>
+        <w:rPr>
+          <w:rFonts w:ascii="Arial" w:hAnsi="Arial" w:cs="Arial"/>
+          <w:color w:val="000000"/>
+        </w:rPr>
+        <w:t>JavaScript</w:t>
+      </w:r>
+      <w:r>
+        <w:rPr>
+          <w:rFonts w:ascii="Arial" w:hAnsi="Arial" w:cs="Arial"/>
+          <w:color w:val="000000"/>
+        </w:rPr>
+        <w:t xml:space="preserve"> </w:t>
+      </w:r>
+      <w:r>
+        <w:rPr>
+          <w:rFonts w:ascii="Arial" w:hAnsi="Arial" w:cs="Arial"/>
+          <w:color w:val="000000"/>
+        </w:rPr>
+        <w:t>简单应</w:t>
+      </w:r>
+      <w:r>
+        <w:rPr>
+          <w:rFonts w:ascii="Microsoft YaHei" w:hAnsi="Microsoft YaHei" w:cs="Microsoft YaHei"/>
+          <w:color w:val="000000"/>
+        </w:rPr>
+        <w:t>用</w:t>
+      </w:r>
+    </w:p>
+    <w:p>
+      <w:pPr>
+        <w:pStyle w:val="a6"/>
+        <w:shd w:val="clear" w:color="auto" w:fill="FFFFFF"/>
+        <w:spacing w:before="60" w:beforeAutospacing="0" w:after="60" w:afterAutospacing="0"/>
+        <w:rPr>
+          <w:rFonts w:ascii="Arial" w:hAnsi="Arial" w:cs="Arial"/>
+          <w:color w:val="000000"/>
+          <w:sz w:val="18"/>
+          <w:szCs w:val="18"/>
+        </w:rPr>
+      </w:pPr>
+      <w:r>
+        <w:rPr>
+          <w:rFonts w:ascii="Arial" w:hAnsi="Arial" w:cs="Arial"/>
+          <w:color w:val="000000"/>
+          <w:sz w:val="18"/>
+          <w:szCs w:val="18"/>
+        </w:rPr>
+        <w:t> </w:t>
+      </w:r>
+    </w:p>
+    <w:p>
+      <w:pPr>
+        <w:pStyle w:val="2"/>
+        <w:shd w:val="clear" w:color="auto" w:fill="FFFFFF"/>
+        <w:rPr>
+          <w:rFonts w:ascii="Arial" w:hAnsi="Arial" w:cs="Arial"/>
+          <w:color w:val="000000"/>
+          <w:sz w:val="36"/>
+          <w:szCs w:val="36"/>
+        </w:rPr>
+      </w:pPr>
+      <w:r>
+        <w:rPr>
+          <w:rFonts w:ascii="Arial" w:hAnsi="Arial" w:cs="Arial"/>
+          <w:color w:val="000000"/>
+        </w:rPr>
+        <w:t>一：简</w:t>
+      </w:r>
+      <w:r>
+        <w:rPr>
+          <w:rFonts w:ascii="Microsoft YaHei" w:hAnsi="Microsoft YaHei" w:cs="Microsoft YaHei"/>
+          <w:color w:val="000000"/>
+        </w:rPr>
+        <w:t>介</w:t>
+      </w:r>
+    </w:p>
+    <w:p>
+      <w:pPr>
+        <w:pStyle w:val="a6"/>
+        <w:shd w:val="clear" w:color="auto" w:fill="FFFFFF"/>
+        <w:spacing w:before="60" w:beforeAutospacing="0" w:after="60" w:afterAutospacing="0"/>
+        <w:rPr>
+          <w:rFonts w:ascii="Arial" w:hAnsi="Arial" w:cs="Arial"/>
+          <w:color w:val="000000"/>
+          <w:sz w:val="18"/>
+          <w:szCs w:val="18"/>
+        </w:rPr>
+      </w:pPr>
+      <w:r>
+        <w:rPr>
+          <w:rFonts w:ascii="Arial" w:hAnsi="Arial" w:cs="Arial"/>
+          <w:color w:val="000000"/>
+          <w:sz w:val="18"/>
+          <w:szCs w:val="18"/>
+        </w:rPr>
+        <w:t> </w:t>
+      </w:r>
+    </w:p>
+    <w:p>
+      <w:pPr>
+        <w:pStyle w:val="a6"/>
+        <w:shd w:val="clear" w:color="auto" w:fill="FFFFFF"/>
+        <w:spacing w:before="60" w:beforeAutospacing="0" w:after="60" w:afterAutospacing="0"/>
+        <w:rPr>
+          <w:rFonts w:ascii="Arial" w:hAnsi="Arial" w:cs="Arial"/>
+          <w:color w:val="000000"/>
+          <w:sz w:val="18"/>
+          <w:szCs w:val="18"/>
+        </w:rPr>
+      </w:pPr>
+      <w:r>
+        <w:rPr>
+          <w:rFonts w:ascii="Arial" w:hAnsi="Arial" w:cs="Arial"/>
+          <w:color w:val="000000"/>
+          <w:sz w:val="18"/>
+          <w:szCs w:val="18"/>
+        </w:rPr>
+        <w:t xml:space="preserve">        </w:t>
+      </w:r>
+      <w:r>
+        <w:rPr>
+          <w:rFonts w:ascii="Microsoft YaHei" w:eastAsia="Microsoft YaHei" w:hAnsi="Microsoft YaHei" w:cs="Microsoft YaHei" w:hint="eastAsia"/>
+          <w:color w:val="000000"/>
+          <w:sz w:val="18"/>
+          <w:szCs w:val="18"/>
+        </w:rPr>
+        <w:t>此笔记是对《</w:t>
+      </w:r>
+      <w:r>
+        <w:rPr>
+          <w:rFonts w:ascii="Arial" w:hAnsi="Arial" w:cs="Arial"/>
+          <w:color w:val="000000"/>
+          <w:sz w:val="18"/>
+          <w:szCs w:val="18"/>
+        </w:rPr>
+        <w:t>JavaScript</w:t>
+      </w:r>
+      <w:r>
+        <w:rPr>
+          <w:rFonts w:ascii="Microsoft YaHei" w:eastAsia="Microsoft YaHei" w:hAnsi="Microsoft YaHei" w:cs="Microsoft YaHei" w:hint="eastAsia"/>
+          <w:color w:val="000000"/>
+          <w:sz w:val="18"/>
+          <w:szCs w:val="18"/>
+        </w:rPr>
+        <w:t>权威指南》第</w:t>
+      </w:r>
+      <w:r>
+        <w:rPr>
+          <w:rFonts w:ascii="Arial" w:hAnsi="Arial" w:cs="Arial"/>
+          <w:color w:val="000000"/>
+          <w:sz w:val="18"/>
+          <w:szCs w:val="18"/>
+        </w:rPr>
+        <w:t>4</w:t>
+      </w:r>
+      <w:r>
+        <w:rPr>
+          <w:rFonts w:ascii="Microsoft YaHei" w:eastAsia="Microsoft YaHei" w:hAnsi="Microsoft YaHei" w:cs="Microsoft YaHei" w:hint="eastAsia"/>
+          <w:color w:val="000000"/>
+          <w:sz w:val="18"/>
+          <w:szCs w:val="18"/>
+        </w:rPr>
+        <w:t>章内容的概括、重点的记录。不是重现书本实例。书中大部分实例放在</w:t>
+      </w:r>
+      <w:r>
+        <w:rPr>
+          <w:rFonts w:ascii="Arial" w:hAnsi="Arial" w:cs="Arial"/>
+          <w:color w:val="000000"/>
+          <w:sz w:val="18"/>
+          <w:szCs w:val="18"/>
+        </w:rPr>
+        <w:t>github</w:t>
+      </w:r>
+      <w:r>
+        <w:rPr>
+          <w:rFonts w:ascii="Microsoft YaHei" w:eastAsia="Microsoft YaHei" w:hAnsi="Microsoft YaHei" w:cs="Microsoft YaHei" w:hint="eastAsia"/>
+          <w:color w:val="000000"/>
+          <w:sz w:val="18"/>
+          <w:szCs w:val="18"/>
+        </w:rPr>
+        <w:t>上、有兴趣的也可以看这本书或者</w:t>
+      </w:r>
+      <w:r>
+        <w:rPr>
+          <w:rFonts w:ascii="Arial" w:hAnsi="Arial" w:cs="Arial"/>
+          <w:color w:val="000000"/>
+          <w:sz w:val="18"/>
+          <w:szCs w:val="18"/>
+        </w:rPr>
+        <w:t>github</w:t>
+      </w:r>
+      <w:r>
+        <w:rPr>
+          <w:rFonts w:ascii="Microsoft YaHei" w:eastAsia="Microsoft YaHei" w:hAnsi="Microsoft YaHei" w:cs="Microsoft YaHei" w:hint="eastAsia"/>
+          <w:color w:val="000000"/>
+          <w:sz w:val="18"/>
+          <w:szCs w:val="18"/>
+        </w:rPr>
+        <w:t>上代码。</w:t>
+      </w:r>
+      <w:r>
+        <w:rPr>
+          <w:rFonts w:ascii="Arial" w:hAnsi="Arial" w:cs="Arial"/>
+          <w:color w:val="000000"/>
+          <w:sz w:val="18"/>
+          <w:szCs w:val="18"/>
+        </w:rPr>
+        <w:t>github</w:t>
+      </w:r>
+      <w:r>
+        <w:rPr>
+          <w:rFonts w:ascii="Microsoft YaHei" w:eastAsia="Microsoft YaHei" w:hAnsi="Microsoft YaHei" w:cs="Microsoft YaHei" w:hint="eastAsia"/>
+          <w:color w:val="000000"/>
+          <w:sz w:val="18"/>
+          <w:szCs w:val="18"/>
+        </w:rPr>
+        <w:t>地址会放在</w:t>
+      </w:r>
+      <w:r>
+        <w:rPr>
+          <w:rFonts w:ascii="Arial" w:hAnsi="Arial" w:cs="Arial"/>
+          <w:color w:val="000000"/>
+          <w:sz w:val="18"/>
+          <w:szCs w:val="18"/>
+        </w:rPr>
+        <w:t>JavaScript</w:t>
+      </w:r>
+      <w:r>
+        <w:rPr>
+          <w:rFonts w:ascii="Microsoft YaHei" w:eastAsia="Microsoft YaHei" w:hAnsi="Microsoft YaHei" w:cs="Microsoft YaHei" w:hint="eastAsia"/>
+          <w:color w:val="000000"/>
+          <w:sz w:val="18"/>
+          <w:szCs w:val="18"/>
+        </w:rPr>
+        <w:t>目录中</w:t>
+      </w:r>
+      <w:r>
+        <w:rPr>
+          <w:rFonts w:ascii="Microsoft YaHei" w:hAnsi="Microsoft YaHei" w:cs="Microsoft YaHei"/>
+          <w:color w:val="000000"/>
+          <w:sz w:val="18"/>
+          <w:szCs w:val="18"/>
+        </w:rPr>
+        <w:t>。</w:t>
+      </w:r>
+    </w:p>
+    <w:p>
+      <w:pPr>
+        <w:pStyle w:val="a6"/>
+        <w:shd w:val="clear" w:color="auto" w:fill="FFFFFF"/>
+        <w:spacing w:before="60" w:beforeAutospacing="0" w:after="60" w:afterAutospacing="0"/>
+        <w:rPr>
+          <w:rFonts w:ascii="Arial" w:hAnsi="Arial" w:cs="Arial"/>
+          <w:color w:val="000000"/>
+          <w:sz w:val="18"/>
+          <w:szCs w:val="18"/>
+        </w:rPr>
+      </w:pPr>
+      <w:r>
+        <w:rPr>
+          <w:rFonts w:ascii="Arial" w:hAnsi="Arial" w:cs="Arial"/>
+          <w:color w:val="000000"/>
+          <w:sz w:val="18"/>
+          <w:szCs w:val="18"/>
+        </w:rPr>
+        <w:t> </w:t>
+      </w:r>
+    </w:p>
+    <w:p>
+      <w:pPr>
+        <w:pStyle w:val="2"/>
+        <w:shd w:val="clear" w:color="auto" w:fill="FFFFFF"/>
+        <w:rPr>
+          <w:rFonts w:ascii="Arial" w:hAnsi="Arial" w:cs="Arial"/>
+          <w:color w:val="000000"/>
+          <w:sz w:val="36"/>
+          <w:szCs w:val="36"/>
+        </w:rPr>
+      </w:pPr>
+      <w:r>
+        <w:rPr>
+          <w:rFonts w:ascii="Arial" w:hAnsi="Arial" w:cs="Arial"/>
+          <w:color w:val="000000"/>
+        </w:rPr>
+        <w:t>二：</w:t>
+      </w:r>
+      <w:r>
+        <w:rPr>
+          <w:rFonts w:ascii="Arial" w:hAnsi="Arial" w:cs="Arial"/>
+          <w:color w:val="000000"/>
+        </w:rPr>
+        <w:t>JavaScript</w:t>
+      </w:r>
+      <w:r>
+        <w:rPr>
+          <w:rFonts w:ascii="Arial" w:hAnsi="Arial" w:cs="Arial"/>
+          <w:color w:val="000000"/>
+        </w:rPr>
+        <w:t>应用步</w:t>
+      </w:r>
+      <w:r>
+        <w:rPr>
+          <w:rFonts w:ascii="Microsoft YaHei" w:hAnsi="Microsoft YaHei" w:cs="Microsoft YaHei"/>
+          <w:color w:val="000000"/>
+        </w:rPr>
+        <w:t>骤</w:t>
+      </w:r>
+    </w:p>
+    <w:p>
+      <w:pPr>
+        <w:pStyle w:val="a6"/>
+        <w:shd w:val="clear" w:color="auto" w:fill="FFFFFF"/>
+        <w:spacing w:before="60" w:beforeAutospacing="0" w:after="60" w:afterAutospacing="0"/>
+        <w:rPr>
+          <w:rFonts w:ascii="Arial" w:hAnsi="Arial" w:cs="Arial"/>
+          <w:color w:val="000000"/>
+          <w:sz w:val="18"/>
+          <w:szCs w:val="18"/>
+        </w:rPr>
+      </w:pPr>
+      <w:r>
+        <w:rPr>
+          <w:rFonts w:ascii="Arial" w:hAnsi="Arial" w:cs="Arial"/>
+          <w:color w:val="000000"/>
+          <w:sz w:val="18"/>
+          <w:szCs w:val="18"/>
+        </w:rPr>
+        <w:t> </w:t>
+      </w:r>
+    </w:p>
+    <w:p>
+      <w:pPr>
+        <w:pStyle w:val="a6"/>
+        <w:shd w:val="clear" w:color="auto" w:fill="FFFFFF"/>
+        <w:spacing w:before="60" w:beforeAutospacing="0" w:after="60" w:afterAutospacing="0"/>
+        <w:rPr>
+          <w:rFonts w:ascii="Arial" w:hAnsi="Arial" w:cs="Arial"/>
+          <w:color w:val="000000"/>
+          <w:sz w:val="18"/>
+          <w:szCs w:val="18"/>
+        </w:rPr>
+      </w:pPr>
+      <w:r>
+        <w:rPr>
+          <w:rFonts w:ascii="Arial" w:hAnsi="Arial" w:cs="Arial"/>
+          <w:color w:val="000000"/>
+          <w:sz w:val="18"/>
+          <w:szCs w:val="18"/>
+        </w:rPr>
+        <w:t>        1.  </w:t>
+      </w:r>
+      <w:r>
+        <w:rPr>
+          <w:rFonts w:ascii="Microsoft YaHei" w:eastAsia="Microsoft YaHei" w:hAnsi="Microsoft YaHei" w:cs="Microsoft YaHei" w:hint="eastAsia"/>
+          <w:color w:val="000000"/>
+          <w:sz w:val="18"/>
+          <w:szCs w:val="18"/>
+        </w:rPr>
+        <w:t>编写</w:t>
+      </w:r>
+      <w:r>
+        <w:rPr>
+          <w:rFonts w:ascii="Arial" w:hAnsi="Arial" w:cs="Arial"/>
+          <w:color w:val="000000"/>
+          <w:sz w:val="18"/>
+          <w:szCs w:val="18"/>
+        </w:rPr>
+        <w:t>JavaScript</w:t>
+      </w:r>
+      <w:r>
+        <w:rPr>
+          <w:rFonts w:ascii="Microsoft YaHei" w:eastAsia="Microsoft YaHei" w:hAnsi="Microsoft YaHei" w:cs="Microsoft YaHei" w:hint="eastAsia"/>
+          <w:color w:val="000000"/>
+          <w:sz w:val="18"/>
+          <w:szCs w:val="18"/>
+        </w:rPr>
+        <w:t>脚</w:t>
+      </w:r>
+      <w:r>
+        <w:rPr>
+          <w:rFonts w:ascii="Microsoft YaHei" w:hAnsi="Microsoft YaHei" w:cs="Microsoft YaHei"/>
+          <w:color w:val="000000"/>
+          <w:sz w:val="18"/>
+          <w:szCs w:val="18"/>
+        </w:rPr>
+        <w:t>本</w:t>
+      </w:r>
+    </w:p>
+    <w:p>
+      <w:pPr>
+        <w:pStyle w:val="a6"/>
+        <w:shd w:val="clear" w:color="auto" w:fill="FFFFFF"/>
+        <w:spacing w:before="60" w:beforeAutospacing="0" w:after="60" w:afterAutospacing="0"/>
+        <w:rPr>
+          <w:rFonts w:ascii="Arial" w:hAnsi="Arial" w:cs="Arial"/>
+          <w:color w:val="000000"/>
+          <w:sz w:val="18"/>
+          <w:szCs w:val="18"/>
+        </w:rPr>
+      </w:pPr>
+      <w:r>
+        <w:rPr>
+          <w:rFonts w:ascii="Arial" w:hAnsi="Arial" w:cs="Arial"/>
+          <w:color w:val="000000"/>
+          <w:sz w:val="18"/>
+          <w:szCs w:val="18"/>
+        </w:rPr>
+        <w:t>        2.  </w:t>
+      </w:r>
+      <w:r>
+        <w:rPr>
+          <w:rFonts w:ascii="Microsoft YaHei" w:eastAsia="Microsoft YaHei" w:hAnsi="Microsoft YaHei" w:cs="Microsoft YaHei" w:hint="eastAsia"/>
+          <w:color w:val="000000"/>
+          <w:sz w:val="18"/>
+          <w:szCs w:val="18"/>
+        </w:rPr>
+        <w:t>在页面中引用</w:t>
+      </w:r>
+      <w:r>
+        <w:rPr>
+          <w:rFonts w:ascii="Microsoft YaHei" w:hAnsi="Microsoft YaHei" w:cs="Microsoft YaHei"/>
+          <w:color w:val="000000"/>
+          <w:sz w:val="18"/>
+          <w:szCs w:val="18"/>
+        </w:rPr>
+        <w:t>：</w:t>
+      </w:r>
+    </w:p>
+    <w:p>
+      <w:pPr>
+        <w:pStyle w:val="a6"/>
+        <w:shd w:val="clear" w:color="auto" w:fill="FFFFFF"/>
+        <w:spacing w:before="60" w:beforeAutospacing="0" w:after="60" w:afterAutospacing="0"/>
+        <w:rPr>
+          <w:rFonts w:ascii="Arial" w:hAnsi="Arial" w:cs="Arial"/>
+          <w:color w:val="000000"/>
+          <w:sz w:val="18"/>
+          <w:szCs w:val="18"/>
+        </w:rPr>
+      </w:pPr>
+      <w:r>
+        <w:rPr>
+          <w:rFonts w:ascii="Arial" w:hAnsi="Arial" w:cs="Arial"/>
+          <w:color w:val="000000"/>
+          <w:sz w:val="18"/>
+          <w:szCs w:val="18"/>
+        </w:rPr>
+        <w:t xml:space="preserve">                a) </w:t>
+      </w:r>
+      <w:r>
+        <w:rPr>
+          <w:rFonts w:ascii="Microsoft YaHei" w:eastAsia="Microsoft YaHei" w:hAnsi="Microsoft YaHei" w:cs="Microsoft YaHei" w:hint="eastAsia"/>
+          <w:color w:val="000000"/>
+          <w:sz w:val="18"/>
+          <w:szCs w:val="18"/>
+        </w:rPr>
+        <w:t>可以直接在页面中使用</w:t>
+      </w:r>
+      <w:r>
+        <w:rPr>
+          <w:rFonts w:ascii="Arial" w:hAnsi="Arial" w:cs="Arial"/>
+          <w:color w:val="000000"/>
+          <w:sz w:val="18"/>
+          <w:szCs w:val="18"/>
+        </w:rPr>
+        <w:t>&lt;script&gt;</w:t>
+      </w:r>
+      <w:r>
+        <w:rPr>
+          <w:rFonts w:ascii="Microsoft YaHei" w:eastAsia="Microsoft YaHei" w:hAnsi="Microsoft YaHei" w:cs="Microsoft YaHei" w:hint="eastAsia"/>
+          <w:color w:val="000000"/>
+          <w:sz w:val="18"/>
+          <w:szCs w:val="18"/>
+        </w:rPr>
+        <w:t>标签将</w:t>
+      </w:r>
+      <w:r>
+        <w:rPr>
+          <w:rFonts w:ascii="Arial" w:hAnsi="Arial" w:cs="Arial"/>
+          <w:color w:val="000000"/>
+          <w:sz w:val="18"/>
+          <w:szCs w:val="18"/>
+        </w:rPr>
+        <w:t>JavaScript</w:t>
+      </w:r>
+      <w:r>
+        <w:rPr>
+          <w:rFonts w:ascii="Microsoft YaHei" w:eastAsia="Microsoft YaHei" w:hAnsi="Microsoft YaHei" w:cs="Microsoft YaHei" w:hint="eastAsia"/>
+          <w:color w:val="000000"/>
+          <w:sz w:val="18"/>
+          <w:szCs w:val="18"/>
+        </w:rPr>
+        <w:t>相关内容放入其中</w:t>
+      </w:r>
+      <w:r>
+        <w:rPr>
+          <w:rFonts w:ascii="Microsoft YaHei" w:hAnsi="Microsoft YaHei" w:cs="Microsoft YaHei"/>
+          <w:color w:val="000000"/>
+          <w:sz w:val="18"/>
+          <w:szCs w:val="18"/>
+        </w:rPr>
+        <w:t>。</w:t>
+      </w:r>
+    </w:p>
+    <w:p>
+      <w:pPr>
+        <w:pStyle w:val="a6"/>
+        <w:shd w:val="clear" w:color="auto" w:fill="FFFFFF"/>
+        <w:spacing w:before="60" w:beforeAutospacing="0" w:after="60" w:afterAutospacing="0"/>
+        <w:rPr>
+          <w:rFonts w:ascii="Arial" w:hAnsi="Arial" w:cs="Arial"/>
+          <w:color w:val="000000"/>
+          <w:sz w:val="18"/>
+          <w:szCs w:val="18"/>
+        </w:rPr>
+      </w:pPr>
+      <w:r>
+        <w:rPr>
+          <w:rFonts w:ascii="Arial" w:hAnsi="Arial" w:cs="Arial"/>
+          <w:color w:val="000000"/>
+          <w:sz w:val="18"/>
+          <w:szCs w:val="18"/>
+        </w:rPr>
+        <w:lastRenderedPageBreak/>
+        <w:t xml:space="preserve">                b) </w:t>
+      </w:r>
+      <w:r>
+        <w:rPr>
+          <w:rFonts w:ascii="Microsoft YaHei" w:eastAsia="Microsoft YaHei" w:hAnsi="Microsoft YaHei" w:cs="Microsoft YaHei" w:hint="eastAsia"/>
+          <w:color w:val="000000"/>
+          <w:sz w:val="18"/>
+          <w:szCs w:val="18"/>
+        </w:rPr>
+        <w:t>可以将脚本放入一个或者多个文件结尾为</w:t>
+      </w:r>
+      <w:r>
+        <w:rPr>
+          <w:rFonts w:ascii="Arial" w:hAnsi="Arial" w:cs="Arial"/>
+          <w:color w:val="000000"/>
+          <w:sz w:val="18"/>
+          <w:szCs w:val="18"/>
+        </w:rPr>
+        <w:t>js</w:t>
+      </w:r>
+      <w:r>
+        <w:rPr>
+          <w:rFonts w:ascii="Microsoft YaHei" w:eastAsia="Microsoft YaHei" w:hAnsi="Microsoft YaHei" w:cs="Microsoft YaHei" w:hint="eastAsia"/>
+          <w:color w:val="000000"/>
+          <w:sz w:val="18"/>
+          <w:szCs w:val="18"/>
+        </w:rPr>
+        <w:t>的文件中、在需要使用的页面中引入</w:t>
+      </w:r>
+      <w:r>
+        <w:rPr>
+          <w:rFonts w:ascii="Microsoft YaHei" w:hAnsi="Microsoft YaHei" w:cs="Microsoft YaHei"/>
+          <w:color w:val="000000"/>
+          <w:sz w:val="18"/>
+          <w:szCs w:val="18"/>
+        </w:rPr>
+        <w:t>。</w:t>
+      </w:r>
+    </w:p>
+    <w:p>
+      <w:pPr>
+        <w:pStyle w:val="a6"/>
+        <w:shd w:val="clear" w:color="auto" w:fill="FFFFFF"/>
+        <w:spacing w:before="60" w:beforeAutospacing="0" w:after="60" w:afterAutospacing="0"/>
+        <w:rPr>
+          <w:rFonts w:ascii="Arial" w:hAnsi="Arial" w:cs="Arial"/>
+          <w:color w:val="000000"/>
+          <w:sz w:val="18"/>
+          <w:szCs w:val="18"/>
+        </w:rPr>
+      </w:pPr>
+      <w:r>
+        <w:rPr>
+          <w:rFonts w:ascii="Arial" w:hAnsi="Arial" w:cs="Arial"/>
+          <w:color w:val="000000"/>
+          <w:sz w:val="18"/>
+          <w:szCs w:val="18"/>
+        </w:rPr>
+        <w:t> </w:t>
+      </w:r>
+    </w:p>
+    <w:p>
+      <w:pPr>
+        <w:pStyle w:val="2"/>
+        <w:shd w:val="clear" w:color="auto" w:fill="FFFFFF"/>
+        <w:rPr>
+          <w:rFonts w:ascii="Arial" w:hAnsi="Arial" w:cs="Arial"/>
+          <w:color w:val="000000"/>
+          <w:sz w:val="36"/>
+          <w:szCs w:val="36"/>
+        </w:rPr>
+      </w:pPr>
+      <w:r>
+        <w:rPr>
+          <w:rFonts w:ascii="Arial" w:hAnsi="Arial" w:cs="Arial"/>
+          <w:color w:val="000000"/>
+        </w:rPr>
+        <w:t>三：实例简</w:t>
+      </w:r>
+      <w:r>
+        <w:rPr>
+          <w:rFonts w:ascii="Microsoft YaHei" w:hAnsi="Microsoft YaHei" w:cs="Microsoft YaHei"/>
+          <w:color w:val="000000"/>
+        </w:rPr>
+        <w:t>述</w:t>
+      </w:r>
+    </w:p>
+    <w:p>
+      <w:pPr>
+        <w:pStyle w:val="a6"/>
+        <w:shd w:val="clear" w:color="auto" w:fill="FFFFFF"/>
+        <w:spacing w:before="60" w:beforeAutospacing="0" w:after="60" w:afterAutospacing="0"/>
+        <w:rPr>
+          <w:rFonts w:ascii="Arial" w:hAnsi="Arial" w:cs="Arial"/>
+          <w:color w:val="000000"/>
+          <w:sz w:val="18"/>
+          <w:szCs w:val="18"/>
+        </w:rPr>
+      </w:pPr>
+      <w:r>
+        <w:rPr>
+          <w:rFonts w:ascii="Arial" w:hAnsi="Arial" w:cs="Arial"/>
+          <w:color w:val="000000"/>
+          <w:sz w:val="18"/>
+          <w:szCs w:val="18"/>
+        </w:rPr>
+        <w:t> </w:t>
+      </w:r>
+    </w:p>
+    <w:p>
+      <w:pPr>
+        <w:pStyle w:val="a6"/>
+        <w:shd w:val="clear" w:color="auto" w:fill="FFFFFF"/>
+        <w:spacing w:before="60" w:beforeAutospacing="0" w:after="60" w:afterAutospacing="0"/>
+        <w:rPr>
+          <w:rFonts w:ascii="Arial" w:hAnsi="Arial" w:cs="Arial"/>
+          <w:color w:val="000000"/>
+          <w:sz w:val="18"/>
+          <w:szCs w:val="18"/>
+        </w:rPr>
+      </w:pPr>
+      <w:r>
+        <w:rPr>
+          <w:rFonts w:ascii="Arial" w:hAnsi="Arial" w:cs="Arial"/>
+          <w:color w:val="000000"/>
+          <w:sz w:val="18"/>
+          <w:szCs w:val="18"/>
+        </w:rPr>
+        <w:t>        </w:t>
+      </w:r>
+      <w:r>
+        <w:rPr>
+          <w:rFonts w:ascii="Microsoft YaHei" w:eastAsia="Microsoft YaHei" w:hAnsi="Microsoft YaHei" w:cs="Microsoft YaHei" w:hint="eastAsia"/>
+          <w:color w:val="000000"/>
+          <w:sz w:val="18"/>
+          <w:szCs w:val="18"/>
+        </w:rPr>
+        <w:t>网页中有多个链接、不点击任何链接时、页面下方的显示位置会显示一张默认图片和默认说明、当点击某个具体链接时将下方显示位置的默认图片替换成链接定向到的图片、同时将链接的说明内容显示在指定位置</w:t>
+      </w:r>
+      <w:r>
+        <w:rPr>
+          <w:rFonts w:ascii="Microsoft YaHei" w:hAnsi="Microsoft YaHei" w:cs="Microsoft YaHei"/>
+          <w:color w:val="000000"/>
+          <w:sz w:val="18"/>
+          <w:szCs w:val="18"/>
+        </w:rPr>
+        <w:t>。</w:t>
+      </w:r>
+    </w:p>
+    <w:p>
+      <w:pPr>
+        <w:pStyle w:val="a6"/>
+        <w:shd w:val="clear" w:color="auto" w:fill="FFFFFF"/>
+        <w:spacing w:before="60" w:beforeAutospacing="0" w:after="60" w:afterAutospacing="0"/>
+        <w:rPr>
+          <w:rFonts w:ascii="Arial" w:hAnsi="Arial" w:cs="Arial"/>
+          <w:color w:val="000000"/>
+          <w:sz w:val="18"/>
+          <w:szCs w:val="18"/>
+        </w:rPr>
+      </w:pPr>
+      <w:r>
+        <w:rPr>
+          <w:rFonts w:ascii="Arial" w:hAnsi="Arial" w:cs="Arial"/>
+          <w:color w:val="000000"/>
+          <w:sz w:val="18"/>
+          <w:szCs w:val="18"/>
+        </w:rPr>
+        <w:t> </w:t>
+      </w:r>
+    </w:p>
+    <w:p>
+      <w:pPr>
+        <w:pStyle w:val="2"/>
+        <w:shd w:val="clear" w:color="auto" w:fill="FFFFFF"/>
+        <w:rPr>
+          <w:rFonts w:ascii="Arial" w:hAnsi="Arial" w:cs="Arial"/>
+          <w:color w:val="000000"/>
+          <w:sz w:val="36"/>
+          <w:szCs w:val="36"/>
+        </w:rPr>
+      </w:pPr>
+      <w:r>
+        <w:rPr>
+          <w:rFonts w:ascii="Arial" w:hAnsi="Arial" w:cs="Arial"/>
+          <w:color w:val="000000"/>
+        </w:rPr>
+        <w:t>四：实例实现关键</w:t>
+      </w:r>
+      <w:r>
+        <w:rPr>
+          <w:rFonts w:ascii="Microsoft YaHei" w:hAnsi="Microsoft YaHei" w:cs="Microsoft YaHei"/>
+          <w:color w:val="000000"/>
+        </w:rPr>
+        <w:t>点</w:t>
+      </w:r>
+    </w:p>
+    <w:p>
+      <w:pPr>
+        <w:pStyle w:val="a6"/>
+        <w:shd w:val="clear" w:color="auto" w:fill="FFFFFF"/>
+        <w:spacing w:before="60" w:beforeAutospacing="0" w:after="60" w:afterAutospacing="0"/>
+        <w:rPr>
+          <w:rFonts w:ascii="Arial" w:hAnsi="Arial" w:cs="Arial"/>
+          <w:color w:val="000000"/>
+          <w:sz w:val="18"/>
+          <w:szCs w:val="18"/>
+        </w:rPr>
+      </w:pPr>
+      <w:r>
+        <w:rPr>
+          <w:rFonts w:ascii="Arial" w:hAnsi="Arial" w:cs="Arial"/>
+          <w:color w:val="000000"/>
+          <w:sz w:val="18"/>
+          <w:szCs w:val="18"/>
+        </w:rPr>
+        <w:t> </w:t>
+      </w:r>
+    </w:p>
+    <w:p>
+      <w:pPr>
+        <w:pStyle w:val="a6"/>
+        <w:shd w:val="clear" w:color="auto" w:fill="FFFFFF"/>
+        <w:spacing w:before="60" w:beforeAutospacing="0" w:after="60" w:afterAutospacing="0"/>
+        <w:rPr>
+          <w:rFonts w:ascii="Arial" w:hAnsi="Arial" w:cs="Arial"/>
+          <w:color w:val="000000"/>
+          <w:sz w:val="18"/>
+          <w:szCs w:val="18"/>
+        </w:rPr>
+      </w:pPr>
+      <w:r>
+        <w:rPr>
+          <w:rFonts w:ascii="Arial" w:hAnsi="Arial" w:cs="Arial"/>
+          <w:color w:val="000000"/>
+          <w:sz w:val="18"/>
+          <w:szCs w:val="18"/>
+        </w:rPr>
+        <w:t xml:space="preserve">        1. </w:t>
+      </w:r>
+      <w:r>
+        <w:rPr>
+          <w:rFonts w:ascii="Microsoft YaHei" w:eastAsia="Microsoft YaHei" w:hAnsi="Microsoft YaHei" w:cs="Microsoft YaHei" w:hint="eastAsia"/>
+          <w:color w:val="000000"/>
+          <w:sz w:val="18"/>
+          <w:szCs w:val="18"/>
+        </w:rPr>
+        <w:t>获取</w:t>
+      </w:r>
+      <w:r>
+        <w:rPr>
+          <w:rFonts w:ascii="Arial" w:hAnsi="Arial" w:cs="Arial"/>
+          <w:color w:val="000000"/>
+          <w:sz w:val="18"/>
+          <w:szCs w:val="18"/>
+        </w:rPr>
+        <w:t>a</w:t>
+      </w:r>
+      <w:r>
+        <w:rPr>
+          <w:rFonts w:ascii="Microsoft YaHei" w:eastAsia="Microsoft YaHei" w:hAnsi="Microsoft YaHei" w:cs="Microsoft YaHei" w:hint="eastAsia"/>
+          <w:color w:val="000000"/>
+          <w:sz w:val="18"/>
+          <w:szCs w:val="18"/>
+        </w:rPr>
+        <w:t>链接的</w:t>
+      </w:r>
+      <w:r>
+        <w:rPr>
+          <w:rFonts w:ascii="Arial" w:hAnsi="Arial" w:cs="Arial"/>
+          <w:color w:val="000000"/>
+          <w:sz w:val="18"/>
+          <w:szCs w:val="18"/>
+        </w:rPr>
+        <w:t>herf</w:t>
+      </w:r>
+      <w:r>
+        <w:rPr>
+          <w:rFonts w:ascii="Microsoft YaHei" w:eastAsia="Microsoft YaHei" w:hAnsi="Microsoft YaHei" w:cs="Microsoft YaHei" w:hint="eastAsia"/>
+          <w:color w:val="000000"/>
+          <w:sz w:val="18"/>
+          <w:szCs w:val="18"/>
+        </w:rPr>
+        <w:t>和</w:t>
+      </w:r>
+      <w:r>
+        <w:rPr>
+          <w:rFonts w:ascii="Arial" w:hAnsi="Arial" w:cs="Arial"/>
+          <w:color w:val="000000"/>
+          <w:sz w:val="18"/>
+          <w:szCs w:val="18"/>
+        </w:rPr>
+        <w:t>title</w:t>
+      </w:r>
+      <w:r>
+        <w:rPr>
+          <w:rFonts w:ascii="Microsoft YaHei" w:eastAsia="Microsoft YaHei" w:hAnsi="Microsoft YaHei" w:cs="Microsoft YaHei" w:hint="eastAsia"/>
+          <w:color w:val="000000"/>
+          <w:sz w:val="18"/>
+          <w:szCs w:val="18"/>
+        </w:rPr>
+        <w:t>属性</w:t>
+      </w:r>
+      <w:r>
+        <w:rPr>
+          <w:rFonts w:ascii="Microsoft YaHei" w:hAnsi="Microsoft YaHei" w:cs="Microsoft YaHei"/>
+          <w:color w:val="000000"/>
+          <w:sz w:val="18"/>
+          <w:szCs w:val="18"/>
+        </w:rPr>
+        <w:t>。</w:t>
+      </w:r>
+    </w:p>
+    <w:p>
+      <w:pPr>
+        <w:pStyle w:val="a6"/>
+        <w:shd w:val="clear" w:color="auto" w:fill="FFFFFF"/>
+        <w:spacing w:before="60" w:beforeAutospacing="0" w:after="60" w:afterAutospacing="0"/>
+        <w:rPr>
+          <w:rFonts w:ascii="Arial" w:hAnsi="Arial" w:cs="Arial"/>
+          <w:color w:val="000000"/>
+          <w:sz w:val="18"/>
+          <w:szCs w:val="18"/>
+        </w:rPr>
+      </w:pPr>
+      <w:r>
+        <w:rPr>
+          <w:rFonts w:ascii="Arial" w:hAnsi="Arial" w:cs="Arial"/>
+          <w:color w:val="000000"/>
+          <w:sz w:val="18"/>
+          <w:szCs w:val="18"/>
+        </w:rPr>
+        <w:t xml:space="preserve">        2. </w:t>
+      </w:r>
+      <w:r>
+        <w:rPr>
+          <w:rFonts w:ascii="Microsoft YaHei" w:eastAsia="Microsoft YaHei" w:hAnsi="Microsoft YaHei" w:cs="Microsoft YaHei" w:hint="eastAsia"/>
+          <w:color w:val="000000"/>
+          <w:sz w:val="18"/>
+          <w:szCs w:val="18"/>
+        </w:rPr>
+        <w:t>为所有链接添加单击事件</w:t>
+      </w:r>
+      <w:r>
+        <w:rPr>
+          <w:rFonts w:ascii="Microsoft YaHei" w:hAnsi="Microsoft YaHei" w:cs="Microsoft YaHei"/>
+          <w:color w:val="000000"/>
+          <w:sz w:val="18"/>
+          <w:szCs w:val="18"/>
+        </w:rPr>
+        <w:t>。</w:t>
+      </w:r>
+    </w:p>
+    <w:p>
+      <w:pPr>
+        <w:pStyle w:val="a6"/>
+        <w:shd w:val="clear" w:color="auto" w:fill="FFFFFF"/>
+        <w:spacing w:before="60" w:beforeAutospacing="0" w:after="60" w:afterAutospacing="0"/>
+        <w:rPr>
+          <w:rFonts w:ascii="Arial" w:hAnsi="Arial" w:cs="Arial"/>
+          <w:color w:val="000000"/>
+          <w:sz w:val="18"/>
+          <w:szCs w:val="18"/>
+        </w:rPr>
+      </w:pPr>
+      <w:r>
+        <w:rPr>
+          <w:rFonts w:ascii="Arial" w:hAnsi="Arial" w:cs="Arial"/>
+          <w:color w:val="000000"/>
+          <w:sz w:val="18"/>
+          <w:szCs w:val="18"/>
+        </w:rPr>
+        <w:t xml:space="preserve">        3. </w:t>
+      </w:r>
+      <w:r>
+        <w:rPr>
+          <w:rFonts w:ascii="Microsoft YaHei" w:eastAsia="Microsoft YaHei" w:hAnsi="Microsoft YaHei" w:cs="Microsoft YaHei" w:hint="eastAsia"/>
+          <w:color w:val="000000"/>
+          <w:sz w:val="18"/>
+          <w:szCs w:val="18"/>
+        </w:rPr>
+        <w:t>阻止链接默认行为</w:t>
+      </w:r>
+      <w:r>
+        <w:rPr>
+          <w:rFonts w:ascii="Microsoft YaHei" w:hAnsi="Microsoft YaHei" w:cs="Microsoft YaHei"/>
+          <w:color w:val="000000"/>
+          <w:sz w:val="18"/>
+          <w:szCs w:val="18"/>
+        </w:rPr>
+        <w:t>。</w:t>
+      </w:r>
+    </w:p>
+    <w:p>
+      <w:pPr>
+        <w:pStyle w:val="a6"/>
+        <w:shd w:val="clear" w:color="auto" w:fill="FFFFFF"/>
+        <w:spacing w:before="60" w:beforeAutospacing="0" w:after="60" w:afterAutospacing="0"/>
+        <w:rPr>
+          <w:rFonts w:ascii="Arial" w:hAnsi="Arial" w:cs="Arial"/>
+          <w:color w:val="000000"/>
+          <w:sz w:val="18"/>
+          <w:szCs w:val="18"/>
+        </w:rPr>
+      </w:pPr>
+      <w:r>
+        <w:rPr>
+          <w:rFonts w:ascii="Arial" w:hAnsi="Arial" w:cs="Arial"/>
+          <w:color w:val="000000"/>
+          <w:sz w:val="18"/>
+          <w:szCs w:val="18"/>
+        </w:rPr>
+        <w:t xml:space="preserve">        2. </w:t>
+      </w:r>
+      <w:r>
+        <w:rPr>
+          <w:rFonts w:ascii="Microsoft YaHei" w:eastAsia="Microsoft YaHei" w:hAnsi="Microsoft YaHei" w:cs="Microsoft YaHei" w:hint="eastAsia"/>
+          <w:color w:val="000000"/>
+          <w:sz w:val="18"/>
+          <w:szCs w:val="18"/>
+        </w:rPr>
+        <w:t>修改默认图片标签的</w:t>
+      </w:r>
+      <w:r>
+        <w:rPr>
+          <w:rFonts w:ascii="Arial" w:hAnsi="Arial" w:cs="Arial"/>
+          <w:color w:val="000000"/>
+          <w:sz w:val="18"/>
+          <w:szCs w:val="18"/>
+        </w:rPr>
+        <w:t>src</w:t>
+      </w:r>
+      <w:r>
+        <w:rPr>
+          <w:rFonts w:ascii="Microsoft YaHei" w:eastAsia="Microsoft YaHei" w:hAnsi="Microsoft YaHei" w:cs="Microsoft YaHei" w:hint="eastAsia"/>
+          <w:color w:val="000000"/>
+          <w:sz w:val="18"/>
+          <w:szCs w:val="18"/>
+        </w:rPr>
+        <w:t>和说明标签内的文本内容</w:t>
+      </w:r>
+      <w:r>
+        <w:rPr>
+          <w:rFonts w:ascii="Microsoft YaHei" w:hAnsi="Microsoft YaHei" w:cs="Microsoft YaHei"/>
+          <w:color w:val="000000"/>
+          <w:sz w:val="18"/>
+          <w:szCs w:val="18"/>
+        </w:rPr>
+        <w:t>。</w:t>
+      </w:r>
+    </w:p>
+    <w:p>
+      <w:pPr>
+        <w:pStyle w:val="a6"/>
+        <w:shd w:val="clear" w:color="auto" w:fill="FFFFFF"/>
+        <w:spacing w:before="60" w:beforeAutospacing="0" w:after="60" w:afterAutospacing="0"/>
+        <w:rPr>
+          <w:rFonts w:ascii="Arial" w:hAnsi="Arial" w:cs="Arial"/>
+          <w:color w:val="000000"/>
+          <w:sz w:val="18"/>
+          <w:szCs w:val="18"/>
+        </w:rPr>
+      </w:pPr>
+      <w:r>
+        <w:rPr>
+          <w:rFonts w:ascii="Arial" w:hAnsi="Arial" w:cs="Arial"/>
+          <w:color w:val="000000"/>
+          <w:sz w:val="18"/>
+          <w:szCs w:val="18"/>
+        </w:rPr>
+        <w:t> </w:t>
+      </w:r>
+    </w:p>
+    <w:p>
+      <w:pPr>
+        <w:pStyle w:val="2"/>
+        <w:shd w:val="clear" w:color="auto" w:fill="FFFFFF"/>
+        <w:rPr>
+          <w:rFonts w:ascii="Arial" w:hAnsi="Arial" w:cs="Arial"/>
+          <w:color w:val="000000"/>
+          <w:sz w:val="36"/>
+          <w:szCs w:val="36"/>
+        </w:rPr>
+      </w:pPr>
+      <w:r>
+        <w:rPr>
+          <w:rFonts w:ascii="Arial" w:hAnsi="Arial" w:cs="Arial"/>
+          <w:color w:val="000000"/>
+        </w:rPr>
+        <w:t>五：相关方法与解决方</w:t>
+      </w:r>
+      <w:r>
+        <w:rPr>
+          <w:rFonts w:ascii="Microsoft YaHei" w:hAnsi="Microsoft YaHei" w:cs="Microsoft YaHei"/>
+          <w:color w:val="000000"/>
+        </w:rPr>
+        <w:t>式</w:t>
+      </w:r>
+    </w:p>
+    <w:p>
+      <w:pPr>
+        <w:pStyle w:val="a6"/>
+        <w:shd w:val="clear" w:color="auto" w:fill="FFFFFF"/>
+        <w:spacing w:before="60" w:beforeAutospacing="0" w:after="60" w:afterAutospacing="0"/>
+        <w:rPr>
+          <w:rFonts w:ascii="Arial" w:hAnsi="Arial" w:cs="Arial"/>
+          <w:color w:val="000000"/>
+          <w:sz w:val="18"/>
+          <w:szCs w:val="18"/>
+        </w:rPr>
+      </w:pPr>
+      <w:r>
+        <w:rPr>
+          <w:rFonts w:ascii="Arial" w:hAnsi="Arial" w:cs="Arial"/>
+          <w:color w:val="000000"/>
+          <w:sz w:val="18"/>
+          <w:szCs w:val="18"/>
+        </w:rPr>
+        <w:t>     </w:t>
+      </w:r>
+    </w:p>
+    <w:p>
+      <w:pPr>
+        <w:pStyle w:val="a6"/>
+        <w:shd w:val="clear" w:color="auto" w:fill="FFFFFF"/>
+        <w:spacing w:before="60" w:beforeAutospacing="0" w:after="60" w:afterAutospacing="0"/>
+        <w:rPr>
+          <w:rFonts w:ascii="Arial" w:hAnsi="Arial" w:cs="Arial"/>
+          <w:color w:val="000000"/>
+          <w:sz w:val="18"/>
+          <w:szCs w:val="18"/>
+        </w:rPr>
+      </w:pPr>
+      <w:r>
+        <w:rPr>
+          <w:rFonts w:ascii="Arial" w:hAnsi="Arial" w:cs="Arial"/>
+          <w:color w:val="000000"/>
+          <w:sz w:val="18"/>
+          <w:szCs w:val="18"/>
+        </w:rPr>
+        <w:t xml:space="preserve">        1. </w:t>
+      </w:r>
+      <w:r>
+        <w:rPr>
+          <w:rFonts w:ascii="Microsoft YaHei" w:eastAsia="Microsoft YaHei" w:hAnsi="Microsoft YaHei" w:cs="Microsoft YaHei" w:hint="eastAsia"/>
+          <w:color w:val="000000"/>
+          <w:sz w:val="18"/>
+          <w:szCs w:val="18"/>
+        </w:rPr>
+        <w:t>阻止</w:t>
+      </w:r>
+      <w:r>
+        <w:rPr>
+          <w:rFonts w:ascii="Arial" w:hAnsi="Arial" w:cs="Arial"/>
+          <w:color w:val="000000"/>
+          <w:sz w:val="18"/>
+          <w:szCs w:val="18"/>
+        </w:rPr>
+        <w:t>a</w:t>
+      </w:r>
+      <w:r>
+        <w:rPr>
+          <w:rFonts w:ascii="Microsoft YaHei" w:eastAsia="Microsoft YaHei" w:hAnsi="Microsoft YaHei" w:cs="Microsoft YaHei" w:hint="eastAsia"/>
+          <w:color w:val="000000"/>
+          <w:sz w:val="18"/>
+          <w:szCs w:val="18"/>
+        </w:rPr>
+        <w:t>默认行为</w:t>
+      </w:r>
+      <w:r>
+        <w:rPr>
+          <w:rFonts w:ascii="Microsoft YaHei" w:hAnsi="Microsoft YaHei" w:cs="Microsoft YaHei"/>
+          <w:color w:val="000000"/>
+          <w:sz w:val="18"/>
+          <w:szCs w:val="18"/>
+        </w:rPr>
+        <w:t>：</w:t>
+      </w:r>
+    </w:p>
+    <w:p>
+      <w:pPr>
+        <w:pStyle w:val="a6"/>
+        <w:shd w:val="clear" w:color="auto" w:fill="FFFFFF"/>
+        <w:spacing w:before="60" w:beforeAutospacing="0" w:after="60" w:afterAutospacing="0"/>
+        <w:rPr>
+          <w:rFonts w:ascii="Arial" w:hAnsi="Arial" w:cs="Arial"/>
+          <w:color w:val="000000"/>
+          <w:sz w:val="18"/>
+          <w:szCs w:val="18"/>
+        </w:rPr>
+      </w:pPr>
+      <w:r>
+        <w:rPr>
+          <w:rFonts w:ascii="Arial" w:hAnsi="Arial" w:cs="Arial"/>
+          <w:color w:val="000000"/>
+          <w:sz w:val="18"/>
+          <w:szCs w:val="18"/>
+        </w:rPr>
+        <w:t> </w:t>
+      </w:r>
+    </w:p>
+    <w:p>
+      <w:pPr>
+        <w:pStyle w:val="HTML"/>
+        <w:shd w:val="clear" w:color="auto" w:fill="F0F0F0"/>
+        <w:spacing w:before="60" w:after="60"/>
+      </w:pPr>
+      <w:r>
+        <w:t>&lt;li&gt;&lt;a onclick="switchPicture(this); return false" href="../picture/chenhong.jpg" title="Chen hong"&gt;Chen hong&lt;/a&gt;&lt;/li&gt;</w:t>
+      </w:r>
+    </w:p>
+    <w:p/>
+    <w:p>
+      <w:pPr>
+        <w:pStyle w:val="a6"/>
+        <w:shd w:val="clear" w:color="auto" w:fill="FFFFFF"/>
+        <w:spacing w:before="60" w:beforeAutospacing="0" w:after="60" w:afterAutospacing="0"/>
+        <w:rPr>
+          <w:rFonts w:ascii="Arial" w:hAnsi="Arial" w:cs="Arial"/>
+          <w:color w:val="000000"/>
+          <w:sz w:val="18"/>
+          <w:szCs w:val="18"/>
+        </w:rPr>
+      </w:pPr>
+      <w:r>
+        <w:rPr>
+          <w:rFonts w:ascii="Arial" w:hAnsi="Arial" w:cs="Arial"/>
+          <w:color w:val="000000"/>
+          <w:sz w:val="18"/>
+          <w:szCs w:val="18"/>
+        </w:rPr>
+        <w:t xml:space="preserve">        2. </w:t>
+      </w:r>
+      <w:r>
+        <w:rPr>
+          <w:rFonts w:ascii="Microsoft YaHei" w:eastAsia="Microsoft YaHei" w:hAnsi="Microsoft YaHei" w:cs="Microsoft YaHei" w:hint="eastAsia"/>
+          <w:color w:val="000000"/>
+          <w:sz w:val="18"/>
+          <w:szCs w:val="18"/>
+        </w:rPr>
+        <w:t>相关方</w:t>
+      </w:r>
+      <w:r>
+        <w:rPr>
+          <w:rFonts w:ascii="Microsoft YaHei" w:hAnsi="Microsoft YaHei" w:cs="Microsoft YaHei"/>
+          <w:color w:val="000000"/>
+          <w:sz w:val="18"/>
+          <w:szCs w:val="18"/>
+        </w:rPr>
+        <w:t>法</w:t>
+      </w:r>
+    </w:p>
+    <w:p>
+      <w:pPr>
+        <w:pStyle w:val="a6"/>
+        <w:shd w:val="clear" w:color="auto" w:fill="FFFFFF"/>
+        <w:spacing w:before="60" w:beforeAutospacing="0" w:after="60" w:afterAutospacing="0"/>
+        <w:rPr>
+          <w:rFonts w:ascii="Arial" w:hAnsi="Arial" w:cs="Arial"/>
+          <w:color w:val="000000"/>
+          <w:sz w:val="18"/>
+          <w:szCs w:val="18"/>
+        </w:rPr>
+      </w:pPr>
+      <w:r>
+        <w:rPr>
+          <w:rFonts w:ascii="Arial" w:hAnsi="Arial" w:cs="Arial"/>
+          <w:color w:val="000000"/>
+          <w:sz w:val="18"/>
+          <w:szCs w:val="18"/>
+        </w:rPr>
+        <w:t> </w:t>
+      </w:r>
+    </w:p>
+    <w:p>
+      <w:pPr>
+        <w:pStyle w:val="HTML"/>
+        <w:shd w:val="clear" w:color="auto" w:fill="F0F0F0"/>
+        <w:spacing w:before="60" w:after="60"/>
+      </w:pPr>
+      <w:r>
+        <w:t>/**</w:t>
+      </w:r>
+    </w:p>
+    <w:p>
+      <w:pPr>
+        <w:pStyle w:val="HTML"/>
+        <w:shd w:val="clear" w:color="auto" w:fill="F0F0F0"/>
+        <w:spacing w:before="60" w:after="60"/>
+      </w:pPr>
+      <w:r>
+        <w:t xml:space="preserve"> * element method</w:t>
+      </w:r>
+    </w:p>
+    <w:p>
+      <w:pPr>
+        <w:pStyle w:val="HTML"/>
+        <w:shd w:val="clear" w:color="auto" w:fill="F0F0F0"/>
+        <w:spacing w:before="60" w:after="60"/>
+      </w:pPr>
+      <w:r>
+        <w:t xml:space="preserve"> */</w:t>
+      </w:r>
+    </w:p>
+    <w:p>
+      <w:pPr>
+        <w:pStyle w:val="HTML"/>
+        <w:shd w:val="clear" w:color="auto" w:fill="F0F0F0"/>
+        <w:spacing w:before="60" w:after="60"/>
+      </w:pPr>
+      <w:r>
+        <w:t>var element = document.getElementById('id');</w:t>
+      </w:r>
+    </w:p>
+    <w:p>
+      <w:pPr>
+        <w:pStyle w:val="HTML"/>
+        <w:shd w:val="clear" w:color="auto" w:fill="F0F0F0"/>
+        <w:spacing w:before="60" w:after="60"/>
+      </w:pPr>
+      <w:r>
+        <w:t>var hrefValue = element.getAttribute('href');</w:t>
+      </w:r>
+    </w:p>
+    <w:p>
+      <w:pPr>
+        <w:pStyle w:val="HTML"/>
+        <w:shd w:val="clear" w:color="auto" w:fill="F0F0F0"/>
+        <w:spacing w:before="60" w:after="60"/>
+      </w:pPr>
+      <w:r>
+        <w:t>element.setAttribute('src', hrefValue);</w:t>
+      </w:r>
+    </w:p>
+    <w:p>
+      <w:pPr>
+        <w:pStyle w:val="HTML"/>
+        <w:shd w:val="clear" w:color="auto" w:fill="F0F0F0"/>
+        <w:spacing w:before="60" w:after="60"/>
+      </w:pPr>
+    </w:p>
+    <w:p>
+      <w:pPr>
+        <w:pStyle w:val="HTML"/>
+        <w:shd w:val="clear" w:color="auto" w:fill="F0F0F0"/>
+        <w:spacing w:before="60" w:after="60"/>
+      </w:pPr>
+    </w:p>
+    <w:p>
+      <w:pPr>
+        <w:pStyle w:val="HTML"/>
+        <w:shd w:val="clear" w:color="auto" w:fill="F0F0F0"/>
+        <w:spacing w:before="60" w:after="60"/>
+      </w:pPr>
+      <w:r>
+        <w:t>/**</w:t>
+      </w:r>
+    </w:p>
+    <w:p>
+      <w:pPr>
+        <w:pStyle w:val="HTML"/>
+        <w:shd w:val="clear" w:color="auto" w:fill="F0F0F0"/>
+        <w:spacing w:before="60" w:after="60"/>
+      </w:pPr>
+      <w:r>
+        <w:t xml:space="preserve"> * Node method or property</w:t>
+      </w:r>
+    </w:p>
+    <w:p>
+      <w:pPr>
+        <w:pStyle w:val="HTML"/>
+        <w:shd w:val="clear" w:color="auto" w:fill="F0F0F0"/>
+        <w:spacing w:before="60" w:after="60"/>
+      </w:pPr>
+      <w:r>
+        <w:t xml:space="preserve"> */</w:t>
+      </w:r>
+    </w:p>
+    <w:p>
+      <w:pPr>
+        <w:pStyle w:val="HTML"/>
+        <w:shd w:val="clear" w:color="auto" w:fill="F0F0F0"/>
+        <w:spacing w:before="60" w:after="60"/>
+      </w:pPr>
+      <w:r>
+        <w:t xml:space="preserve">var node = </w:t>
+      </w:r>
+    </w:p>
+    <w:p>
+      <w:pPr>
+        <w:pStyle w:val="HTML"/>
+        <w:shd w:val="clear" w:color="auto" w:fill="F0F0F0"/>
+        <w:spacing w:before="60" w:after="60"/>
+      </w:pPr>
+      <w:r>
+        <w:t>element.childNodes; // All child nodes of the element, return an array.</w:t>
+      </w:r>
+    </w:p>
+    <w:p>
+      <w:pPr>
+        <w:pStyle w:val="HTML"/>
+        <w:shd w:val="clear" w:color="auto" w:fill="F0F0F0"/>
+        <w:spacing w:before="60" w:after="60"/>
+      </w:pPr>
+      <w:r>
+        <w:t>element.firstChild;</w:t>
+      </w:r>
+    </w:p>
+    <w:p>
+      <w:pPr>
+        <w:pStyle w:val="HTML"/>
+        <w:shd w:val="clear" w:color="auto" w:fill="F0F0F0"/>
+        <w:spacing w:before="60" w:after="60"/>
+      </w:pPr>
+      <w:r>
+        <w:t>element.lastChild;</w:t>
+      </w:r>
+    </w:p>
+    <w:p>
+      <w:pPr>
+        <w:pStyle w:val="HTML"/>
+        <w:shd w:val="clear" w:color="auto" w:fill="F0F0F0"/>
+        <w:spacing w:before="60" w:after="60"/>
+      </w:pPr>
+      <w:r>
+        <w:t>node.nodeType; // 1-element node , 2 - attribute node, 3 - text node.</w:t>
+      </w:r>
+    </w:p>
+    <w:p>
+      <w:pPr>
+        <w:pStyle w:val="HTML"/>
+        <w:shd w:val="clear" w:color="auto" w:fill="F0F0F0"/>
+        <w:spacing w:before="60" w:after="60"/>
+      </w:pPr>
+      <w:r>
+        <w:lastRenderedPageBreak/>
+        <w:t xml:space="preserve">element.firstChild.nodeValue; </w:t>
+      </w:r>
+    </w:p>
+    <w:p>
+      <w:pPr>
+        <w:pStyle w:val="HTML"/>
+        <w:shd w:val="clear" w:color="auto" w:fill="F0F0F0"/>
+        <w:spacing w:before="60" w:after="60"/>
+      </w:pPr>
+      <w:r>
+        <w:t>element.firstChild.nodeValue = value;</w:t>
+      </w:r>
+    </w:p>
+    <w:p/>
+    <w:p>
+      <w:pPr>
+        <w:pStyle w:val="2"/>
+        <w:shd w:val="clear" w:color="auto" w:fill="FFFFFF"/>
+        <w:rPr>
+          <w:rFonts w:ascii="Arial" w:hAnsi="Arial" w:cs="Arial"/>
+          <w:color w:val="000000"/>
+        </w:rPr>
+      </w:pPr>
+      <w:r>
+        <w:rPr>
+          <w:rFonts w:ascii="Arial" w:hAnsi="Arial" w:cs="Arial"/>
+          <w:color w:val="000000"/>
+        </w:rPr>
+        <w:t>六：补</w:t>
+      </w:r>
+      <w:r>
+        <w:rPr>
+          <w:rFonts w:ascii="Microsoft YaHei" w:hAnsi="Microsoft YaHei" w:cs="Microsoft YaHei"/>
+          <w:color w:val="000000"/>
+        </w:rPr>
+        <w:t>充</w:t>
+      </w:r>
+    </w:p>
+    <w:p>
+      <w:pPr>
+        <w:pStyle w:val="a6"/>
+        <w:shd w:val="clear" w:color="auto" w:fill="FFFFFF"/>
+        <w:spacing w:before="60" w:beforeAutospacing="0" w:after="60" w:afterAutospacing="0"/>
+        <w:rPr>
+          <w:rFonts w:ascii="Arial" w:hAnsi="Arial" w:cs="Arial"/>
+          <w:color w:val="000000"/>
+          <w:sz w:val="18"/>
+          <w:szCs w:val="18"/>
+        </w:rPr>
+      </w:pPr>
+      <w:r>
+        <w:rPr>
+          <w:rFonts w:ascii="Arial" w:hAnsi="Arial" w:cs="Arial"/>
+          <w:color w:val="000000"/>
+          <w:sz w:val="18"/>
+          <w:szCs w:val="18"/>
+        </w:rPr>
+        <w:t> </w:t>
+      </w:r>
+    </w:p>
+    <w:p>
+      <w:pPr>
+        <w:pStyle w:val="a6"/>
+        <w:shd w:val="clear" w:color="auto" w:fill="FFFFFF"/>
+        <w:spacing w:before="60" w:beforeAutospacing="0" w:after="60" w:afterAutospacing="0"/>
+        <w:rPr>
+          <w:rFonts w:ascii="Arial" w:hAnsi="Arial" w:cs="Arial"/>
+          <w:color w:val="000000"/>
+          <w:sz w:val="18"/>
+          <w:szCs w:val="18"/>
+        </w:rPr>
+      </w:pPr>
+      <w:r>
+        <w:rPr>
+          <w:rFonts w:ascii="Arial" w:hAnsi="Arial" w:cs="Arial"/>
+          <w:color w:val="000000"/>
+          <w:sz w:val="18"/>
+          <w:szCs w:val="18"/>
+        </w:rPr>
+        <w:t xml:space="preserve">      </w:t>
+      </w:r>
+      <w:r>
+        <w:rPr>
+          <w:rFonts w:ascii="Microsoft YaHei" w:eastAsia="Microsoft YaHei" w:hAnsi="Microsoft YaHei" w:cs="Microsoft YaHei" w:hint="eastAsia"/>
+          <w:color w:val="000000"/>
+          <w:sz w:val="18"/>
+          <w:szCs w:val="18"/>
+        </w:rPr>
+        <w:t>效果</w:t>
+      </w:r>
+      <w:r>
+        <w:rPr>
+          <w:rFonts w:ascii="Arial" w:hAnsi="Arial" w:cs="Arial"/>
+          <w:color w:val="000000"/>
+          <w:sz w:val="18"/>
+          <w:szCs w:val="18"/>
+        </w:rPr>
+        <w:t>:</w:t>
+      </w:r>
+    </w:p>
+    <w:p>
+      <w:pPr>
+        <w:pStyle w:val="a6"/>
+        <w:shd w:val="clear" w:color="auto" w:fill="FFFFFF"/>
+        <w:spacing w:before="60" w:beforeAutospacing="0" w:after="60" w:afterAutospacing="0"/>
+        <w:rPr>
+          <w:rFonts w:ascii="Arial" w:hAnsi="Arial" w:cs="Arial"/>
+          <w:color w:val="000000"/>
+          <w:sz w:val="18"/>
+          <w:szCs w:val="18"/>
+        </w:rPr>
+      </w:pPr>
+      <w:r>
+        <w:rPr>
+          <w:rFonts w:ascii="Arial" w:hAnsi="Arial" w:cs="Arial"/>
+          <w:color w:val="000000"/>
+          <w:sz w:val="18"/>
+          <w:szCs w:val="18"/>
+        </w:rPr>
+        <w:t> </w:t>
+      </w:r>
+      <w:r>
+        <w:rPr>
+          <w:rFonts w:ascii="Arial" w:hAnsi="Arial" w:cs="Arial"/>
+          <w:noProof/>
+          <w:color w:val="000000"/>
+          <w:sz w:val="18"/>
+          <w:szCs w:val="18"/>
+        </w:rPr>
+        <w:drawing>
+          <wp:inline distT="0" distB="0" distL="0" distR="0">
+            <wp:extent cx="5562600" cy="3819525"/>
+            <wp:effectExtent l="0" t="0" r="0" b="9525"/>
+            <wp:docPr id="1" name="图片 1" descr="http://img.blog.csdn.net/20150112205452024?watermark/2/text/aHR0cDovL2Jsb2cuY3Nkbi5uZXQvY3JhdmVfc2h5/font/5a6L5L2T/fontsize/400/fill/I0JBQkFCMA==/dissolve/70/gravity/Center"/>
+            <wp:cNvGraphicFramePr>
+              <a:graphicFrameLocks xmlns:a="http://schemas.openxmlformats.org/drawingml/2006/main" noChangeAspect="1"/>
+            </wp:cNvGraphicFramePr>
+            <a:graphic xmlns:a="http://schemas.openxmlformats.org/drawingml/2006/main">
+              <a:graphicData uri="http://schemas.openxmlformats.org/drawingml/2006/picture">
+                <pic:pic xmlns:pic="http://schemas.openxmlformats.org/drawingml/2006/picture">
+                  <pic:nvPicPr>
+                    <pic:cNvPr id="0" name="Picture 1" descr="http://img.blog.csdn.net/20150112205452024?watermark/2/text/aHR0cDovL2Jsb2cuY3Nkbi5uZXQvY3JhdmVfc2h5/font/5a6L5L2T/fontsize/400/fill/I0JBQkFCMA==/dissolve/70/gravity/Center"/>
+                    <pic:cNvPicPr>
+                      <a:picLocks noChangeAspect="1" noChangeArrowheads="1"/>
+                    </pic:cNvPicPr>
+                  </pic:nvPicPr>
+                  <pic:blipFill>
+                    <a:blip r:embed="rId7">
+                      <a:extLst>
+                        <a:ext uri="{28A0092B-C50C-407E-A947-70E740481C1C}">
+                          <a14:useLocalDpi xmlns:a14="http://schemas.microsoft.com/office/drawing/2010/main" val="0"/>
+                        </a:ext>
+                      </a:extLst>
+                    </a:blip>
+                    <a:srcRect/>
+                    <a:stretch>
+                      <a:fillRect/>
+                    </a:stretch>
+                  </pic:blipFill>
+                  <pic:spPr bwMode="auto">
+                    <a:xfrm>
+                      <a:off x="0" y="0"/>
+                      <a:ext cx="5562600" cy="3819525"/>
+                    </a:xfrm>
+                    <a:prstGeom prst="rect">
+                      <a:avLst/>
+                    </a:prstGeom>
+                    <a:noFill/>
+                    <a:ln>
+                      <a:noFill/>
+                    </a:ln>
+                  </pic:spPr>
+                </pic:pic>
+              </a:graphicData>
+            </a:graphic>
+          </wp:inline>
+        </w:drawing>
+      </w:r>
+    </w:p>
+    <w:p>
+      <w:pPr>
+        <w:pStyle w:val="a6"/>
+        <w:shd w:val="clear" w:color="auto" w:fill="FFFFFF"/>
+        <w:spacing w:before="60" w:beforeAutospacing="0" w:after="60" w:afterAutospacing="0"/>
+        <w:rPr>
+          <w:rFonts w:ascii="Arial" w:hAnsi="Arial" w:cs="Arial"/>
+          <w:color w:val="000000"/>
+          <w:sz w:val="18"/>
+          <w:szCs w:val="18"/>
+        </w:rPr>
+      </w:pPr>
+      <w:r>
+        <w:rPr>
+          <w:rFonts w:ascii="Arial" w:hAnsi="Arial" w:cs="Arial"/>
+          <w:color w:val="000000"/>
+          <w:sz w:val="18"/>
+          <w:szCs w:val="18"/>
+        </w:rPr>
+        <w:t>      showPicture.js</w:t>
+      </w:r>
+      <w:r>
+        <w:rPr>
+          <w:rFonts w:ascii="Microsoft YaHei" w:hAnsi="Microsoft YaHei" w:cs="Microsoft YaHei"/>
+          <w:color w:val="000000"/>
+          <w:sz w:val="18"/>
+          <w:szCs w:val="18"/>
+        </w:rPr>
+        <w:t>：</w:t>
+      </w:r>
+    </w:p>
+    <w:p>
+      <w:pPr>
+        <w:pStyle w:val="HTML"/>
+        <w:shd w:val="clear" w:color="auto" w:fill="F0F0F0"/>
+        <w:spacing w:before="60" w:after="60"/>
+      </w:pPr>
+      <w:r>
+        <w:t>function switchPicture (whichPicture) {</w:t>
+      </w:r>
+    </w:p>
+    <w:p>
+      <w:pPr>
+        <w:pStyle w:val="HTML"/>
+        <w:shd w:val="clear" w:color="auto" w:fill="F0F0F0"/>
+        <w:spacing w:before="60" w:after="60"/>
+      </w:pPr>
+      <w:r>
+        <w:tab/>
+        <w:t>var source = whichPicture.href;</w:t>
+      </w:r>
+    </w:p>
+    <w:p>
+      <w:pPr>
+        <w:pStyle w:val="HTML"/>
+        <w:shd w:val="clear" w:color="auto" w:fill="F0F0F0"/>
+        <w:spacing w:before="60" w:after="60"/>
+      </w:pPr>
+      <w:r>
+        <w:tab/>
+        <w:t>var placeholder = document.getElementById('placeholder');</w:t>
+      </w:r>
+    </w:p>
+    <w:p>
+      <w:pPr>
+        <w:pStyle w:val="HTML"/>
+        <w:shd w:val="clear" w:color="auto" w:fill="F0F0F0"/>
+        <w:spacing w:before="60" w:after="60"/>
+      </w:pPr>
+      <w:r>
+        <w:tab/>
+        <w:t>placeholder.setAttribute('src', source);</w:t>
+      </w:r>
+    </w:p>
+    <w:p>
+      <w:pPr>
+        <w:pStyle w:val="HTML"/>
+        <w:shd w:val="clear" w:color="auto" w:fill="F0F0F0"/>
+        <w:spacing w:before="60" w:after="60"/>
+      </w:pPr>
+      <w:r>
+        <w:tab/>
+        <w:t>document.getElementById('description').firstChild.nodeValue = whichPicture.getAttribute('title');</w:t>
+      </w:r>
+    </w:p>
+    <w:p>
+      <w:pPr>
+        <w:pStyle w:val="HTML"/>
+        <w:shd w:val="clear" w:color="auto" w:fill="F0F0F0"/>
+        <w:spacing w:before="60" w:after="60"/>
+      </w:pPr>
+      <w:r>
+        <w:t>}</w:t>
+      </w:r>
+    </w:p>
+    <w:p>
+      <w:pPr>
+        <w:pStyle w:val="HTML"/>
+        <w:shd w:val="clear" w:color="auto" w:fill="F0F0F0"/>
+        <w:spacing w:before="60" w:after="60"/>
+      </w:pPr>
+    </w:p>
+    <w:p>
+      <w:pPr>
+        <w:pStyle w:val="HTML"/>
+        <w:shd w:val="clear" w:color="auto" w:fill="F0F0F0"/>
+        <w:spacing w:before="60" w:after="60"/>
+      </w:pPr>
+      <w:r>
+        <w:t>/*</w:t>
+      </w:r>
+    </w:p>
+    <w:p>
+      <w:pPr>
+        <w:pStyle w:val="HTML"/>
+        <w:shd w:val="clear" w:color="auto" w:fill="F0F0F0"/>
+        <w:spacing w:before="60" w:after="60"/>
+      </w:pPr>
+      <w:r>
+        <w:t>function countBodyChildren () {</w:t>
+      </w:r>
+    </w:p>
+    <w:p>
+      <w:pPr>
+        <w:pStyle w:val="HTML"/>
+        <w:shd w:val="clear" w:color="auto" w:fill="F0F0F0"/>
+        <w:spacing w:before="60" w:after="60"/>
+      </w:pPr>
+      <w:r>
+        <w:tab/>
+        <w:t>alert(document.getElementsByTagName('body')[0].childNodes.length);</w:t>
+      </w:r>
+    </w:p>
+    <w:p>
+      <w:pPr>
+        <w:pStyle w:val="HTML"/>
+        <w:shd w:val="clear" w:color="auto" w:fill="F0F0F0"/>
+        <w:spacing w:before="60" w:after="60"/>
+      </w:pPr>
+      <w:r>
+        <w:t>}</w:t>
+      </w:r>
+    </w:p>
+    <w:p>
+      <w:pPr>
+        <w:pStyle w:val="HTML"/>
+        <w:shd w:val="clear" w:color="auto" w:fill="F0F0F0"/>
+        <w:spacing w:before="60" w:after="60"/>
+      </w:pPr>
+    </w:p>
+    <w:p>
+      <w:pPr>
+        <w:pStyle w:val="HTML"/>
+        <w:shd w:val="clear" w:color="auto" w:fill="F0F0F0"/>
+        <w:spacing w:before="60" w:after="60"/>
+      </w:pPr>
+      <w:r>
+        <w:t>window.onload = countBodyChildren;*/</w:t>
+      </w:r>
+    </w:p>
+    <w:p>
+      <w:pPr>
+        <w:spacing w:after="240"/>
+        <w:rPr>
+          <w:rFonts w:ascii="Times New Roman" w:hAnsi="Times New Roman" w:cs="Times New Roman"/>
+          <w:sz w:val="24"/>
+          <w:szCs w:val="24"/>
+        </w:rPr>
+      </w:pPr>
+    </w:p>
+    <w:p>
+      <w:pPr>
+        <w:pStyle w:val="a6"/>
+        <w:shd w:val="clear" w:color="auto" w:fill="FFFFFF"/>
+        <w:spacing w:before="60" w:beforeAutospacing="0" w:after="60" w:afterAutospacing="0"/>
+        <w:rPr>
+          <w:rFonts w:ascii="Arial" w:hAnsi="Arial" w:cs="Arial"/>
+          <w:color w:val="000000"/>
+          <w:sz w:val="18"/>
+          <w:szCs w:val="18"/>
+        </w:rPr>
+      </w:pPr>
+      <w:r>
+        <w:rPr>
+          <w:rFonts w:ascii="Arial" w:hAnsi="Arial" w:cs="Arial"/>
+          <w:color w:val="000000"/>
+          <w:sz w:val="18"/>
+          <w:szCs w:val="18"/>
+        </w:rPr>
+        <w:t>      showPicture.html</w:t>
+      </w:r>
+      <w:r>
+        <w:rPr>
+          <w:rFonts w:ascii="Microsoft YaHei" w:hAnsi="Microsoft YaHei" w:cs="Microsoft YaHei"/>
+          <w:color w:val="000000"/>
+          <w:sz w:val="18"/>
+          <w:szCs w:val="18"/>
+        </w:rPr>
+        <w:t>：</w:t>
+      </w:r>
+    </w:p>
+    <w:p>
+      <w:pPr>
+        <w:pStyle w:val="HTML"/>
+        <w:shd w:val="clear" w:color="auto" w:fill="F0F0F0"/>
+        <w:spacing w:before="60" w:after="60"/>
+      </w:pPr>
+      <w:r>
+        <w:t>&lt;!DOCTYPE html&gt;</w:t>
+      </w:r>
+    </w:p>
+    <w:p>
+      <w:pPr>
+        <w:pStyle w:val="HTML"/>
+        <w:shd w:val="clear" w:color="auto" w:fill="F0F0F0"/>
+        <w:spacing w:before="60" w:after="60"/>
+      </w:pPr>
+      <w:r>
+        <w:t>&lt;html lang="en"&gt;</w:t>
+      </w:r>
+    </w:p>
+    <w:p>
+      <w:pPr>
+        <w:pStyle w:val="HTML"/>
+        <w:shd w:val="clear" w:color="auto" w:fill="F0F0F0"/>
+        <w:spacing w:before="60" w:after="60"/>
+      </w:pPr>
+      <w:r>
+        <w:t>&lt;head&gt;</w:t>
+      </w:r>
+    </w:p>
+    <w:p>
+      <w:pPr>
+        <w:pStyle w:val="HTML"/>
+        <w:shd w:val="clear" w:color="auto" w:fill="F0F0F0"/>
+        <w:spacing w:before="60" w:after="60"/>
+      </w:pPr>
+      <w:r>
+        <w:tab/>
+        <w:t>&lt;meta charset="UTF-8"&gt;</w:t>
+      </w:r>
+    </w:p>
+    <w:p>
+      <w:pPr>
+        <w:pStyle w:val="HTML"/>
+        <w:shd w:val="clear" w:color="auto" w:fill="F0F0F0"/>
+        <w:spacing w:before="60" w:after="60"/>
+      </w:pPr>
+      <w:r>
+        <w:tab/>
+        <w:t>&lt;title&gt;Show Picture&lt;/title&gt;</w:t>
+      </w:r>
+    </w:p>
+    <w:p>
+      <w:pPr>
+        <w:pStyle w:val="HTML"/>
+        <w:shd w:val="clear" w:color="auto" w:fill="F0F0F0"/>
+        <w:spacing w:before="60" w:after="60"/>
+      </w:pPr>
+      <w:r>
+        <w:tab/>
+        <w:t>&lt;script src="../js/showPicture.js" &gt;&lt;/script&gt;</w:t>
+      </w:r>
+    </w:p>
+    <w:p>
+      <w:pPr>
+        <w:pStyle w:val="HTML"/>
+        <w:shd w:val="clear" w:color="auto" w:fill="F0F0F0"/>
+        <w:spacing w:before="60" w:after="60"/>
+      </w:pPr>
+      <w:r>
+        <w:tab/>
+        <w:t>&lt;link rel="stylesheet" href="../style/showPicture.css"&gt;</w:t>
+      </w:r>
+    </w:p>
+    <w:p>
+      <w:pPr>
+        <w:pStyle w:val="HTML"/>
+        <w:shd w:val="clear" w:color="auto" w:fill="F0F0F0"/>
+        <w:spacing w:before="60" w:after="60"/>
+      </w:pPr>
+      <w:r>
+        <w:t>&lt;/head&gt;</w:t>
+      </w:r>
+    </w:p>
+    <w:p>
+      <w:pPr>
+        <w:pStyle w:val="HTML"/>
+        <w:shd w:val="clear" w:color="auto" w:fill="F0F0F0"/>
+        <w:spacing w:before="60" w:after="60"/>
+      </w:pPr>
+      <w:r>
+        <w:t>&lt;body&gt;</w:t>
+      </w:r>
+    </w:p>
+    <w:p>
+      <w:pPr>
+        <w:pStyle w:val="HTML"/>
+        <w:shd w:val="clear" w:color="auto" w:fill="F0F0F0"/>
+        <w:spacing w:before="60" w:after="60"/>
+      </w:pPr>
+      <w:r>
+        <w:tab/>
+        <w:t>&lt;h1&gt;Snapshots&lt;/h1&gt;</w:t>
+      </w:r>
+    </w:p>
+    <w:p>
+      <w:pPr>
+        <w:pStyle w:val="HTML"/>
+        <w:shd w:val="clear" w:color="auto" w:fill="F0F0F0"/>
+        <w:spacing w:before="60" w:after="60"/>
+      </w:pPr>
+      <w:r>
+        <w:tab/>
+        <w:t>&lt;ul&gt;</w:t>
+      </w:r>
+    </w:p>
+    <w:p>
+      <w:pPr>
+        <w:pStyle w:val="HTML"/>
+        <w:shd w:val="clear" w:color="auto" w:fill="F0F0F0"/>
+        <w:spacing w:before="60" w:after="60"/>
+      </w:pPr>
+      <w:r>
+        <w:tab/>
+      </w:r>
+      <w:r>
+        <w:tab/>
+        <w:t>&lt;li&gt;&lt;a onclick="switchPicture(this); return false" href="../picture/chenhong.jpg" title="Chen hong"&gt;Chen hong&lt;/a&gt;&lt;/li&gt;</w:t>
+      </w:r>
+    </w:p>
+    <w:p>
+      <w:pPr>
+        <w:pStyle w:val="HTML"/>
+        <w:shd w:val="clear" w:color="auto" w:fill="F0F0F0"/>
+        <w:spacing w:before="60" w:after="60"/>
+      </w:pPr>
+      <w:r>
+        <w:tab/>
+      </w:r>
+      <w:r>
+        <w:tab/>
+        <w:t>&lt;li&gt;&lt;a onclick="switchPicture(this); return false" href="../picture/liuyan.jpg" title="Liu Yan"&gt;Liu Yan&lt;/a&gt;&lt;/li&gt;</w:t>
+      </w:r>
+    </w:p>
+    <w:p>
+      <w:pPr>
+        <w:pStyle w:val="HTML"/>
+        <w:shd w:val="clear" w:color="auto" w:fill="F0F0F0"/>
+        <w:spacing w:before="60" w:after="60"/>
+      </w:pPr>
+      <w:r>
+        <w:tab/>
+      </w:r>
+      <w:r>
+        <w:tab/>
+        <w:t>&lt;li&gt;&lt;a onclick="switchPicture(this); return false" href="../picture/liuyifei.jpg" title="Liu Yi Fei"&gt;Liu Yi Fei&lt;/a&gt;&lt;/li&gt;</w:t>
+      </w:r>
+    </w:p>
+    <w:p>
+      <w:pPr>
+        <w:pStyle w:val="HTML"/>
+        <w:shd w:val="clear" w:color="auto" w:fill="F0F0F0"/>
+        <w:spacing w:before="60" w:after="60"/>
+      </w:pPr>
+      <w:r>
+        <w:tab/>
+      </w:r>
+      <w:r>
+        <w:tab/>
+        <w:t>&lt;li&gt;&lt;a onclick="switchPicture(this); return false" href="../picture/shishi.jpg" title="Liu Shi Shi"&gt;Liu Shi Shi&lt;/a&gt;&lt;/li&gt;</w:t>
+      </w:r>
+    </w:p>
+    <w:p>
+      <w:pPr>
+        <w:pStyle w:val="HTML"/>
+        <w:shd w:val="clear" w:color="auto" w:fill="F0F0F0"/>
+        <w:spacing w:before="60" w:after="60"/>
+      </w:pPr>
+      <w:r>
+        <w:tab/>
+        <w:t>&lt;/ul&gt;</w:t>
+      </w:r>
+    </w:p>
+    <w:p>
+      <w:pPr>
+        <w:pStyle w:val="HTML"/>
+        <w:shd w:val="clear" w:color="auto" w:fill="F0F0F0"/>
+        <w:spacing w:before="60" w:after="60"/>
+      </w:pPr>
+      <w:r>
+        <w:tab/>
+        <w:t>&lt;img src="../picture/benchi.jpg" alt="my image gallery" id="placeholder"&gt;</w:t>
+      </w:r>
+    </w:p>
+    <w:p>
+      <w:pPr>
+        <w:pStyle w:val="HTML"/>
+        <w:shd w:val="clear" w:color="auto" w:fill="F0F0F0"/>
+        <w:spacing w:before="60" w:after="60"/>
+      </w:pPr>
+      <w:r>
+        <w:tab/>
+        <w:t>&lt;p id="description"&gt;Choose one picture!&lt;/p&gt;</w:t>
+      </w:r>
+    </w:p>
+    <w:p>
+      <w:pPr>
+        <w:pStyle w:val="HTML"/>
+        <w:shd w:val="clear" w:color="auto" w:fill="F0F0F0"/>
+        <w:spacing w:before="60" w:after="60"/>
+      </w:pPr>
+      <w:r>
+        <w:t>&lt;/body&gt;</w:t>
+      </w:r>
+    </w:p>
+    <w:p>
+      <w:pPr>
+        <w:pStyle w:val="HTML"/>
+        <w:shd w:val="clear" w:color="auto" w:fill="F0F0F0"/>
+        <w:spacing w:before="60" w:after="60"/>
+      </w:pPr>
+      <w:r>
+        <w:t>&lt;/html&gt;</w:t>
+      </w:r>
+    </w:p>
+    <w:p>
+      <w:r>
+        <w:br/>
+        <w:t>        showPicture.css:</w:t>
+      </w:r>
+    </w:p>
+    <w:p>
+      <w:pPr>
+        <w:pStyle w:val="HTML"/>
+        <w:shd w:val="clear" w:color="auto" w:fill="F0F0F0"/>
+        <w:spacing w:before="60" w:after="60"/>
+      </w:pPr>
+      <w:r>
+        <w:t>body {</w:t>
+      </w:r>
+    </w:p>
+    <w:p>
+      <w:pPr>
+        <w:pStyle w:val="HTML"/>
+        <w:shd w:val="clear" w:color="auto" w:fill="F0F0F0"/>
+        <w:spacing w:before="60" w:after="60"/>
+      </w:pPr>
+      <w:r>
+        <w:tab/>
+        <w:t>font-family: "Helvetica", "Arial", serif;</w:t>
+      </w:r>
+    </w:p>
+    <w:p>
+      <w:pPr>
+        <w:pStyle w:val="HTML"/>
+        <w:shd w:val="clear" w:color="auto" w:fill="F0F0F0"/>
+        <w:spacing w:before="60" w:after="60"/>
+      </w:pPr>
+      <w:r>
+        <w:tab/>
+        <w:t>color: #333;</w:t>
+      </w:r>
+    </w:p>
+    <w:p>
+      <w:pPr>
+        <w:pStyle w:val="HTML"/>
+        <w:shd w:val="clear" w:color="auto" w:fill="F0F0F0"/>
+        <w:spacing w:before="60" w:after="60"/>
+      </w:pPr>
+      <w:r>
+        <w:tab/>
+        <w:t>background-color: #ccc;</w:t>
+      </w:r>
+    </w:p>
+    <w:p>
+      <w:pPr>
+        <w:pStyle w:val="HTML"/>
+        <w:shd w:val="clear" w:color="auto" w:fill="F0F0F0"/>
+        <w:spacing w:before="60" w:after="60"/>
+      </w:pPr>
+      <w:r>
+        <w:tab/>
+        <w:t>margin: 1em 10%;</w:t>
+      </w:r>
+    </w:p>
+    <w:p>
+      <w:pPr>
+        <w:pStyle w:val="HTML"/>
+        <w:shd w:val="clear" w:color="auto" w:fill="F0F0F0"/>
+        <w:spacing w:before="60" w:after="60"/>
+      </w:pPr>
+      <w:r>
+        <w:t>}</w:t>
+      </w:r>
+    </w:p>
+    <w:p>
+      <w:pPr>
+        <w:pStyle w:val="HTML"/>
+        <w:shd w:val="clear" w:color="auto" w:fill="F0F0F0"/>
+        <w:spacing w:before="60" w:after="60"/>
+      </w:pPr>
+    </w:p>
+    <w:p>
+      <w:pPr>
+        <w:pStyle w:val="HTML"/>
+        <w:shd w:val="clear" w:color="auto" w:fill="F0F0F0"/>
+        <w:spacing w:before="60" w:after="60"/>
+      </w:pPr>
+      <w:r>
+        <w:t>h1 {</w:t>
+      </w:r>
+    </w:p>
+    <w:p>
+      <w:pPr>
+        <w:pStyle w:val="HTML"/>
+        <w:shd w:val="clear" w:color="auto" w:fill="F0F0F0"/>
+        <w:spacing w:before="60" w:after="60"/>
+      </w:pPr>
+      <w:r>
+        <w:tab/>
+        <w:t>color: #333;</w:t>
+      </w:r>
+    </w:p>
+    <w:p>
+      <w:pPr>
+        <w:pStyle w:val="HTML"/>
+        <w:shd w:val="clear" w:color="auto" w:fill="F0F0F0"/>
+        <w:spacing w:before="60" w:after="60"/>
+      </w:pPr>
+      <w:r>
+        <w:tab/>
+        <w:t>background-color: transparent;</w:t>
+      </w:r>
+    </w:p>
+    <w:p>
+      <w:pPr>
+        <w:pStyle w:val="HTML"/>
+        <w:shd w:val="clear" w:color="auto" w:fill="F0F0F0"/>
+        <w:spacing w:before="60" w:after="60"/>
+      </w:pPr>
+      <w:r>
+        <w:t>}</w:t>
+      </w:r>
+    </w:p>
+    <w:p>
+      <w:pPr>
+        <w:pStyle w:val="HTML"/>
+        <w:shd w:val="clear" w:color="auto" w:fill="F0F0F0"/>
+        <w:spacing w:before="60" w:after="60"/>
+      </w:pPr>
+    </w:p>
+    <w:p>
+      <w:pPr>
+        <w:pStyle w:val="HTML"/>
+        <w:shd w:val="clear" w:color="auto" w:fill="F0F0F0"/>
+        <w:spacing w:before="60" w:after="60"/>
+      </w:pPr>
+      <w:r>
+        <w:t>a {</w:t>
+      </w:r>
+    </w:p>
+    <w:p>
+      <w:pPr>
+        <w:pStyle w:val="HTML"/>
+        <w:shd w:val="clear" w:color="auto" w:fill="F0F0F0"/>
+        <w:spacing w:before="60" w:after="60"/>
+      </w:pPr>
+      <w:r>
+        <w:tab/>
+        <w:t>color: #c60;</w:t>
+      </w:r>
+    </w:p>
+    <w:p>
+      <w:pPr>
+        <w:pStyle w:val="HTML"/>
+        <w:shd w:val="clear" w:color="auto" w:fill="F0F0F0"/>
+        <w:spacing w:before="60" w:after="60"/>
+      </w:pPr>
+      <w:r>
+        <w:lastRenderedPageBreak/>
+        <w:tab/>
+        <w:t>background-color: transparent;</w:t>
+      </w:r>
+    </w:p>
+    <w:p>
+      <w:pPr>
+        <w:pStyle w:val="HTML"/>
+        <w:shd w:val="clear" w:color="auto" w:fill="F0F0F0"/>
+        <w:spacing w:before="60" w:after="60"/>
+      </w:pPr>
+      <w:r>
+        <w:tab/>
+        <w:t>font-weight: bold;</w:t>
+      </w:r>
+    </w:p>
+    <w:p>
+      <w:pPr>
+        <w:pStyle w:val="HTML"/>
+        <w:shd w:val="clear" w:color="auto" w:fill="F0F0F0"/>
+        <w:spacing w:before="60" w:after="60"/>
+      </w:pPr>
+      <w:r>
+        <w:tab/>
+        <w:t>text-decoration: none;</w:t>
+      </w:r>
+    </w:p>
+    <w:p>
+      <w:pPr>
+        <w:pStyle w:val="HTML"/>
+        <w:shd w:val="clear" w:color="auto" w:fill="F0F0F0"/>
+        <w:spacing w:before="60" w:after="60"/>
+      </w:pPr>
+      <w:r>
+        <w:t>}</w:t>
+      </w:r>
+    </w:p>
+    <w:p>
+      <w:pPr>
+        <w:pStyle w:val="HTML"/>
+        <w:shd w:val="clear" w:color="auto" w:fill="F0F0F0"/>
+        <w:spacing w:before="60" w:after="60"/>
+      </w:pPr>
+    </w:p>
+    <w:p>
+      <w:pPr>
+        <w:pStyle w:val="HTML"/>
+        <w:shd w:val="clear" w:color="auto" w:fill="F0F0F0"/>
+        <w:spacing w:before="60" w:after="60"/>
+      </w:pPr>
+      <w:r>
+        <w:t>ul {</w:t>
+      </w:r>
+    </w:p>
+    <w:p>
+      <w:pPr>
+        <w:pStyle w:val="HTML"/>
+        <w:shd w:val="clear" w:color="auto" w:fill="F0F0F0"/>
+        <w:spacing w:before="60" w:after="60"/>
+      </w:pPr>
+      <w:r>
+        <w:tab/>
+        <w:t>padding: 0;</w:t>
+      </w:r>
+    </w:p>
+    <w:p>
+      <w:pPr>
+        <w:pStyle w:val="HTML"/>
+        <w:shd w:val="clear" w:color="auto" w:fill="F0F0F0"/>
+        <w:spacing w:before="60" w:after="60"/>
+      </w:pPr>
+      <w:r>
+        <w:t>}</w:t>
+      </w:r>
+    </w:p>
+    <w:p>
+      <w:pPr>
+        <w:pStyle w:val="HTML"/>
+        <w:shd w:val="clear" w:color="auto" w:fill="F0F0F0"/>
+        <w:spacing w:before="60" w:after="60"/>
+      </w:pPr>
+    </w:p>
+    <w:p>
+      <w:pPr>
+        <w:pStyle w:val="HTML"/>
+        <w:shd w:val="clear" w:color="auto" w:fill="F0F0F0"/>
+        <w:spacing w:before="60" w:after="60"/>
+      </w:pPr>
+      <w:r>
+        <w:t>li {</w:t>
+      </w:r>
+    </w:p>
+    <w:p>
+      <w:pPr>
+        <w:pStyle w:val="HTML"/>
+        <w:shd w:val="clear" w:color="auto" w:fill="F0F0F0"/>
+        <w:spacing w:before="60" w:after="60"/>
+      </w:pPr>
+      <w:r>
+        <w:tab/>
+        <w:t>float: left;</w:t>
+      </w:r>
+    </w:p>
+    <w:p>
+      <w:pPr>
+        <w:pStyle w:val="HTML"/>
+        <w:shd w:val="clear" w:color="auto" w:fill="F0F0F0"/>
+        <w:spacing w:before="60" w:after="60"/>
+      </w:pPr>
+      <w:r>
+        <w:tab/>
+        <w:t>padding: 1em;</w:t>
+      </w:r>
+    </w:p>
+    <w:p>
+      <w:pPr>
+        <w:pStyle w:val="HTML"/>
+        <w:shd w:val="clear" w:color="auto" w:fill="F0F0F0"/>
+        <w:spacing w:before="60" w:after="60"/>
+      </w:pPr>
+      <w:r>
+        <w:tab/>
+        <w:t>list-style: none;</w:t>
+      </w:r>
+    </w:p>
+    <w:p>
+      <w:pPr>
+        <w:pStyle w:val="HTML"/>
+        <w:shd w:val="clear" w:color="auto" w:fill="F0F0F0"/>
+        <w:spacing w:before="60" w:after="60"/>
+      </w:pPr>
+      <w:r>
+        <w:t>}</w:t>
+      </w:r>
+    </w:p>
+    <w:p>
+      <w:pPr>
+        <w:pStyle w:val="HTML"/>
+        <w:shd w:val="clear" w:color="auto" w:fill="F0F0F0"/>
+        <w:spacing w:before="60" w:after="60"/>
+      </w:pPr>
+    </w:p>
+    <w:p>
+      <w:pPr>
+        <w:pStyle w:val="HTML"/>
+        <w:shd w:val="clear" w:color="auto" w:fill="F0F0F0"/>
+        <w:spacing w:before="60" w:after="60"/>
+      </w:pPr>
+      <w:r>
+        <w:t>img {</w:t>
+      </w:r>
+    </w:p>
+    <w:p>
+      <w:pPr>
+        <w:pStyle w:val="HTML"/>
+        <w:shd w:val="clear" w:color="auto" w:fill="F0F0F0"/>
+        <w:spacing w:before="60" w:after="60"/>
+      </w:pPr>
+      <w:r>
+        <w:tab/>
+        <w:t>display: block;</w:t>
+      </w:r>
+    </w:p>
+    <w:p>
+      <w:pPr>
+        <w:pStyle w:val="HTML"/>
+        <w:shd w:val="clear" w:color="auto" w:fill="F0F0F0"/>
+        <w:spacing w:before="60" w:after="60"/>
+      </w:pPr>
+      <w:r>
+        <w:tab/>
+        <w:t>clear: both;</w:t>
+      </w:r>
+    </w:p>
+    <w:p>
+      <w:pPr>
+        <w:pStyle w:val="HTML"/>
+        <w:shd w:val="clear" w:color="auto" w:fill="F0F0F0"/>
+        <w:spacing w:before="60" w:after="60"/>
+      </w:pPr>
+      <w:r>
+        <w:t>}</w:t>
+      </w:r>
+    </w:p>
+    <w:p/>
+    <w:p>
+      <w:pPr>
+        <w:pStyle w:val="1"/>
+      </w:pPr>
+      <w:r>
+        <w:t>JavaScript 最佳实践</w:t>
+      </w:r>
+    </w:p>
+    <w:p/>
+    <w:p>
+      <w:pPr>
+        <w:pStyle w:val="2"/>
+      </w:pPr>
+      <w:r>
+        <w:t>一：简介</w:t>
+      </w:r>
+    </w:p>
+    <w:p/>
+    <w:p>
+      <w:r>
+        <w:tab/>
+      </w:r>
+      <w:r>
+        <w:t>JavaScript已经成为web中不可或缺的一部分、相信绝大多数web如果禁用JavaScript、结果可想而知、甚至严重的直接导致整个网站瘫痪。</w:t>
+      </w:r>
+    </w:p>
+    <w:p>
+      <w:r>
+        <w:tab/>
+        <w:t>但是个人觉得JavaScript已经是某些情况下必不可少的一部分了、JavaScript最佳实践也成为了在应用JavaScript的理想与现实</w:t>
+      </w:r>
+      <w:r>
+        <w:t>之中</w:t>
+      </w:r>
+      <w:r>
+        <w:t>寻找一种平衡。</w:t>
+      </w:r>
+    </w:p>
+    <w:p>
+      <w:r>
+        <w:tab/>
+        <w:t>最佳实践的一些原则可以帮助我们理解JavaScript的精髓、帮助我们完善自己的程序设计和提高其健壮性。</w:t>
+      </w:r>
+    </w:p>
+    <w:p/>
+    <w:p>
+      <w:pPr>
+        <w:pStyle w:val="2"/>
+      </w:pPr>
+      <w:r>
+        <w:t>二：</w:t>
+      </w:r>
+      <w:r>
+        <w:t>关键之处</w:t>
+      </w:r>
+    </w:p>
+    <w:p/>
+    <w:p>
+      <w:r>
+        <w:lastRenderedPageBreak/>
+        <w:tab/>
+      </w:r>
+      <w:r>
+        <w:t>JavaScript与DOM结合是一种非常强大的组合、可以轻而易举的改变网页的行为与显示、怎么样才是最佳实践？下面</w:t>
+      </w:r>
+      <w:r>
+        <w:t>是最佳实践的一些准则。</w:t>
+      </w:r>
+    </w:p>
+    <w:p>
+      <w:r>
+        <w:tab/>
+        <w:t>1. 是否需要使用</w:t>
+      </w:r>
+      <w:r>
+        <w:rPr>
+          <w:rFonts w:hint="eastAsia"/>
+        </w:rPr>
+        <w:t>JavaScript</w:t>
+      </w:r>
+      <w:r>
+        <w:t>：</w:t>
+      </w:r>
+    </w:p>
+    <w:p>
+      <w:r>
+        <w:tab/>
+        <w:t>当想使用JavaScript来改变一个网页的行为时、首先要想到的是是否有必要这样做。而不是人云亦云的跟风。</w:t>
+      </w:r>
+    </w:p>
+    <w:p>
+      <w:r>
+        <w:tab/>
+        <w:t>2. 渐进增强（progressive enhancement）：</w:t>
+      </w:r>
+    </w:p>
+    <w:p>
+      <w:pPr>
+        <w:rPr>
+          <w:rFonts w:hint="eastAsia"/>
+        </w:rPr>
+      </w:pPr>
+      <w:r>
+        <w:tab/>
+        <w:t>从核心部分开始、即从内容开始、根据内容使用标记实现良好的结构；再逐步加强这些内容。增强的工作既可以使用</w:t>
+      </w:r>
+      <w:r>
+        <w:rPr>
+          <w:rFonts w:hint="eastAsia"/>
+        </w:rPr>
+        <w:t>CSS改变呈现效果、也可以使用DOM添加各种行为、避免使用DOM添加核心内容！应该在开始就让内容成为文档编写时期的核心组成部分。</w:t>
+      </w:r>
+    </w:p>
+    <w:p>
+      <w:r>
+        <w:tab/>
+      </w:r>
+      <w:r>
+        <w:t>3</w:t>
+      </w:r>
+      <w:r>
+        <w:t>. 平稳退化（graceful degradation）：</w:t>
+      </w:r>
+    </w:p>
+    <w:p>
+      <w:pPr>
+        <w:rPr>
+          <w:rFonts w:hint="eastAsia"/>
+        </w:rPr>
+      </w:pPr>
+      <w:r>
+        <w:tab/>
+        <w:t>在正确使用JavaScript脚本的情况下、即使浏览器不支持JavaScript（这种现象几乎绝迹）或者在用户禁用浏览器执行JavaScript的功能也能正常浏览网站。</w:t>
+      </w:r>
+      <w:r>
+        <w:t>也就意味着JavaScript是为了增强页面访问效果或者显示效果而存在、不参与核心功能（防止JavaScript被禁而废）。</w:t>
+      </w:r>
+    </w:p>
+    <w:p>
+      <w:r>
+        <w:tab/>
+      </w:r>
+      <w:r>
+        <w:t>4</w:t>
+      </w:r>
+      <w:r>
+        <w:t>. 分离JavaScript</w:t>
+      </w:r>
+      <w:r>
+        <w:t>：</w:t>
+      </w:r>
+    </w:p>
+    <w:p>
+      <w:pPr>
+        <w:rPr>
+          <w:rFonts w:hint="eastAsia"/>
+        </w:rPr>
+      </w:pPr>
+      <w:r>
+        <w:tab/>
+        <w:t>把网页的结构和内容与JavaScript脚本的动作行为分开、</w:t>
+      </w:r>
+      <w:r>
+        <w:t>Java中常常强调的解耦思想类似。</w:t>
+      </w:r>
+      <w:r>
+        <w:t>将相互间的影响降到最低。</w:t>
+      </w:r>
+      <w:r>
+        <w:t>比如链接上添加单击事件、这其实已经是把网页的结构内容与JavaScript脚本糅合在一起了。我们可以将其分离开来、但是现实中很少有这样做、一是代码可读性下降、另一个是使得编码变得复杂、需要一些额外编码来实现、这就是一种理想与现实的差距、也可能是自己水平不够的原因。</w:t>
+      </w:r>
+    </w:p>
+    <w:p>
+      <w:r>
+        <w:tab/>
+      </w:r>
+      <w:r>
+        <w:t>5</w:t>
+      </w:r>
+      <w:r>
+        <w:t>. 向后兼容</w:t>
+      </w:r>
+    </w:p>
+    <w:p>
+      <w:pPr>
+        <w:rPr>
+          <w:rFonts w:hint="eastAsia"/>
+        </w:rPr>
+      </w:pPr>
+      <w:r>
+        <w:tab/>
+        <w:t>确保网页中使用的JavaScript在老的浏览器中也能正常执行、不同浏览器之间或者浏览器版本之间的兼容性一直是一个让人很头疼的问题、但是随着技术的进步、这种现象也在逐渐好转。</w:t>
+      </w:r>
+      <w:r>
+        <w:t>实现这一原则需要我们在使用JavaScript时需要考虑到其在各个浏览器、各个版本之间的兼容问题。</w:t>
+      </w:r>
+    </w:p>
+    <w:p>
+      <w:r>
+        <w:tab/>
+      </w:r>
+      <w:r>
+        <w:t>6</w:t>
+      </w:r>
+      <w:r>
+        <w:t>. 性能考虑</w:t>
+      </w:r>
+    </w:p>
+    <w:p>
+      <w:r>
+        <w:lastRenderedPageBreak/>
+        <w:tab/>
+        <w:t>确定脚本执行的性能最优。</w:t>
+      </w:r>
+      <w:r>
+        <w:t>比如尽可能的减少</w:t>
+      </w:r>
+      <w:r>
+        <w:rPr>
+          <w:rFonts w:hint="eastAsia"/>
+        </w:rPr>
+        <w:t>DOM访问的次数、合并可以归类的JavaScript脚本、压缩脚本（加快客户端下载数度</w:t>
+      </w:r>
+      <w:r>
+        <w:rPr>
+          <w:rFonts w:hint="eastAsia"/>
+        </w:rPr>
+        <w:t>、可以使用Uglify或者在线的JS压缩</w:t>
+      </w:r>
+      <w:r>
+        <w:rPr>
+          <w:rFonts w:hint="eastAsia"/>
+        </w:rPr>
+        <w:t>）等。</w:t>
+      </w:r>
+    </w:p>
+    <w:p/>
+    <w:p>
+      <w:pPr>
+        <w:pStyle w:val="2"/>
+      </w:pPr>
+      <w:r>
+        <w:t>三：改进前章实例</w:t>
+      </w:r>
+    </w:p>
+    <w:p/>
+    <w:p>
+      <w:r>
+        <w:tab/>
+        <w:t>可以参照最佳实践来完善前面图片库的实例、不再一一叙述、给出完善后showPicture.js压缩前后的代码做个参考、完整代码在github上。</w:t>
+      </w:r>
+    </w:p>
+    <w:p>
+      <w:r>
+        <w:tab/>
+        <w:t>压缩前：</w:t>
+      </w:r>
+    </w:p>
+    <w:p>
+      <w:pPr>
+        <w:rPr>
+          <w:rFonts w:hint="eastAsia"/>
+        </w:rPr>
+      </w:pPr>
+    </w:p>
+    <w:p>
+      <w:r>
+        <w:tab/>
+        <w:t>压缩后：</w:t>
+      </w:r>
+    </w:p>
+    <w:p/>
+    <w:p>
+      <w:pPr>
+        <w:pStyle w:val="1"/>
+      </w:pPr>
+      <w:r>
+        <w:rPr>
+          <w:rFonts w:hint="eastAsia"/>
+        </w:rPr>
+        <w:t>JavaScript</w:t>
+      </w:r>
+      <w:r>
+        <w:t xml:space="preserve"> 动态创建标记与Ajax</w:t>
+      </w:r>
+    </w:p>
+    <w:p/>
+    <w:p>
+      <w:pPr>
+        <w:pStyle w:val="2"/>
+      </w:pPr>
+      <w:r>
+        <w:t>一：简介</w:t>
+      </w:r>
+    </w:p>
+    <w:p>
+      <w:r>
+        <w:tab/>
+      </w:r>
+    </w:p>
+    <w:p>
+      <w:r>
+        <w:tab/>
+        <w:t>前面都是针对已经存在的标记进行操作、JavaScript同样可以动态创建标记并且与现有标记组合生成新的Document。同时简单的介绍了Ajax。</w:t>
+      </w:r>
+    </w:p>
+    <w:p/>
+    <w:p>
+      <w:pPr>
+        <w:pStyle w:val="2"/>
+      </w:pPr>
+      <w:r>
+        <w:t>二：</w:t>
+      </w:r>
+      <w:r>
+        <w:t>动态创建标记与组合</w:t>
+      </w:r>
+    </w:p>
+    <w:p/>
+    <w:p>
+      <w:r>
+        <w:tab/>
+      </w:r>
+      <w:r>
+        <w:t>相关方法：</w:t>
+      </w:r>
+    </w:p>
+    <w:p/>
+    <w:p>
+      <w:pPr>
+        <w:pStyle w:val="2"/>
+      </w:pPr>
+      <w:r>
+        <w:lastRenderedPageBreak/>
+        <w:t>三：Ajax</w:t>
+      </w:r>
+    </w:p>
+    <w:p>
+      <w:r>
+        <w:tab/>
+      </w:r>
+    </w:p>
+    <w:p>
+      <w:r>
+        <w:tab/>
+        <w:t>Ajax（Asynchronous JavaScript And XML）异步JavaScript和</w:t>
+      </w:r>
+      <w:r>
+        <w:rPr>
+          <w:rFonts w:hint="eastAsia"/>
+        </w:rPr>
+        <w:t>XML、用于对页面请求以异步方式与服务器进行交互进而达到局部刷新页面的效果。</w:t>
+      </w:r>
+    </w:p>
+    <w:p>
+      <w:pPr>
+        <w:rPr>
+          <w:rFonts w:hint="eastAsia"/>
+        </w:rPr>
+      </w:pPr>
+      <w:r>
+        <w:tab/>
+        <w:t>Ajax实现过程：</w:t>
+      </w:r>
+    </w:p>
+    <w:p/>
+    <w:p>
+      <w:pPr>
+        <w:pStyle w:val="2"/>
+      </w:pPr>
+      <w:r>
+        <w:t>四：完善图片库</w:t>
+      </w:r>
+    </w:p>
+    <w:p/>
+    <w:p>
+      <w:r>
+        <w:tab/>
+        <w:t>动态创建用于显示默认图片和指定链接的图片和title相关标记——showPicture.js:</w:t>
+      </w:r>
+    </w:p>
+    <w:p/>
+    <w:p/>
+    <w:p/>
+    <w:p>
+      <w:pPr>
+        <w:pStyle w:val="1"/>
+      </w:pPr>
+      <w:r>
+        <w:tab/>
+      </w:r>
+      <w:r>
+        <w:rPr>
+          <w:rFonts w:hint="eastAsia"/>
+        </w:rPr>
+        <w:t>JavaScript</w:t>
+      </w:r>
+      <w:r>
+        <w:t xml:space="preserve"> </w:t>
+      </w:r>
+      <w:r>
+        <w:t>充实文档内容</w:t>
+      </w:r>
+    </w:p>
+    <w:p/>
+    <w:p>
+      <w:pPr>
+        <w:pStyle w:val="2"/>
+      </w:pPr>
+      <w:r>
+        <w:t>一：简介</w:t>
+      </w:r>
+    </w:p>
+    <w:p/>
+    <w:p>
+      <w:r>
+        <w:tab/>
+        <w:t>使用JavaScript来充实文档内容。主要目的</w:t>
+      </w:r>
+      <w:r>
+        <w:t>是为现有文档创建一个“缩略语列表”、“文献来源链接”、“快捷键清单”。基本都是前面使用过的函数、没有什么要特别说明的地方。</w:t>
+      </w:r>
+    </w:p>
+    <w:p/>
+    <w:p>
+      <w:pPr>
+        <w:pStyle w:val="2"/>
+      </w:pPr>
+      <w:r>
+        <w:t>二：具体内容</w:t>
+      </w:r>
+    </w:p>
+    <w:p/>
+    <w:p>
+      <w:r>
+        <w:lastRenderedPageBreak/>
+        <w:tab/>
+        <w:t>HTML的内容的编写可以使用Sublime Text （安装Emmet插件）、或者Jetbrain的Webstorm神器、效率提高N倍。</w:t>
+      </w:r>
+      <w:r>
+        <w:t>有兴趣的可以百度谷歌</w:t>
+      </w:r>
+      <w:r>
+        <w:rPr>
+          <w:rFonts w:hint="eastAsia"/>
+        </w:rPr>
+        <w:t>Emmet简介。</w:t>
+      </w:r>
       <w:bookmarkStart w:id="0" w:name="_GoBack"/>
       <w:bookmarkEnd w:id="0"/>
+    </w:p>
+    <w:p>
+      <w:r>
+        <w:tab/>
+      </w:r>
+    </w:p>
+    <w:p>
+      <w:pPr>
+        <w:rPr>
+          <w:rFonts w:hint="eastAsia"/>
+        </w:rPr>
+      </w:pPr>
+      <w:r>
+        <w:tab/>
+        <w:t>example.html：</w:t>
+      </w:r>
+    </w:p>
+    <w:p>
+      <w:pPr>
+        <w:rPr>
+          <w:rFonts w:hint="eastAsia"/>
+        </w:rPr>
+      </w:pPr>
+    </w:p>
+    <w:p/>
+    <w:p>
+      <w:pPr>
+        <w:rPr>
+          <w:rFonts w:hint="eastAsia"/>
+        </w:rPr>
+      </w:pPr>
+    </w:p>
+    <w:p>
+      <w:pPr>
+        <w:rPr>
+          <w:rFonts w:hint="eastAsia"/>
+        </w:rPr>
+      </w:pPr>
     </w:p>
     <w:sectPr>
       <w:pgSz w:w="12240" w:h="15840"/>
@@ -2945,6 +6029,92 @@
     </w:lvl>
   </w:abstractNum>
   <w:abstractNum w:abstractNumId="9">
+    <w:nsid w:val="533725AC"/>
+    <w:multiLevelType w:val="hybridMultilevel"/>
+    <w:tmpl w:val="5B0657A0"/>
+    <w:lvl w:ilvl="0" w:tplc="0409000F">
+      <w:start w:val="1"/>
+      <w:numFmt w:val="decimal"/>
+      <w:lvlText w:val="%1."/>
+      <w:lvlJc w:val="left"/>
+      <w:pPr>
+        <w:ind w:left="1140" w:hanging="420"/>
+      </w:pPr>
+    </w:lvl>
+    <w:lvl w:ilvl="1" w:tplc="04090019" w:tentative="1">
+      <w:start w:val="1"/>
+      <w:numFmt w:val="lowerLetter"/>
+      <w:lvlText w:val="%2)"/>
+      <w:lvlJc w:val="left"/>
+      <w:pPr>
+        <w:ind w:left="1560" w:hanging="420"/>
+      </w:pPr>
+    </w:lvl>
+    <w:lvl w:ilvl="2" w:tplc="0409001B" w:tentative="1">
+      <w:start w:val="1"/>
+      <w:numFmt w:val="lowerRoman"/>
+      <w:lvlText w:val="%3."/>
+      <w:lvlJc w:val="right"/>
+      <w:pPr>
+        <w:ind w:left="1980" w:hanging="420"/>
+      </w:pPr>
+    </w:lvl>
+    <w:lvl w:ilvl="3" w:tplc="0409000F" w:tentative="1">
+      <w:start w:val="1"/>
+      <w:numFmt w:val="decimal"/>
+      <w:lvlText w:val="%4."/>
+      <w:lvlJc w:val="left"/>
+      <w:pPr>
+        <w:ind w:left="2400" w:hanging="420"/>
+      </w:pPr>
+    </w:lvl>
+    <w:lvl w:ilvl="4" w:tplc="04090019" w:tentative="1">
+      <w:start w:val="1"/>
+      <w:numFmt w:val="lowerLetter"/>
+      <w:lvlText w:val="%5)"/>
+      <w:lvlJc w:val="left"/>
+      <w:pPr>
+        <w:ind w:left="2820" w:hanging="420"/>
+      </w:pPr>
+    </w:lvl>
+    <w:lvl w:ilvl="5" w:tplc="0409001B" w:tentative="1">
+      <w:start w:val="1"/>
+      <w:numFmt w:val="lowerRoman"/>
+      <w:lvlText w:val="%6."/>
+      <w:lvlJc w:val="right"/>
+      <w:pPr>
+        <w:ind w:left="3240" w:hanging="420"/>
+      </w:pPr>
+    </w:lvl>
+    <w:lvl w:ilvl="6" w:tplc="0409000F" w:tentative="1">
+      <w:start w:val="1"/>
+      <w:numFmt w:val="decimal"/>
+      <w:lvlText w:val="%7."/>
+      <w:lvlJc w:val="left"/>
+      <w:pPr>
+        <w:ind w:left="3660" w:hanging="420"/>
+      </w:pPr>
+    </w:lvl>
+    <w:lvl w:ilvl="7" w:tplc="04090019" w:tentative="1">
+      <w:start w:val="1"/>
+      <w:numFmt w:val="lowerLetter"/>
+      <w:lvlText w:val="%8)"/>
+      <w:lvlJc w:val="left"/>
+      <w:pPr>
+        <w:ind w:left="4080" w:hanging="420"/>
+      </w:pPr>
+    </w:lvl>
+    <w:lvl w:ilvl="8" w:tplc="0409001B" w:tentative="1">
+      <w:start w:val="1"/>
+      <w:numFmt w:val="lowerRoman"/>
+      <w:lvlText w:val="%9."/>
+      <w:lvlJc w:val="right"/>
+      <w:pPr>
+        <w:ind w:left="4500" w:hanging="420"/>
+      </w:pPr>
+    </w:lvl>
+  </w:abstractNum>
+  <w:abstractNum w:abstractNumId="10">
     <w:nsid w:val="554213BD"/>
     <w:multiLevelType w:val="hybridMultilevel"/>
     <w:tmpl w:val="0F90440E"/>
@@ -3033,7 +6203,7 @@
       </w:pPr>
     </w:lvl>
   </w:abstractNum>
-  <w:abstractNum w:abstractNumId="10">
+  <w:abstractNum w:abstractNumId="11">
     <w:nsid w:val="5B2449A2"/>
     <w:multiLevelType w:val="hybridMultilevel"/>
     <w:tmpl w:val="5EF6A152"/>
@@ -3122,7 +6292,7 @@
       </w:pPr>
     </w:lvl>
   </w:abstractNum>
-  <w:abstractNum w:abstractNumId="11">
+  <w:abstractNum w:abstractNumId="12">
     <w:nsid w:val="61084B06"/>
     <w:multiLevelType w:val="hybridMultilevel"/>
     <w:tmpl w:val="072A4586"/>
@@ -3211,10 +6381,10 @@
       </w:pPr>
     </w:lvl>
   </w:abstractNum>
-  <w:abstractNum w:abstractNumId="12">
+  <w:abstractNum w:abstractNumId="13">
     <w:nsid w:val="677D7946"/>
     <w:multiLevelType w:val="hybridMultilevel"/>
-    <w:tmpl w:val="7DF6E528"/>
+    <w:tmpl w:val="5B0657A0"/>
     <w:lvl w:ilvl="0" w:tplc="0409000F">
       <w:start w:val="1"/>
       <w:numFmt w:val="decimal"/>
@@ -3297,7 +6467,7 @@
       </w:pPr>
     </w:lvl>
   </w:abstractNum>
-  <w:abstractNum w:abstractNumId="13">
+  <w:abstractNum w:abstractNumId="14">
     <w:nsid w:val="69012BD7"/>
     <w:multiLevelType w:val="hybridMultilevel"/>
     <w:tmpl w:val="ED963968"/>
@@ -3386,10 +6556,10 @@
       </w:pPr>
     </w:lvl>
   </w:abstractNum>
-  <w:abstractNum w:abstractNumId="14">
+  <w:abstractNum w:abstractNumId="15">
     <w:nsid w:val="6F891F7F"/>
     <w:multiLevelType w:val="hybridMultilevel"/>
-    <w:tmpl w:val="50821F94"/>
+    <w:tmpl w:val="F410D51A"/>
     <w:lvl w:ilvl="0" w:tplc="27F6882A">
       <w:start w:val="1"/>
       <w:numFmt w:val="lowerLetter"/>
@@ -3411,6 +6581,95 @@
         <w:ind w:left="2160" w:hanging="360"/>
       </w:pPr>
     </w:lvl>
+    <w:lvl w:ilvl="2" w:tplc="D142485C">
+      <w:start w:val="1"/>
+      <w:numFmt w:val="decimal"/>
+      <w:lvlText w:val="%3."/>
+      <w:lvlJc w:val="left"/>
+      <w:pPr>
+        <w:ind w:left="3060" w:hanging="360"/>
+      </w:pPr>
+      <w:rPr>
+        <w:rFonts w:hint="default"/>
+      </w:rPr>
+    </w:lvl>
+    <w:lvl w:ilvl="3" w:tplc="0409000F" w:tentative="1">
+      <w:start w:val="1"/>
+      <w:numFmt w:val="decimal"/>
+      <w:lvlText w:val="%4."/>
+      <w:lvlJc w:val="left"/>
+      <w:pPr>
+        <w:ind w:left="3600" w:hanging="360"/>
+      </w:pPr>
+    </w:lvl>
+    <w:lvl w:ilvl="4" w:tplc="04090019" w:tentative="1">
+      <w:start w:val="1"/>
+      <w:numFmt w:val="lowerLetter"/>
+      <w:lvlText w:val="%5."/>
+      <w:lvlJc w:val="left"/>
+      <w:pPr>
+        <w:ind w:left="4320" w:hanging="360"/>
+      </w:pPr>
+    </w:lvl>
+    <w:lvl w:ilvl="5" w:tplc="0409001B" w:tentative="1">
+      <w:start w:val="1"/>
+      <w:numFmt w:val="lowerRoman"/>
+      <w:lvlText w:val="%6."/>
+      <w:lvlJc w:val="right"/>
+      <w:pPr>
+        <w:ind w:left="5040" w:hanging="180"/>
+      </w:pPr>
+    </w:lvl>
+    <w:lvl w:ilvl="6" w:tplc="0409000F" w:tentative="1">
+      <w:start w:val="1"/>
+      <w:numFmt w:val="decimal"/>
+      <w:lvlText w:val="%7."/>
+      <w:lvlJc w:val="left"/>
+      <w:pPr>
+        <w:ind w:left="5760" w:hanging="360"/>
+      </w:pPr>
+    </w:lvl>
+    <w:lvl w:ilvl="7" w:tplc="04090019" w:tentative="1">
+      <w:start w:val="1"/>
+      <w:numFmt w:val="lowerLetter"/>
+      <w:lvlText w:val="%8."/>
+      <w:lvlJc w:val="left"/>
+      <w:pPr>
+        <w:ind w:left="6480" w:hanging="360"/>
+      </w:pPr>
+    </w:lvl>
+    <w:lvl w:ilvl="8" w:tplc="0409001B" w:tentative="1">
+      <w:start w:val="1"/>
+      <w:numFmt w:val="lowerRoman"/>
+      <w:lvlText w:val="%9."/>
+      <w:lvlJc w:val="right"/>
+      <w:pPr>
+        <w:ind w:left="7200" w:hanging="180"/>
+      </w:pPr>
+    </w:lvl>
+  </w:abstractNum>
+  <w:abstractNum w:abstractNumId="16">
+    <w:nsid w:val="713B36D3"/>
+    <w:multiLevelType w:val="hybridMultilevel"/>
+    <w:tmpl w:val="034AA164"/>
+    <w:lvl w:ilvl="0" w:tplc="0409000F">
+      <w:start w:val="1"/>
+      <w:numFmt w:val="decimal"/>
+      <w:lvlText w:val="%1."/>
+      <w:lvlJc w:val="left"/>
+      <w:pPr>
+        <w:ind w:left="1440" w:hanging="360"/>
+      </w:pPr>
+    </w:lvl>
+    <w:lvl w:ilvl="1" w:tplc="04090019" w:tentative="1">
+      <w:start w:val="1"/>
+      <w:numFmt w:val="lowerLetter"/>
+      <w:lvlText w:val="%2."/>
+      <w:lvlJc w:val="left"/>
+      <w:pPr>
+        <w:ind w:left="2160" w:hanging="360"/>
+      </w:pPr>
+    </w:lvl>
     <w:lvl w:ilvl="2" w:tplc="0409001B" w:tentative="1">
       <w:start w:val="1"/>
       <w:numFmt w:val="lowerRoman"/>
@@ -3475,7 +6734,7 @@
       </w:pPr>
     </w:lvl>
   </w:abstractNum>
-  <w:abstractNum w:abstractNumId="15">
+  <w:abstractNum w:abstractNumId="17">
     <w:nsid w:val="775410E7"/>
     <w:multiLevelType w:val="hybridMultilevel"/>
     <w:tmpl w:val="8700B0E6"/>
@@ -3568,16 +6827,16 @@
     <w:abstractNumId w:val="4"/>
   </w:num>
   <w:num w:numId="2">
-    <w:abstractNumId w:val="15"/>
+    <w:abstractNumId w:val="17"/>
   </w:num>
   <w:num w:numId="3">
     <w:abstractNumId w:val="8"/>
   </w:num>
   <w:num w:numId="4">
-    <w:abstractNumId w:val="9"/>
+    <w:abstractNumId w:val="10"/>
   </w:num>
   <w:num w:numId="5">
-    <w:abstractNumId w:val="11"/>
+    <w:abstractNumId w:val="12"/>
   </w:num>
   <w:num w:numId="6">
     <w:abstractNumId w:val="1"/>
@@ -3598,19 +6857,25 @@
     <w:abstractNumId w:val="5"/>
   </w:num>
   <w:num w:numId="12">
-    <w:abstractNumId w:val="13"/>
+    <w:abstractNumId w:val="14"/>
   </w:num>
   <w:num w:numId="13">
     <w:abstractNumId w:val="3"/>
   </w:num>
   <w:num w:numId="14">
-    <w:abstractNumId w:val="10"/>
+    <w:abstractNumId w:val="11"/>
   </w:num>
   <w:num w:numId="15">
-    <w:abstractNumId w:val="14"/>
+    <w:abstractNumId w:val="15"/>
   </w:num>
   <w:num w:numId="16">
-    <w:abstractNumId w:val="12"/>
+    <w:abstractNumId w:val="13"/>
+  </w:num>
+  <w:num w:numId="17">
+    <w:abstractNumId w:val="9"/>
+  </w:num>
+  <w:num w:numId="18">
+    <w:abstractNumId w:val="16"/>
   </w:num>
 </w:numbering>
 </file>
@@ -4278,6 +7543,22 @@
       <w:szCs w:val="18"/>
     </w:rPr>
   </w:style>
+  <w:style w:type="paragraph" w:styleId="a6">
+    <w:name w:val="Normal (Web)"/>
+    <w:basedOn w:val="a"/>
+    <w:uiPriority w:val="99"/>
+    <w:semiHidden/>
+    <w:unhideWhenUsed/>
+    <w:rsid w:val="00F71B57"/>
+    <w:pPr>
+      <w:spacing w:before="100" w:beforeAutospacing="1" w:after="100" w:afterAutospacing="1" w:line="240" w:lineRule="auto"/>
+    </w:pPr>
+    <w:rPr>
+      <w:rFonts w:ascii="Times New Roman" w:eastAsia="Times New Roman" w:hAnsi="Times New Roman" w:cs="Times New Roman"/>
+      <w:sz w:val="24"/>
+      <w:szCs w:val="24"/>
+    </w:rPr>
+  </w:style>
 </w:styles>
 </file>
 

</xml_diff>

<commit_message>
Start SpringMVC framework leaning note.
</commit_message>
<xml_diff>
--- a/items-javascript/js_docs/JavaScript.docx
+++ b/items-javascript/js_docs/JavaScript.docx
@@ -2018,9 +2018,6 @@
     <w:p>
       <w:pPr>
         <w:ind w:left="720"/>
-        <w:rPr>
-          <w:rFonts w:hint="eastAsia"/>
-        </w:rPr>
       </w:pPr>
     </w:p>
     <w:p>
@@ -2053,11 +2050,6 @@
       </w:r>
     </w:p>
     <w:p>
-      <w:pPr>
-        <w:rPr>
-          <w:rFonts w:hint="eastAsia"/>
-        </w:rPr>
-      </w:pPr>
       <w:r>
         <w:tab/>
         <w:t>这里提到的只是很少一部分DOM方法、不是</w:t>
@@ -2163,13 +2155,7 @@
         <w:t>b) 可以将脚本放入一个或者多个文件结尾为js的文件中、在需要使用的页面中引入。</w:t>
       </w:r>
     </w:p>
-    <w:p>
-      <w:pPr>
-        <w:rPr>
-          <w:rFonts w:hint="eastAsia"/>
-        </w:rPr>
-      </w:pPr>
-    </w:p>
+    <w:p/>
     <w:p/>
     <w:p>
       <w:pPr>
@@ -2184,11 +2170,6 @@
     </w:p>
     <w:p/>
     <w:p>
-      <w:pPr>
-        <w:rPr>
-          <w:rFonts w:hint="eastAsia"/>
-        </w:rPr>
-      </w:pPr>
       <w:r>
         <w:tab/>
         <w:t>网页中有多个链接、</w:t>
@@ -2232,11 +2213,6 @@
     </w:p>
     <w:p/>
     <w:p>
-      <w:pPr>
-        <w:rPr>
-          <w:rFonts w:hint="eastAsia"/>
-        </w:rPr>
-      </w:pPr>
       <w:r>
         <w:tab/>
         <w:t>1. 获取a链接的herf和title属性。</w:t>
@@ -2249,11 +2225,6 @@
       </w:r>
     </w:p>
     <w:p>
-      <w:pPr>
-        <w:rPr>
-          <w:rFonts w:hint="eastAsia"/>
-        </w:rPr>
-      </w:pPr>
       <w:r>
         <w:tab/>
         <w:t>3. 阻止链接默认行为。</w:t>
@@ -2316,11 +2287,6 @@
     </w:p>
     <w:p/>
     <w:p>
-      <w:pPr>
-        <w:rPr>
-          <w:rFonts w:hint="eastAsia"/>
-        </w:rPr>
-      </w:pPr>
       <w:r>
         <w:tab/>
         <w:t>效果</w:t>
@@ -2340,2831 +2306,974 @@
       </w:r>
     </w:p>
     <w:p>
-      <w:pPr>
-        <w:rPr>
-          <w:rFonts w:hint="eastAsia"/>
-        </w:rPr>
-      </w:pPr>
       <w:r>
         <w:tab/>
         <w:t>showPicture.html：</w:t>
       </w:r>
     </w:p>
     <w:p>
-      <w:r>
-        <w:tab/>
-      </w:r>
-    </w:p>
-    <w:p>
-      <w:pPr>
-        <w:rPr>
-          <w:rFonts w:hint="eastAsia"/>
-        </w:rPr>
-      </w:pPr>
-    </w:p>
+      <w:pPr>
+        <w:rPr>
+          <w:rFonts w:hint="eastAsia"/>
+        </w:rPr>
+      </w:pPr>
+      <w:r>
+        <w:tab/>
+        <w:t>showPicture.css：</w:t>
+      </w:r>
+    </w:p>
+    <w:p>
+      <w:r>
+        <w:tab/>
+      </w:r>
+    </w:p>
+    <w:p/>
     <w:p>
       <w:pPr>
         <w:pStyle w:val="1"/>
-        <w:shd w:val="clear" w:color="auto" w:fill="FFFFFF"/>
-        <w:rPr>
-          <w:rFonts w:ascii="Arial" w:hAnsi="Arial" w:cs="Arial"/>
-          <w:color w:val="000000"/>
-        </w:rPr>
-      </w:pPr>
-      <w:r>
-        <w:rPr>
-          <w:rFonts w:ascii="Arial" w:hAnsi="Arial" w:cs="Arial"/>
-          <w:color w:val="000000"/>
+      </w:pPr>
+      <w:r>
+        <w:t>JavaScript 最佳实践</w:t>
+      </w:r>
+    </w:p>
+    <w:p/>
+    <w:p>
+      <w:pPr>
+        <w:pStyle w:val="2"/>
+      </w:pPr>
+      <w:r>
+        <w:t>一：简介</w:t>
+      </w:r>
+    </w:p>
+    <w:p/>
+    <w:p>
+      <w:r>
+        <w:tab/>
+      </w:r>
+      <w:r>
+        <w:t>JavaScript已经成为web中不可或缺的一部分、相信绝大多数web如果禁用JavaScript、结果可想而知、甚至严重的直接导致整个网站瘫痪。</w:t>
+      </w:r>
+    </w:p>
+    <w:p>
+      <w:r>
+        <w:tab/>
+        <w:t>但是个人觉得JavaScript已经是某些情况下必不可少的一部分了、JavaScript最佳实践也成为了在应用JavaScript的理想与现实</w:t>
+      </w:r>
+      <w:r>
+        <w:t>之中</w:t>
+      </w:r>
+      <w:r>
+        <w:t>寻找一种平衡。</w:t>
+      </w:r>
+    </w:p>
+    <w:p>
+      <w:r>
+        <w:lastRenderedPageBreak/>
+        <w:tab/>
+        <w:t>最佳实践的一些原则可以帮助我们理解JavaScript的精髓、帮助我们完善自己的程序设计和提高其健壮性。</w:t>
+      </w:r>
+    </w:p>
+    <w:p/>
+    <w:p>
+      <w:pPr>
+        <w:pStyle w:val="2"/>
+      </w:pPr>
+      <w:r>
+        <w:t>二：</w:t>
+      </w:r>
+      <w:r>
+        <w:t>关键之处</w:t>
+      </w:r>
+    </w:p>
+    <w:p/>
+    <w:p>
+      <w:r>
+        <w:tab/>
+      </w:r>
+      <w:r>
+        <w:t>JavaScript与DOM结合是一种非常强大的组合、可以轻而易举的改变网页的行为与显示、怎么样才是最佳实践？下面</w:t>
+      </w:r>
+      <w:r>
+        <w:t>是最佳实践的一些准则。</w:t>
+      </w:r>
+    </w:p>
+    <w:p>
+      <w:r>
+        <w:tab/>
+        <w:t>1. 是否需要使用</w:t>
+      </w:r>
+      <w:r>
+        <w:rPr>
+          <w:rFonts w:hint="eastAsia"/>
         </w:rPr>
         <w:t>JavaScript</w:t>
       </w:r>
       <w:r>
-        <w:rPr>
-          <w:rFonts w:ascii="Arial" w:hAnsi="Arial" w:cs="Arial"/>
-          <w:color w:val="000000"/>
-        </w:rPr>
+        <w:t>：</w:t>
+      </w:r>
+    </w:p>
+    <w:p>
+      <w:r>
+        <w:tab/>
+        <w:t>当想使用JavaScript来改变一个网页的行为时、首先要想到的是是否有必要这样做。而不是人云亦云的跟风。</w:t>
+      </w:r>
+    </w:p>
+    <w:p>
+      <w:r>
+        <w:tab/>
+        <w:t>2. 渐进增强（progressive enhancement）：</w:t>
+      </w:r>
+    </w:p>
+    <w:p>
+      <w:r>
+        <w:tab/>
+        <w:t>从核心部分开始、即从内容开始、根据内容使用标记实现良好的结构；再逐步加强这些内容。增强的工作既可以使用</w:t>
+      </w:r>
+      <w:r>
+        <w:rPr>
+          <w:rFonts w:hint="eastAsia"/>
+        </w:rPr>
+        <w:t>CSS改变呈现效果、也可以使用DOM添加各种行为、避免使用DOM添加核心内容！应该在开始就让内容成为文档编写时期的核心组成部分。</w:t>
+      </w:r>
+    </w:p>
+    <w:p>
+      <w:r>
+        <w:tab/>
+      </w:r>
+      <w:r>
+        <w:t>3</w:t>
+      </w:r>
+      <w:r>
+        <w:t>. 平稳退化（graceful degradation）：</w:t>
+      </w:r>
+    </w:p>
+    <w:p>
+      <w:r>
+        <w:tab/>
+        <w:t>在正确使用JavaScript脚本的情况下、即使浏览器不支持JavaScript（这种现象几乎绝迹）或者在用户禁用浏览器执行JavaScript的功能也能正常浏览网站。</w:t>
+      </w:r>
+      <w:r>
+        <w:t>也就意味着JavaScript是为了增强页面访问效果或者显示效果而存在、不参与核心功能（防止JavaScript被禁而废）。</w:t>
+      </w:r>
+    </w:p>
+    <w:p>
+      <w:r>
+        <w:tab/>
+      </w:r>
+      <w:r>
+        <w:t>4</w:t>
+      </w:r>
+      <w:r>
+        <w:t>. 分离JavaScript</w:t>
+      </w:r>
+      <w:r>
+        <w:t>：</w:t>
+      </w:r>
+    </w:p>
+    <w:p>
+      <w:r>
+        <w:tab/>
+        <w:t>把网页的结构和内容与JavaScript脚本的动作行为分开、</w:t>
+      </w:r>
+      <w:r>
+        <w:t>Java中常常强调的解耦思想类似。</w:t>
+      </w:r>
+      <w:r>
+        <w:t>将相互间的影响降到最低。</w:t>
+      </w:r>
+      <w:r>
+        <w:t>比如链接上添加单击事件、这其实已经是把网页的结构内容与JavaScript脚本糅合在一起了。我们可以将其分离开来、但是现实中很少有这样做、一是代码可读性下降、另一个是使得编码变得复杂、需要一些额外编码来实现、这就是一种理想与现实的差距、也可能是自己水平不够的原因。</w:t>
+      </w:r>
+    </w:p>
+    <w:p>
+      <w:r>
+        <w:tab/>
+      </w:r>
+      <w:r>
+        <w:t>5</w:t>
+      </w:r>
+      <w:r>
+        <w:t>. 向后兼容</w:t>
+      </w:r>
+    </w:p>
+    <w:p>
+      <w:r>
+        <w:lastRenderedPageBreak/>
+        <w:tab/>
+        <w:t>确保网页中使用的JavaScript在老的浏览器中也能正常执行、不同浏览器之间或者浏览器版本之间的兼容性一直是一个让人很头疼的问题、但是随着技术的进步、这种现象也在逐渐好转。</w:t>
+      </w:r>
+      <w:r>
+        <w:t>实现这一原则需要我们在使用JavaScript时需要考虑到其在各个浏览器、各个版本之间的兼容问题。</w:t>
+      </w:r>
+    </w:p>
+    <w:p>
+      <w:r>
+        <w:tab/>
+      </w:r>
+      <w:r>
+        <w:t>6</w:t>
+      </w:r>
+      <w:r>
+        <w:t>. 性能考虑</w:t>
+      </w:r>
+    </w:p>
+    <w:p>
+      <w:r>
+        <w:tab/>
+        <w:t>确定脚本执行的性能最优。</w:t>
+      </w:r>
+      <w:r>
+        <w:t>比如尽可能的减少</w:t>
+      </w:r>
+      <w:r>
+        <w:rPr>
+          <w:rFonts w:hint="eastAsia"/>
+        </w:rPr>
+        <w:t>DOM访问的次数、合并可以归类的JavaScript脚本、压缩脚本（加快客户端下载数度</w:t>
+      </w:r>
+      <w:r>
+        <w:rPr>
+          <w:rFonts w:hint="eastAsia"/>
+        </w:rPr>
+        <w:t>、可以使用Uglify或者在线的JS压缩</w:t>
+      </w:r>
+      <w:r>
+        <w:rPr>
+          <w:rFonts w:hint="eastAsia"/>
+        </w:rPr>
+        <w:t>）等。</w:t>
+      </w:r>
+    </w:p>
+    <w:p/>
+    <w:p>
+      <w:pPr>
+        <w:pStyle w:val="2"/>
+      </w:pPr>
+      <w:r>
+        <w:t>三：改进前章实例</w:t>
+      </w:r>
+    </w:p>
+    <w:p/>
+    <w:p>
+      <w:r>
+        <w:tab/>
+        <w:t>可以参照最佳实践来完善前面图片库的实例、不再一一叙述、给出完善后showPicture.js压缩前后的代码做个参考、完整代码在github上。</w:t>
+      </w:r>
+    </w:p>
+    <w:p>
+      <w:r>
+        <w:tab/>
+        <w:t>压缩前：</w:t>
+      </w:r>
+    </w:p>
+    <w:p/>
+    <w:p>
+      <w:r>
+        <w:tab/>
+        <w:t>压缩后：</w:t>
+      </w:r>
+    </w:p>
+    <w:p/>
+    <w:p>
+      <w:pPr>
+        <w:pStyle w:val="1"/>
+      </w:pPr>
+      <w:r>
+        <w:rPr>
+          <w:rFonts w:hint="eastAsia"/>
+        </w:rPr>
+        <w:t>JavaScript</w:t>
+      </w:r>
+      <w:r>
+        <w:t xml:space="preserve"> 动态创建标记与Ajax</w:t>
+      </w:r>
+    </w:p>
+    <w:p/>
+    <w:p>
+      <w:pPr>
+        <w:pStyle w:val="2"/>
+      </w:pPr>
+      <w:r>
+        <w:t>一：简介</w:t>
+      </w:r>
+    </w:p>
+    <w:p>
+      <w:r>
+        <w:tab/>
+      </w:r>
+    </w:p>
+    <w:p>
+      <w:r>
+        <w:tab/>
+        <w:t>前面都是针对已经存在的标记进行操作、JavaScript同样可以动态创建标记并且与现有标记组合生成新的Document。同时简单的介绍了Ajax。</w:t>
+      </w:r>
+    </w:p>
+    <w:p/>
+    <w:p>
+      <w:pPr>
+        <w:pStyle w:val="2"/>
+      </w:pPr>
+      <w:r>
+        <w:lastRenderedPageBreak/>
+        <w:t>二：</w:t>
+      </w:r>
+      <w:r>
+        <w:t>动态创建标记与组合</w:t>
+      </w:r>
+    </w:p>
+    <w:p/>
+    <w:p>
+      <w:r>
+        <w:tab/>
+      </w:r>
+      <w:r>
+        <w:t>相关方法：</w:t>
+      </w:r>
+    </w:p>
+    <w:p/>
+    <w:p>
+      <w:pPr>
+        <w:pStyle w:val="2"/>
+      </w:pPr>
+      <w:r>
+        <w:t>三：Ajax</w:t>
+      </w:r>
+    </w:p>
+    <w:p>
+      <w:r>
+        <w:tab/>
+      </w:r>
+    </w:p>
+    <w:p>
+      <w:r>
+        <w:tab/>
+        <w:t>Ajax（Asynchronous JavaScript And XML）异步JavaScript和</w:t>
+      </w:r>
+      <w:r>
+        <w:rPr>
+          <w:rFonts w:hint="eastAsia"/>
+        </w:rPr>
+        <w:t>XML、用于对页面请求以异步方式与服务器进行交互进而达到局部刷新页面的效果。</w:t>
+      </w:r>
+    </w:p>
+    <w:p>
+      <w:r>
+        <w:tab/>
+        <w:t>Ajax实现过程：</w:t>
+      </w:r>
+    </w:p>
+    <w:p/>
+    <w:p>
+      <w:pPr>
+        <w:pStyle w:val="2"/>
+      </w:pPr>
+      <w:r>
+        <w:t>四：完善图片库</w:t>
+      </w:r>
+    </w:p>
+    <w:p/>
+    <w:p>
+      <w:r>
+        <w:tab/>
+        <w:t>动态创建用于显示默认图片和指定链接的图片和title相关标记——showPicture.js:</w:t>
+      </w:r>
+    </w:p>
+    <w:p/>
+    <w:p/>
+    <w:p/>
+    <w:p>
+      <w:pPr>
+        <w:pStyle w:val="1"/>
+      </w:pPr>
+      <w:r>
+        <w:rPr>
+          <w:rFonts w:hint="eastAsia"/>
+        </w:rPr>
+        <w:t>JavaScript</w:t>
+      </w:r>
+      <w:r>
+        <w:t xml:space="preserve"> 充实文档内容</w:t>
+      </w:r>
+    </w:p>
+    <w:p/>
+    <w:p>
+      <w:pPr>
+        <w:pStyle w:val="2"/>
+      </w:pPr>
+      <w:r>
+        <w:t>一：简介</w:t>
+      </w:r>
+    </w:p>
+    <w:p/>
+    <w:p>
+      <w:r>
+        <w:tab/>
+        <w:t>使用JavaScript来充实文档内容。主要目的</w:t>
+      </w:r>
+      <w:r>
+        <w:t>是为现有文档创建一个“缩略语列表”、“文献来源链接”、“快捷键清单”。基本都是前面使用过的函数、没有什么要特别说明的地方。</w:t>
+      </w:r>
+    </w:p>
+    <w:p/>
+    <w:p>
+      <w:pPr>
+        <w:pStyle w:val="2"/>
+      </w:pPr>
+      <w:r>
+        <w:t>二：效果图</w:t>
+      </w:r>
+    </w:p>
+    <w:p/>
+    <w:p/>
+    <w:p>
+      <w:pPr>
+        <w:rPr>
+          <w:rFonts w:hint="eastAsia"/>
+        </w:rPr>
+      </w:pPr>
+    </w:p>
+    <w:p>
+      <w:pPr>
+        <w:pStyle w:val="2"/>
+      </w:pPr>
+      <w:r>
+        <w:t>三：具体内容</w:t>
+      </w:r>
+    </w:p>
+    <w:p/>
+    <w:p>
+      <w:r>
+        <w:tab/>
+        <w:t>HTML的内容的编写可以使用Sublime Text （安装Emmet插件）、或者Jetbrain的Webstorm神器、效率提高N倍。有兴趣的可以百度谷歌</w:t>
+      </w:r>
+      <w:r>
+        <w:rPr>
+          <w:rFonts w:hint="eastAsia"/>
+        </w:rPr>
+        <w:t>Emmet简介。</w:t>
+      </w:r>
+    </w:p>
+    <w:p>
+      <w:r>
+        <w:tab/>
+      </w:r>
+    </w:p>
+    <w:p>
+      <w:r>
+        <w:tab/>
+        <w:t>example.html：</w:t>
+      </w:r>
+    </w:p>
+    <w:p/>
+    <w:p>
+      <w:pPr>
+        <w:pStyle w:val="1"/>
+      </w:pPr>
+      <w:r>
+        <w:rPr>
+          <w:rFonts w:hint="eastAsia"/>
+        </w:rPr>
+        <w:t>JavaScript</w:t>
+      </w:r>
+      <w:r>
         <w:t xml:space="preserve"> </w:t>
       </w:r>
       <w:r>
-        <w:rPr>
-          <w:rFonts w:ascii="Arial" w:hAnsi="Arial" w:cs="Arial"/>
-          <w:color w:val="000000"/>
-        </w:rPr>
-        <w:t>简单应</w:t>
-      </w:r>
-      <w:r>
-        <w:rPr>
-          <w:rFonts w:ascii="Microsoft YaHei" w:hAnsi="Microsoft YaHei" w:cs="Microsoft YaHei"/>
-          <w:color w:val="000000"/>
-        </w:rPr>
-        <w:t>用</w:t>
-      </w:r>
-    </w:p>
-    <w:p>
-      <w:pPr>
-        <w:pStyle w:val="a6"/>
-        <w:shd w:val="clear" w:color="auto" w:fill="FFFFFF"/>
-        <w:spacing w:before="60" w:beforeAutospacing="0" w:after="60" w:afterAutospacing="0"/>
-        <w:rPr>
-          <w:rFonts w:ascii="Arial" w:hAnsi="Arial" w:cs="Arial"/>
-          <w:color w:val="000000"/>
-          <w:sz w:val="18"/>
-          <w:szCs w:val="18"/>
-        </w:rPr>
-      </w:pPr>
-      <w:r>
-        <w:rPr>
-          <w:rFonts w:ascii="Arial" w:hAnsi="Arial" w:cs="Arial"/>
-          <w:color w:val="000000"/>
-          <w:sz w:val="18"/>
-          <w:szCs w:val="18"/>
-        </w:rPr>
-        <w:t> </w:t>
-      </w:r>
-    </w:p>
+        <w:t>CSS-DOM</w:t>
+      </w:r>
+    </w:p>
+    <w:p/>
     <w:p>
       <w:pPr>
         <w:pStyle w:val="2"/>
-        <w:shd w:val="clear" w:color="auto" w:fill="FFFFFF"/>
-        <w:rPr>
-          <w:rFonts w:ascii="Arial" w:hAnsi="Arial" w:cs="Arial"/>
-          <w:color w:val="000000"/>
-          <w:sz w:val="36"/>
-          <w:szCs w:val="36"/>
-        </w:rPr>
-      </w:pPr>
-      <w:r>
-        <w:rPr>
-          <w:rFonts w:ascii="Arial" w:hAnsi="Arial" w:cs="Arial"/>
-          <w:color w:val="000000"/>
-        </w:rPr>
-        <w:t>一：简</w:t>
-      </w:r>
-      <w:r>
-        <w:rPr>
-          <w:rFonts w:ascii="Microsoft YaHei" w:hAnsi="Microsoft YaHei" w:cs="Microsoft YaHei"/>
-          <w:color w:val="000000"/>
-        </w:rPr>
-        <w:t>介</w:t>
-      </w:r>
-    </w:p>
-    <w:p>
-      <w:pPr>
-        <w:pStyle w:val="a6"/>
-        <w:shd w:val="clear" w:color="auto" w:fill="FFFFFF"/>
-        <w:spacing w:before="60" w:beforeAutospacing="0" w:after="60" w:afterAutospacing="0"/>
-        <w:rPr>
-          <w:rFonts w:ascii="Arial" w:hAnsi="Arial" w:cs="Arial"/>
-          <w:color w:val="000000"/>
-          <w:sz w:val="18"/>
-          <w:szCs w:val="18"/>
-        </w:rPr>
-      </w:pPr>
-      <w:r>
-        <w:rPr>
-          <w:rFonts w:ascii="Arial" w:hAnsi="Arial" w:cs="Arial"/>
-          <w:color w:val="000000"/>
-          <w:sz w:val="18"/>
-          <w:szCs w:val="18"/>
-        </w:rPr>
-        <w:t> </w:t>
-      </w:r>
-    </w:p>
-    <w:p>
-      <w:pPr>
-        <w:pStyle w:val="a6"/>
-        <w:shd w:val="clear" w:color="auto" w:fill="FFFFFF"/>
-        <w:spacing w:before="60" w:beforeAutospacing="0" w:after="60" w:afterAutospacing="0"/>
-        <w:rPr>
-          <w:rFonts w:ascii="Arial" w:hAnsi="Arial" w:cs="Arial"/>
-          <w:color w:val="000000"/>
-          <w:sz w:val="18"/>
-          <w:szCs w:val="18"/>
-        </w:rPr>
-      </w:pPr>
-      <w:r>
-        <w:rPr>
-          <w:rFonts w:ascii="Arial" w:hAnsi="Arial" w:cs="Arial"/>
-          <w:color w:val="000000"/>
-          <w:sz w:val="18"/>
-          <w:szCs w:val="18"/>
-        </w:rPr>
-        <w:t xml:space="preserve">        </w:t>
-      </w:r>
-      <w:r>
-        <w:rPr>
-          <w:rFonts w:ascii="Microsoft YaHei" w:eastAsia="Microsoft YaHei" w:hAnsi="Microsoft YaHei" w:cs="Microsoft YaHei" w:hint="eastAsia"/>
-          <w:color w:val="000000"/>
-          <w:sz w:val="18"/>
-          <w:szCs w:val="18"/>
-        </w:rPr>
-        <w:t>此笔记是对《</w:t>
-      </w:r>
-      <w:r>
-        <w:rPr>
-          <w:rFonts w:ascii="Arial" w:hAnsi="Arial" w:cs="Arial"/>
-          <w:color w:val="000000"/>
-          <w:sz w:val="18"/>
-          <w:szCs w:val="18"/>
+      </w:pPr>
+      <w:r>
+        <w:t>一：简介</w:t>
+      </w:r>
+    </w:p>
+    <w:p/>
+    <w:p>
+      <w:r>
+        <w:tab/>
+        <w:t>JavaScript CSS-DOM是通过JavaScript去改变</w:t>
+      </w:r>
+      <w:r>
+        <w:rPr>
+          <w:rFonts w:hint="eastAsia"/>
+        </w:rPr>
+        <w:t>HTML-</w:t>
+      </w:r>
+      <w:r>
+        <w:t>DOM的显示形式、即样式。</w:t>
+      </w:r>
+      <w:r>
+        <w:t>如element.style.fontSize = 15em;此种形式。与</w:t>
+      </w:r>
+      <w:r>
+        <w:rPr>
+          <w:rFonts w:hint="eastAsia"/>
+        </w:rPr>
+        <w:t>CSS相比、</w:t>
+      </w:r>
+      <w:r>
+        <w:t>CSS-DOM可以定时重复的执行一些样式渲染或者改变、这是</w:t>
+      </w:r>
+      <w:r>
+        <w:rPr>
+          <w:rFonts w:hint="eastAsia"/>
+        </w:rPr>
+        <w:t>CSS所不能实现的。</w:t>
+      </w:r>
+    </w:p>
+    <w:p/>
+    <w:p>
+      <w:pPr>
+        <w:pStyle w:val="2"/>
+      </w:pPr>
+      <w:r>
+        <w:t>二：</w:t>
+      </w:r>
+      <w:r>
+        <w:rPr>
+          <w:rFonts w:hint="eastAsia"/>
+        </w:rPr>
+        <w:t>DOM Core</w:t>
+      </w:r>
+      <w:r>
+        <w:t xml:space="preserve"> HTML-DOM CSS-DOM关系</w:t>
+      </w:r>
+    </w:p>
+    <w:p>
+      <w:pPr>
+        <w:rPr>
+          <w:rFonts w:hint="eastAsia"/>
+        </w:rPr>
+      </w:pPr>
+    </w:p>
+    <w:p>
+      <w:r>
+        <w:lastRenderedPageBreak/>
+        <w:tab/>
+        <w:t>DOM Core是DOM API提供的用于操作页面元素的基础方法、比如根据id、标签名获取元素标签等</w:t>
+      </w:r>
+    </w:p>
+    <w:p>
+      <w:r>
+        <w:tab/>
+        <w:t>HTML-DOM 同样是JavaScript用于操作</w:t>
+      </w:r>
+      <w:r>
+        <w:rPr>
+          <w:rFonts w:hint="eastAsia"/>
+        </w:rPr>
+        <w:t>HTML元素的方法、只是方式有所不同、如document</w:t>
+      </w:r>
+      <w:r>
+        <w:t>.body;element.href = value;等。</w:t>
+      </w:r>
+    </w:p>
+    <w:p>
+      <w:r>
+        <w:tab/>
+        <w:t>CSS-DOM是JavaScript操作页面显示样式的方式、如document.style.fontSize = 11px等。</w:t>
+      </w:r>
+    </w:p>
+    <w:p>
+      <w:r>
+        <w:tab/>
+        <w:t>从上面看JavaScript似乎能胜任一个网页从构造到显示、以及动态改变网页结构样式的功能。是能胜任、但是并不意味着所有的事情交由JavaScript</w:t>
+      </w:r>
+      <w:r>
+        <w:t>完成是一个好的选择。</w:t>
+      </w:r>
+    </w:p>
+    <w:p/>
+    <w:p>
+      <w:pPr>
+        <w:pStyle w:val="2"/>
+      </w:pPr>
+      <w:r>
+        <w:rPr>
+          <w:rFonts w:hint="eastAsia"/>
+        </w:rPr>
+        <w:t>三：网页的三层架构</w:t>
+      </w:r>
+    </w:p>
+    <w:p/>
+    <w:p>
+      <w:r>
+        <w:tab/>
+        <w:t>结构层（structure layer）：由</w:t>
+      </w:r>
+      <w:r>
+        <w:rPr>
+          <w:rFonts w:hint="eastAsia"/>
+        </w:rPr>
+        <w:t>HTML或XHTML之类的标记语言负责创建。</w:t>
+      </w:r>
+    </w:p>
+    <w:p>
+      <w:r>
+        <w:tab/>
+        <w:t>表示层（presentation layer）：由</w:t>
+      </w:r>
+      <w:r>
+        <w:rPr>
+          <w:rFonts w:hint="eastAsia"/>
+        </w:rPr>
+        <w:t>CSS负责完成、其描述网页如何显示。</w:t>
+      </w:r>
+    </w:p>
+    <w:p>
+      <w:r>
+        <w:tab/>
+        <w:t>行为层（behavior layer）：负责内容应该如何相应事件、由JavaScript语言和</w:t>
+      </w:r>
+      <w:r>
+        <w:rPr>
+          <w:rFonts w:hint="eastAsia"/>
+        </w:rPr>
+        <w:t>DOM完成。</w:t>
+      </w:r>
+    </w:p>
+    <w:p>
+      <w:r>
+        <w:tab/>
+      </w:r>
+      <w:r>
+        <w:t>分层的思想使得分工更加明确、调理更加清晰。所以、在产品设计中、选择最合适的工具去解决问题是最基本的原则。</w:t>
+      </w:r>
+      <w:r>
+        <w:t>尽管上面提到的三层架构之间都有所渗透、如JavaScript可以操作三层</w:t>
+      </w:r>
+      <w:r>
+        <w:rPr>
+          <w:rFonts w:hint="eastAsia"/>
+        </w:rPr>
+        <w:t>任何一层、CSS的a</w:t>
+      </w:r>
+      <w:r>
+        <w:t>:hover可以完成JavaScript类似功能等、在设计中还是应遵循选择最适合的工具去解决问题原则。</w:t>
+      </w:r>
+    </w:p>
+    <w:p/>
+    <w:p>
+      <w:pPr>
+        <w:pStyle w:val="2"/>
+      </w:pPr>
+      <w:r>
+        <w:t>四：实例</w:t>
+      </w:r>
+    </w:p>
+    <w:p/>
+    <w:p>
+      <w:r>
+        <w:tab/>
+        <w:t>展现一个表格、奇偶行背景颜色不同、当鼠标移到上面时字体变粗。</w:t>
+      </w:r>
+    </w:p>
+    <w:p>
+      <w:r>
+        <w:tab/>
+        <w:t>关键点：</w:t>
+      </w:r>
+    </w:p>
+    <w:p>
+      <w:r>
+        <w:lastRenderedPageBreak/>
+        <w:tab/>
+        <w:t>为元素添加样式：element.style.xxx = value;</w:t>
+      </w:r>
+    </w:p>
+    <w:p>
+      <w:r>
+        <w:tab/>
+        <w:t>为元素绑定事件：element.onmouseover = function(){};</w:t>
+      </w:r>
+    </w:p>
+    <w:p>
+      <w:r>
+        <w:tab/>
+        <w:t>触发事件时改变指定元素样式。</w:t>
+      </w:r>
+    </w:p>
+    <w:p>
+      <w:r>
+        <w:tab/>
+        <w:t>使用了前文中的displayAbbreviations函数。</w:t>
+      </w:r>
+    </w:p>
+    <w:p>
+      <w:pPr>
+        <w:rPr>
+          <w:rFonts w:hint="eastAsia"/>
+        </w:rPr>
+      </w:pPr>
+      <w:r>
+        <w:tab/>
+        <w:t>addLoadEvent.js、</w:t>
+      </w:r>
+      <w:r>
+        <w:rPr>
+          <w:rFonts w:hint="eastAsia"/>
+        </w:rPr>
+        <w:t>displayAbbreviations.js</w:t>
+      </w:r>
+      <w:r>
+        <w:t>前文中有。</w:t>
+      </w:r>
+    </w:p>
+    <w:p>
+      <w:r>
+        <w:tab/>
+        <w:t>itinerary.html:</w:t>
+      </w:r>
+    </w:p>
+    <w:p>
+      <w:r>
+        <w:tab/>
+        <w:t>itinerary.css:</w:t>
+      </w:r>
+    </w:p>
+    <w:p>
+      <w:pPr>
+        <w:rPr>
+          <w:rFonts w:hint="eastAsia"/>
+        </w:rPr>
+      </w:pPr>
+      <w:r>
+        <w:tab/>
+        <w:t>example.js:</w:t>
+      </w:r>
+    </w:p>
+    <w:p>
+      <w:pPr>
+        <w:rPr>
+          <w:rFonts w:hint="eastAsia"/>
+        </w:rPr>
+      </w:pPr>
+    </w:p>
+    <w:p>
+      <w:pPr>
+        <w:rPr>
+          <w:rFonts w:hint="eastAsia"/>
+        </w:rPr>
+      </w:pPr>
+    </w:p>
+    <w:p>
+      <w:pPr>
+        <w:pStyle w:val="1"/>
+      </w:pPr>
+      <w:r>
+        <w:rPr>
+          <w:rFonts w:hint="eastAsia"/>
         </w:rPr>
         <w:t>JavaScript</w:t>
       </w:r>
       <w:r>
-        <w:rPr>
-          <w:rFonts w:ascii="Microsoft YaHei" w:eastAsia="Microsoft YaHei" w:hAnsi="Microsoft YaHei" w:cs="Microsoft YaHei" w:hint="eastAsia"/>
-          <w:color w:val="000000"/>
-          <w:sz w:val="18"/>
-          <w:szCs w:val="18"/>
-        </w:rPr>
-        <w:t>权威指南》第</w:t>
-      </w:r>
-      <w:r>
-        <w:rPr>
-          <w:rFonts w:ascii="Arial" w:hAnsi="Arial" w:cs="Arial"/>
-          <w:color w:val="000000"/>
-          <w:sz w:val="18"/>
-          <w:szCs w:val="18"/>
-        </w:rPr>
-        <w:t>4</w:t>
-      </w:r>
-      <w:r>
-        <w:rPr>
-          <w:rFonts w:ascii="Microsoft YaHei" w:eastAsia="Microsoft YaHei" w:hAnsi="Microsoft YaHei" w:cs="Microsoft YaHei" w:hint="eastAsia"/>
-          <w:color w:val="000000"/>
-          <w:sz w:val="18"/>
-          <w:szCs w:val="18"/>
-        </w:rPr>
-        <w:t>章内容的概括、重点的记录。不是重现书本实例。书中大部分实例放在</w:t>
-      </w:r>
-      <w:r>
-        <w:rPr>
-          <w:rFonts w:ascii="Arial" w:hAnsi="Arial" w:cs="Arial"/>
-          <w:color w:val="000000"/>
-          <w:sz w:val="18"/>
-          <w:szCs w:val="18"/>
-        </w:rPr>
-        <w:t>github</w:t>
-      </w:r>
-      <w:r>
-        <w:rPr>
-          <w:rFonts w:ascii="Microsoft YaHei" w:eastAsia="Microsoft YaHei" w:hAnsi="Microsoft YaHei" w:cs="Microsoft YaHei" w:hint="eastAsia"/>
-          <w:color w:val="000000"/>
-          <w:sz w:val="18"/>
-          <w:szCs w:val="18"/>
-        </w:rPr>
-        <w:t>上、有兴趣的也可以看这本书或者</w:t>
-      </w:r>
-      <w:r>
-        <w:rPr>
-          <w:rFonts w:ascii="Arial" w:hAnsi="Arial" w:cs="Arial"/>
-          <w:color w:val="000000"/>
-          <w:sz w:val="18"/>
-          <w:szCs w:val="18"/>
-        </w:rPr>
-        <w:t>github</w:t>
-      </w:r>
-      <w:r>
-        <w:rPr>
-          <w:rFonts w:ascii="Microsoft YaHei" w:eastAsia="Microsoft YaHei" w:hAnsi="Microsoft YaHei" w:cs="Microsoft YaHei" w:hint="eastAsia"/>
-          <w:color w:val="000000"/>
-          <w:sz w:val="18"/>
-          <w:szCs w:val="18"/>
-        </w:rPr>
-        <w:t>上代码。</w:t>
-      </w:r>
-      <w:r>
-        <w:rPr>
-          <w:rFonts w:ascii="Arial" w:hAnsi="Arial" w:cs="Arial"/>
-          <w:color w:val="000000"/>
-          <w:sz w:val="18"/>
-          <w:szCs w:val="18"/>
-        </w:rPr>
-        <w:t>github</w:t>
-      </w:r>
-      <w:r>
-        <w:rPr>
-          <w:rFonts w:ascii="Microsoft YaHei" w:eastAsia="Microsoft YaHei" w:hAnsi="Microsoft YaHei" w:cs="Microsoft YaHei" w:hint="eastAsia"/>
-          <w:color w:val="000000"/>
-          <w:sz w:val="18"/>
-          <w:szCs w:val="18"/>
-        </w:rPr>
-        <w:t>地址会放在</w:t>
-      </w:r>
-      <w:r>
-        <w:rPr>
-          <w:rFonts w:ascii="Arial" w:hAnsi="Arial" w:cs="Arial"/>
-          <w:color w:val="000000"/>
-          <w:sz w:val="18"/>
-          <w:szCs w:val="18"/>
-        </w:rPr>
-        <w:t>JavaScript</w:t>
-      </w:r>
-      <w:r>
-        <w:rPr>
-          <w:rFonts w:ascii="Microsoft YaHei" w:eastAsia="Microsoft YaHei" w:hAnsi="Microsoft YaHei" w:cs="Microsoft YaHei" w:hint="eastAsia"/>
-          <w:color w:val="000000"/>
-          <w:sz w:val="18"/>
-          <w:szCs w:val="18"/>
-        </w:rPr>
-        <w:t>目录中</w:t>
-      </w:r>
-      <w:r>
-        <w:rPr>
-          <w:rFonts w:ascii="Microsoft YaHei" w:hAnsi="Microsoft YaHei" w:cs="Microsoft YaHei"/>
-          <w:color w:val="000000"/>
-          <w:sz w:val="18"/>
-          <w:szCs w:val="18"/>
-        </w:rPr>
-        <w:t>。</w:t>
-      </w:r>
-    </w:p>
-    <w:p>
-      <w:pPr>
-        <w:pStyle w:val="a6"/>
-        <w:shd w:val="clear" w:color="auto" w:fill="FFFFFF"/>
-        <w:spacing w:before="60" w:beforeAutospacing="0" w:after="60" w:afterAutospacing="0"/>
-        <w:rPr>
-          <w:rFonts w:ascii="Arial" w:hAnsi="Arial" w:cs="Arial"/>
-          <w:color w:val="000000"/>
-          <w:sz w:val="18"/>
-          <w:szCs w:val="18"/>
-        </w:rPr>
-      </w:pPr>
-      <w:r>
-        <w:rPr>
-          <w:rFonts w:ascii="Arial" w:hAnsi="Arial" w:cs="Arial"/>
-          <w:color w:val="000000"/>
-          <w:sz w:val="18"/>
-          <w:szCs w:val="18"/>
-        </w:rPr>
-        <w:t> </w:t>
-      </w:r>
-    </w:p>
+        <w:t xml:space="preserve"> 动画效果</w:t>
+      </w:r>
+    </w:p>
+    <w:p/>
     <w:p>
       <w:pPr>
         <w:pStyle w:val="2"/>
-        <w:shd w:val="clear" w:color="auto" w:fill="FFFFFF"/>
-        <w:rPr>
-          <w:rFonts w:ascii="Arial" w:hAnsi="Arial" w:cs="Arial"/>
-          <w:color w:val="000000"/>
-          <w:sz w:val="36"/>
-          <w:szCs w:val="36"/>
-        </w:rPr>
-      </w:pPr>
-      <w:r>
-        <w:rPr>
-          <w:rFonts w:ascii="Arial" w:hAnsi="Arial" w:cs="Arial"/>
-          <w:color w:val="000000"/>
-        </w:rPr>
-        <w:t>二：</w:t>
-      </w:r>
-      <w:r>
-        <w:rPr>
-          <w:rFonts w:ascii="Arial" w:hAnsi="Arial" w:cs="Arial"/>
-          <w:color w:val="000000"/>
-        </w:rPr>
-        <w:t>JavaScript</w:t>
-      </w:r>
-      <w:r>
-        <w:rPr>
-          <w:rFonts w:ascii="Arial" w:hAnsi="Arial" w:cs="Arial"/>
-          <w:color w:val="000000"/>
-        </w:rPr>
-        <w:t>应用步</w:t>
-      </w:r>
-      <w:r>
-        <w:rPr>
-          <w:rFonts w:ascii="Microsoft YaHei" w:hAnsi="Microsoft YaHei" w:cs="Microsoft YaHei"/>
-          <w:color w:val="000000"/>
-        </w:rPr>
-        <w:t>骤</w:t>
-      </w:r>
-    </w:p>
-    <w:p>
-      <w:pPr>
-        <w:pStyle w:val="a6"/>
-        <w:shd w:val="clear" w:color="auto" w:fill="FFFFFF"/>
-        <w:spacing w:before="60" w:beforeAutospacing="0" w:after="60" w:afterAutospacing="0"/>
-        <w:rPr>
-          <w:rFonts w:ascii="Arial" w:hAnsi="Arial" w:cs="Arial"/>
-          <w:color w:val="000000"/>
-          <w:sz w:val="18"/>
-          <w:szCs w:val="18"/>
-        </w:rPr>
-      </w:pPr>
-      <w:r>
-        <w:rPr>
-          <w:rFonts w:ascii="Arial" w:hAnsi="Arial" w:cs="Arial"/>
-          <w:color w:val="000000"/>
-          <w:sz w:val="18"/>
-          <w:szCs w:val="18"/>
-        </w:rPr>
-        <w:t> </w:t>
-      </w:r>
-    </w:p>
-    <w:p>
-      <w:pPr>
-        <w:pStyle w:val="a6"/>
-        <w:shd w:val="clear" w:color="auto" w:fill="FFFFFF"/>
-        <w:spacing w:before="60" w:beforeAutospacing="0" w:after="60" w:afterAutospacing="0"/>
-        <w:rPr>
-          <w:rFonts w:ascii="Arial" w:hAnsi="Arial" w:cs="Arial"/>
-          <w:color w:val="000000"/>
-          <w:sz w:val="18"/>
-          <w:szCs w:val="18"/>
-        </w:rPr>
-      </w:pPr>
-      <w:r>
-        <w:rPr>
-          <w:rFonts w:ascii="Arial" w:hAnsi="Arial" w:cs="Arial"/>
-          <w:color w:val="000000"/>
-          <w:sz w:val="18"/>
-          <w:szCs w:val="18"/>
-        </w:rPr>
-        <w:t>        1.  </w:t>
-      </w:r>
-      <w:r>
-        <w:rPr>
-          <w:rFonts w:ascii="Microsoft YaHei" w:eastAsia="Microsoft YaHei" w:hAnsi="Microsoft YaHei" w:cs="Microsoft YaHei" w:hint="eastAsia"/>
-          <w:color w:val="000000"/>
-          <w:sz w:val="18"/>
-          <w:szCs w:val="18"/>
-        </w:rPr>
-        <w:t>编写</w:t>
-      </w:r>
-      <w:r>
-        <w:rPr>
-          <w:rFonts w:ascii="Arial" w:hAnsi="Arial" w:cs="Arial"/>
-          <w:color w:val="000000"/>
-          <w:sz w:val="18"/>
-          <w:szCs w:val="18"/>
-        </w:rPr>
-        <w:t>JavaScript</w:t>
-      </w:r>
-      <w:r>
-        <w:rPr>
-          <w:rFonts w:ascii="Microsoft YaHei" w:eastAsia="Microsoft YaHei" w:hAnsi="Microsoft YaHei" w:cs="Microsoft YaHei" w:hint="eastAsia"/>
-          <w:color w:val="000000"/>
-          <w:sz w:val="18"/>
-          <w:szCs w:val="18"/>
-        </w:rPr>
-        <w:t>脚</w:t>
-      </w:r>
-      <w:r>
-        <w:rPr>
-          <w:rFonts w:ascii="Microsoft YaHei" w:hAnsi="Microsoft YaHei" w:cs="Microsoft YaHei"/>
-          <w:color w:val="000000"/>
-          <w:sz w:val="18"/>
-          <w:szCs w:val="18"/>
-        </w:rPr>
-        <w:t>本</w:t>
-      </w:r>
-    </w:p>
-    <w:p>
-      <w:pPr>
-        <w:pStyle w:val="a6"/>
-        <w:shd w:val="clear" w:color="auto" w:fill="FFFFFF"/>
-        <w:spacing w:before="60" w:beforeAutospacing="0" w:after="60" w:afterAutospacing="0"/>
-        <w:rPr>
-          <w:rFonts w:ascii="Arial" w:hAnsi="Arial" w:cs="Arial"/>
-          <w:color w:val="000000"/>
-          <w:sz w:val="18"/>
-          <w:szCs w:val="18"/>
-        </w:rPr>
-      </w:pPr>
-      <w:r>
-        <w:rPr>
-          <w:rFonts w:ascii="Arial" w:hAnsi="Arial" w:cs="Arial"/>
-          <w:color w:val="000000"/>
-          <w:sz w:val="18"/>
-          <w:szCs w:val="18"/>
-        </w:rPr>
-        <w:t>        2.  </w:t>
-      </w:r>
-      <w:r>
-        <w:rPr>
-          <w:rFonts w:ascii="Microsoft YaHei" w:eastAsia="Microsoft YaHei" w:hAnsi="Microsoft YaHei" w:cs="Microsoft YaHei" w:hint="eastAsia"/>
-          <w:color w:val="000000"/>
-          <w:sz w:val="18"/>
-          <w:szCs w:val="18"/>
-        </w:rPr>
-        <w:t>在页面中引用</w:t>
-      </w:r>
-      <w:r>
-        <w:rPr>
-          <w:rFonts w:ascii="Microsoft YaHei" w:hAnsi="Microsoft YaHei" w:cs="Microsoft YaHei"/>
-          <w:color w:val="000000"/>
-          <w:sz w:val="18"/>
-          <w:szCs w:val="18"/>
-        </w:rPr>
-        <w:t>：</w:t>
-      </w:r>
-    </w:p>
-    <w:p>
-      <w:pPr>
-        <w:pStyle w:val="a6"/>
-        <w:shd w:val="clear" w:color="auto" w:fill="FFFFFF"/>
-        <w:spacing w:before="60" w:beforeAutospacing="0" w:after="60" w:afterAutospacing="0"/>
-        <w:rPr>
-          <w:rFonts w:ascii="Arial" w:hAnsi="Arial" w:cs="Arial"/>
-          <w:color w:val="000000"/>
-          <w:sz w:val="18"/>
-          <w:szCs w:val="18"/>
-        </w:rPr>
-      </w:pPr>
-      <w:r>
-        <w:rPr>
-          <w:rFonts w:ascii="Arial" w:hAnsi="Arial" w:cs="Arial"/>
-          <w:color w:val="000000"/>
-          <w:sz w:val="18"/>
-          <w:szCs w:val="18"/>
-        </w:rPr>
-        <w:t xml:space="preserve">                a) </w:t>
-      </w:r>
-      <w:r>
-        <w:rPr>
-          <w:rFonts w:ascii="Microsoft YaHei" w:eastAsia="Microsoft YaHei" w:hAnsi="Microsoft YaHei" w:cs="Microsoft YaHei" w:hint="eastAsia"/>
-          <w:color w:val="000000"/>
-          <w:sz w:val="18"/>
-          <w:szCs w:val="18"/>
-        </w:rPr>
-        <w:t>可以直接在页面中使用</w:t>
-      </w:r>
-      <w:r>
-        <w:rPr>
-          <w:rFonts w:ascii="Arial" w:hAnsi="Arial" w:cs="Arial"/>
-          <w:color w:val="000000"/>
-          <w:sz w:val="18"/>
-          <w:szCs w:val="18"/>
-        </w:rPr>
-        <w:t>&lt;script&gt;</w:t>
-      </w:r>
-      <w:r>
-        <w:rPr>
-          <w:rFonts w:ascii="Microsoft YaHei" w:eastAsia="Microsoft YaHei" w:hAnsi="Microsoft YaHei" w:cs="Microsoft YaHei" w:hint="eastAsia"/>
-          <w:color w:val="000000"/>
-          <w:sz w:val="18"/>
-          <w:szCs w:val="18"/>
-        </w:rPr>
-        <w:t>标签将</w:t>
-      </w:r>
-      <w:r>
-        <w:rPr>
-          <w:rFonts w:ascii="Arial" w:hAnsi="Arial" w:cs="Arial"/>
-          <w:color w:val="000000"/>
-          <w:sz w:val="18"/>
-          <w:szCs w:val="18"/>
-        </w:rPr>
-        <w:t>JavaScript</w:t>
-      </w:r>
-      <w:r>
-        <w:rPr>
-          <w:rFonts w:ascii="Microsoft YaHei" w:eastAsia="Microsoft YaHei" w:hAnsi="Microsoft YaHei" w:cs="Microsoft YaHei" w:hint="eastAsia"/>
-          <w:color w:val="000000"/>
-          <w:sz w:val="18"/>
-          <w:szCs w:val="18"/>
-        </w:rPr>
-        <w:t>相关内容放入其中</w:t>
-      </w:r>
-      <w:r>
-        <w:rPr>
-          <w:rFonts w:ascii="Microsoft YaHei" w:hAnsi="Microsoft YaHei" w:cs="Microsoft YaHei"/>
-          <w:color w:val="000000"/>
-          <w:sz w:val="18"/>
-          <w:szCs w:val="18"/>
-        </w:rPr>
-        <w:t>。</w:t>
-      </w:r>
-    </w:p>
-    <w:p>
-      <w:pPr>
-        <w:pStyle w:val="a6"/>
-        <w:shd w:val="clear" w:color="auto" w:fill="FFFFFF"/>
-        <w:spacing w:before="60" w:beforeAutospacing="0" w:after="60" w:afterAutospacing="0"/>
-        <w:rPr>
-          <w:rFonts w:ascii="Arial" w:hAnsi="Arial" w:cs="Arial"/>
-          <w:color w:val="000000"/>
-          <w:sz w:val="18"/>
-          <w:szCs w:val="18"/>
-        </w:rPr>
-      </w:pPr>
-      <w:r>
-        <w:rPr>
-          <w:rFonts w:ascii="Arial" w:hAnsi="Arial" w:cs="Arial"/>
-          <w:color w:val="000000"/>
-          <w:sz w:val="18"/>
-          <w:szCs w:val="18"/>
-        </w:rPr>
+      </w:pPr>
+      <w:bookmarkStart w:id="0" w:name="_GoBack"/>
+      <w:r>
+        <w:t>一：简介</w:t>
+      </w:r>
+    </w:p>
+    <w:bookmarkEnd w:id="0"/>
+    <w:p>
+      <w:r>
+        <w:tab/>
+      </w:r>
+    </w:p>
+    <w:p>
+      <w:pPr>
+        <w:rPr>
+          <w:rFonts w:hint="eastAsia"/>
+        </w:rPr>
+      </w:pPr>
+      <w:r>
+        <w:tab/>
+        <w:t>通过JavaScript动态改变元素位置来实现动画效果。实例、鼠标移动到链接、在下方显示对应图片。</w:t>
+      </w:r>
+      <w:r>
+        <w:rPr>
+          <w:rFonts w:hint="eastAsia"/>
+        </w:rPr>
+        <w:t>主要是网页的分层结构思想的应用。</w:t>
+      </w:r>
+    </w:p>
+    <w:p/>
+    <w:p>
+      <w:pPr>
+        <w:pStyle w:val="2"/>
+      </w:pPr>
+      <w:r>
+        <w:t>二：重点</w:t>
+      </w:r>
+    </w:p>
+    <w:p/>
+    <w:p>
+      <w:r>
+        <w:tab/>
+        <w:t>CSS中元素的position属性</w:t>
+      </w:r>
+      <w:r>
+        <w:rPr>
+          <w:rFonts w:hint="eastAsia"/>
+        </w:rPr>
+        <w:t>、overflow属性</w:t>
+      </w:r>
+    </w:p>
+    <w:p>
+      <w:r>
+        <w:tab/>
+      </w:r>
+      <w:r>
+        <w:t xml:space="preserve">var variable = </w:t>
+      </w:r>
+      <w:r>
+        <w:t>setTimeout("function", interval);</w:t>
+      </w:r>
+      <w:r>
+        <w:t>//定时触发函数</w:t>
+      </w:r>
+    </w:p>
+    <w:p>
+      <w:r>
+        <w:tab/>
+        <w:t>clearTimeout(variable);</w:t>
+      </w:r>
+      <w:r>
+        <w:t>//清除定时触发函数</w:t>
+      </w:r>
+      <w:r>
+        <w:t>、</w:t>
+      </w:r>
+      <w:r>
+        <w:t>variable</w:t>
+      </w:r>
+      <w:r>
+        <w:t>是setTimeout的返回值。</w:t>
+      </w:r>
+    </w:p>
+    <w:p>
+      <w:r>
         <w:lastRenderedPageBreak/>
-        <w:t xml:space="preserve">                b) </w:t>
-      </w:r>
-      <w:r>
-        <w:rPr>
-          <w:rFonts w:ascii="Microsoft YaHei" w:eastAsia="Microsoft YaHei" w:hAnsi="Microsoft YaHei" w:cs="Microsoft YaHei" w:hint="eastAsia"/>
-          <w:color w:val="000000"/>
-          <w:sz w:val="18"/>
-          <w:szCs w:val="18"/>
-        </w:rPr>
-        <w:t>可以将脚本放入一个或者多个文件结尾为</w:t>
-      </w:r>
-      <w:r>
-        <w:rPr>
-          <w:rFonts w:ascii="Arial" w:hAnsi="Arial" w:cs="Arial"/>
-          <w:color w:val="000000"/>
-          <w:sz w:val="18"/>
-          <w:szCs w:val="18"/>
-        </w:rPr>
-        <w:t>js</w:t>
-      </w:r>
-      <w:r>
-        <w:rPr>
-          <w:rFonts w:ascii="Microsoft YaHei" w:eastAsia="Microsoft YaHei" w:hAnsi="Microsoft YaHei" w:cs="Microsoft YaHei" w:hint="eastAsia"/>
-          <w:color w:val="000000"/>
-          <w:sz w:val="18"/>
-          <w:szCs w:val="18"/>
-        </w:rPr>
-        <w:t>的文件中、在需要使用的页面中引入</w:t>
-      </w:r>
-      <w:r>
-        <w:rPr>
-          <w:rFonts w:ascii="Microsoft YaHei" w:hAnsi="Microsoft YaHei" w:cs="Microsoft YaHei"/>
-          <w:color w:val="000000"/>
-          <w:sz w:val="18"/>
-          <w:szCs w:val="18"/>
-        </w:rPr>
-        <w:t>。</w:t>
-      </w:r>
-    </w:p>
-    <w:p>
-      <w:pPr>
-        <w:pStyle w:val="a6"/>
-        <w:shd w:val="clear" w:color="auto" w:fill="FFFFFF"/>
-        <w:spacing w:before="60" w:beforeAutospacing="0" w:after="60" w:afterAutospacing="0"/>
-        <w:rPr>
-          <w:rFonts w:ascii="Arial" w:hAnsi="Arial" w:cs="Arial"/>
-          <w:color w:val="000000"/>
-          <w:sz w:val="18"/>
-          <w:szCs w:val="18"/>
-        </w:rPr>
-      </w:pPr>
-      <w:r>
-        <w:rPr>
-          <w:rFonts w:ascii="Arial" w:hAnsi="Arial" w:cs="Arial"/>
-          <w:color w:val="000000"/>
-          <w:sz w:val="18"/>
-          <w:szCs w:val="18"/>
-        </w:rPr>
-        <w:t> </w:t>
-      </w:r>
-    </w:p>
+        <w:tab/>
+        <w:t>parseInt(str);</w:t>
+      </w:r>
+      <w:r>
+        <w:t>//将字符串转换成整数</w:t>
+      </w:r>
+    </w:p>
+    <w:p>
+      <w:r>
+        <w:tab/>
+        <w:t>parseFloat(str);</w:t>
+      </w:r>
+      <w:r>
+        <w:t>//将字符串转换成浮点数</w:t>
+      </w:r>
+    </w:p>
+    <w:p>
+      <w:pPr>
+        <w:rPr>
+          <w:rFonts w:hint="eastAsia"/>
+        </w:rPr>
+      </w:pPr>
+      <w:r>
+        <w:tab/>
+        <w:t>Math.ceil(number);</w:t>
+      </w:r>
+      <w:r>
+        <w:t>//向上取整</w:t>
+      </w:r>
+    </w:p>
+    <w:p>
+      <w:r>
+        <w:tab/>
+        <w:t>Math.floor(number);</w:t>
+      </w:r>
+      <w:r>
+        <w:t>//向下取整</w:t>
+      </w:r>
+    </w:p>
+    <w:p>
+      <w:r>
+        <w:tab/>
+        <w:t>Math.round(number);</w:t>
+      </w:r>
+      <w:r>
+        <w:t>//四舍五入</w:t>
+      </w:r>
+    </w:p>
+    <w:p/>
     <w:p>
       <w:pPr>
         <w:pStyle w:val="2"/>
-        <w:shd w:val="clear" w:color="auto" w:fill="FFFFFF"/>
-        <w:rPr>
-          <w:rFonts w:ascii="Arial" w:hAnsi="Arial" w:cs="Arial"/>
-          <w:color w:val="000000"/>
-          <w:sz w:val="36"/>
-          <w:szCs w:val="36"/>
-        </w:rPr>
-      </w:pPr>
-      <w:r>
-        <w:rPr>
-          <w:rFonts w:ascii="Arial" w:hAnsi="Arial" w:cs="Arial"/>
-          <w:color w:val="000000"/>
-        </w:rPr>
-        <w:t>三：实例简</w:t>
-      </w:r>
-      <w:r>
-        <w:rPr>
-          <w:rFonts w:ascii="Microsoft YaHei" w:hAnsi="Microsoft YaHei" w:cs="Microsoft YaHei"/>
-          <w:color w:val="000000"/>
-        </w:rPr>
-        <w:t>述</w:t>
-      </w:r>
-    </w:p>
-    <w:p>
-      <w:pPr>
-        <w:pStyle w:val="a6"/>
-        <w:shd w:val="clear" w:color="auto" w:fill="FFFFFF"/>
-        <w:spacing w:before="60" w:beforeAutospacing="0" w:after="60" w:afterAutospacing="0"/>
-        <w:rPr>
-          <w:rFonts w:ascii="Arial" w:hAnsi="Arial" w:cs="Arial"/>
-          <w:color w:val="000000"/>
-          <w:sz w:val="18"/>
-          <w:szCs w:val="18"/>
-        </w:rPr>
-      </w:pPr>
-      <w:r>
-        <w:rPr>
-          <w:rFonts w:ascii="Arial" w:hAnsi="Arial" w:cs="Arial"/>
-          <w:color w:val="000000"/>
-          <w:sz w:val="18"/>
-          <w:szCs w:val="18"/>
-        </w:rPr>
-        <w:t> </w:t>
-      </w:r>
-    </w:p>
-    <w:p>
-      <w:pPr>
-        <w:pStyle w:val="a6"/>
-        <w:shd w:val="clear" w:color="auto" w:fill="FFFFFF"/>
-        <w:spacing w:before="60" w:beforeAutospacing="0" w:after="60" w:afterAutospacing="0"/>
-        <w:rPr>
-          <w:rFonts w:ascii="Arial" w:hAnsi="Arial" w:cs="Arial"/>
-          <w:color w:val="000000"/>
-          <w:sz w:val="18"/>
-          <w:szCs w:val="18"/>
-        </w:rPr>
-      </w:pPr>
-      <w:r>
-        <w:rPr>
-          <w:rFonts w:ascii="Arial" w:hAnsi="Arial" w:cs="Arial"/>
-          <w:color w:val="000000"/>
-          <w:sz w:val="18"/>
-          <w:szCs w:val="18"/>
-        </w:rPr>
-        <w:t>        </w:t>
-      </w:r>
-      <w:r>
-        <w:rPr>
-          <w:rFonts w:ascii="Microsoft YaHei" w:eastAsia="Microsoft YaHei" w:hAnsi="Microsoft YaHei" w:cs="Microsoft YaHei" w:hint="eastAsia"/>
-          <w:color w:val="000000"/>
-          <w:sz w:val="18"/>
-          <w:szCs w:val="18"/>
-        </w:rPr>
-        <w:t>网页中有多个链接、不点击任何链接时、页面下方的显示位置会显示一张默认图片和默认说明、当点击某个具体链接时将下方显示位置的默认图片替换成链接定向到的图片、同时将链接的说明内容显示在指定位置</w:t>
-      </w:r>
-      <w:r>
-        <w:rPr>
-          <w:rFonts w:ascii="Microsoft YaHei" w:hAnsi="Microsoft YaHei" w:cs="Microsoft YaHei"/>
-          <w:color w:val="000000"/>
-          <w:sz w:val="18"/>
-          <w:szCs w:val="18"/>
-        </w:rPr>
-        <w:t>。</w:t>
-      </w:r>
-    </w:p>
-    <w:p>
-      <w:pPr>
-        <w:pStyle w:val="a6"/>
-        <w:shd w:val="clear" w:color="auto" w:fill="FFFFFF"/>
-        <w:spacing w:before="60" w:beforeAutospacing="0" w:after="60" w:afterAutospacing="0"/>
-        <w:rPr>
-          <w:rFonts w:ascii="Arial" w:hAnsi="Arial" w:cs="Arial"/>
-          <w:color w:val="000000"/>
-          <w:sz w:val="18"/>
-          <w:szCs w:val="18"/>
-        </w:rPr>
-      </w:pPr>
-      <w:r>
-        <w:rPr>
-          <w:rFonts w:ascii="Arial" w:hAnsi="Arial" w:cs="Arial"/>
-          <w:color w:val="000000"/>
-          <w:sz w:val="18"/>
-          <w:szCs w:val="18"/>
-        </w:rPr>
-        <w:t> </w:t>
-      </w:r>
-    </w:p>
-    <w:p>
-      <w:pPr>
-        <w:pStyle w:val="2"/>
-        <w:shd w:val="clear" w:color="auto" w:fill="FFFFFF"/>
-        <w:rPr>
-          <w:rFonts w:ascii="Arial" w:hAnsi="Arial" w:cs="Arial"/>
-          <w:color w:val="000000"/>
-          <w:sz w:val="36"/>
-          <w:szCs w:val="36"/>
-        </w:rPr>
-      </w:pPr>
-      <w:r>
-        <w:rPr>
-          <w:rFonts w:ascii="Arial" w:hAnsi="Arial" w:cs="Arial"/>
-          <w:color w:val="000000"/>
-        </w:rPr>
-        <w:t>四：实例实现关键</w:t>
-      </w:r>
-      <w:r>
-        <w:rPr>
-          <w:rFonts w:ascii="Microsoft YaHei" w:hAnsi="Microsoft YaHei" w:cs="Microsoft YaHei"/>
-          <w:color w:val="000000"/>
-        </w:rPr>
-        <w:t>点</w:t>
-      </w:r>
-    </w:p>
-    <w:p>
-      <w:pPr>
-        <w:pStyle w:val="a6"/>
-        <w:shd w:val="clear" w:color="auto" w:fill="FFFFFF"/>
-        <w:spacing w:before="60" w:beforeAutospacing="0" w:after="60" w:afterAutospacing="0"/>
-        <w:rPr>
-          <w:rFonts w:ascii="Arial" w:hAnsi="Arial" w:cs="Arial"/>
-          <w:color w:val="000000"/>
-          <w:sz w:val="18"/>
-          <w:szCs w:val="18"/>
-        </w:rPr>
-      </w:pPr>
-      <w:r>
-        <w:rPr>
-          <w:rFonts w:ascii="Arial" w:hAnsi="Arial" w:cs="Arial"/>
-          <w:color w:val="000000"/>
-          <w:sz w:val="18"/>
-          <w:szCs w:val="18"/>
-        </w:rPr>
-        <w:t> </w:t>
-      </w:r>
-    </w:p>
-    <w:p>
-      <w:pPr>
-        <w:pStyle w:val="a6"/>
-        <w:shd w:val="clear" w:color="auto" w:fill="FFFFFF"/>
-        <w:spacing w:before="60" w:beforeAutospacing="0" w:after="60" w:afterAutospacing="0"/>
-        <w:rPr>
-          <w:rFonts w:ascii="Arial" w:hAnsi="Arial" w:cs="Arial"/>
-          <w:color w:val="000000"/>
-          <w:sz w:val="18"/>
-          <w:szCs w:val="18"/>
-        </w:rPr>
-      </w:pPr>
-      <w:r>
-        <w:rPr>
-          <w:rFonts w:ascii="Arial" w:hAnsi="Arial" w:cs="Arial"/>
-          <w:color w:val="000000"/>
-          <w:sz w:val="18"/>
-          <w:szCs w:val="18"/>
-        </w:rPr>
-        <w:t xml:space="preserve">        1. </w:t>
-      </w:r>
-      <w:r>
-        <w:rPr>
-          <w:rFonts w:ascii="Microsoft YaHei" w:eastAsia="Microsoft YaHei" w:hAnsi="Microsoft YaHei" w:cs="Microsoft YaHei" w:hint="eastAsia"/>
-          <w:color w:val="000000"/>
-          <w:sz w:val="18"/>
-          <w:szCs w:val="18"/>
-        </w:rPr>
-        <w:t>获取</w:t>
-      </w:r>
-      <w:r>
-        <w:rPr>
-          <w:rFonts w:ascii="Arial" w:hAnsi="Arial" w:cs="Arial"/>
-          <w:color w:val="000000"/>
-          <w:sz w:val="18"/>
-          <w:szCs w:val="18"/>
-        </w:rPr>
-        <w:t>a</w:t>
-      </w:r>
-      <w:r>
-        <w:rPr>
-          <w:rFonts w:ascii="Microsoft YaHei" w:eastAsia="Microsoft YaHei" w:hAnsi="Microsoft YaHei" w:cs="Microsoft YaHei" w:hint="eastAsia"/>
-          <w:color w:val="000000"/>
-          <w:sz w:val="18"/>
-          <w:szCs w:val="18"/>
-        </w:rPr>
-        <w:t>链接的</w:t>
-      </w:r>
-      <w:r>
-        <w:rPr>
-          <w:rFonts w:ascii="Arial" w:hAnsi="Arial" w:cs="Arial"/>
-          <w:color w:val="000000"/>
-          <w:sz w:val="18"/>
-          <w:szCs w:val="18"/>
-        </w:rPr>
-        <w:t>herf</w:t>
-      </w:r>
-      <w:r>
-        <w:rPr>
-          <w:rFonts w:ascii="Microsoft YaHei" w:eastAsia="Microsoft YaHei" w:hAnsi="Microsoft YaHei" w:cs="Microsoft YaHei" w:hint="eastAsia"/>
-          <w:color w:val="000000"/>
-          <w:sz w:val="18"/>
-          <w:szCs w:val="18"/>
-        </w:rPr>
-        <w:t>和</w:t>
-      </w:r>
-      <w:r>
-        <w:rPr>
-          <w:rFonts w:ascii="Arial" w:hAnsi="Arial" w:cs="Arial"/>
-          <w:color w:val="000000"/>
-          <w:sz w:val="18"/>
-          <w:szCs w:val="18"/>
-        </w:rPr>
-        <w:t>title</w:t>
-      </w:r>
-      <w:r>
-        <w:rPr>
-          <w:rFonts w:ascii="Microsoft YaHei" w:eastAsia="Microsoft YaHei" w:hAnsi="Microsoft YaHei" w:cs="Microsoft YaHei" w:hint="eastAsia"/>
-          <w:color w:val="000000"/>
-          <w:sz w:val="18"/>
-          <w:szCs w:val="18"/>
-        </w:rPr>
-        <w:t>属性</w:t>
-      </w:r>
-      <w:r>
-        <w:rPr>
-          <w:rFonts w:ascii="Microsoft YaHei" w:hAnsi="Microsoft YaHei" w:cs="Microsoft YaHei"/>
-          <w:color w:val="000000"/>
-          <w:sz w:val="18"/>
-          <w:szCs w:val="18"/>
-        </w:rPr>
-        <w:t>。</w:t>
-      </w:r>
-    </w:p>
-    <w:p>
-      <w:pPr>
-        <w:pStyle w:val="a6"/>
-        <w:shd w:val="clear" w:color="auto" w:fill="FFFFFF"/>
-        <w:spacing w:before="60" w:beforeAutospacing="0" w:after="60" w:afterAutospacing="0"/>
-        <w:rPr>
-          <w:rFonts w:ascii="Arial" w:hAnsi="Arial" w:cs="Arial"/>
-          <w:color w:val="000000"/>
-          <w:sz w:val="18"/>
-          <w:szCs w:val="18"/>
-        </w:rPr>
-      </w:pPr>
-      <w:r>
-        <w:rPr>
-          <w:rFonts w:ascii="Arial" w:hAnsi="Arial" w:cs="Arial"/>
-          <w:color w:val="000000"/>
-          <w:sz w:val="18"/>
-          <w:szCs w:val="18"/>
-        </w:rPr>
-        <w:t xml:space="preserve">        2. </w:t>
-      </w:r>
-      <w:r>
-        <w:rPr>
-          <w:rFonts w:ascii="Microsoft YaHei" w:eastAsia="Microsoft YaHei" w:hAnsi="Microsoft YaHei" w:cs="Microsoft YaHei" w:hint="eastAsia"/>
-          <w:color w:val="000000"/>
-          <w:sz w:val="18"/>
-          <w:szCs w:val="18"/>
-        </w:rPr>
-        <w:t>为所有链接添加单击事件</w:t>
-      </w:r>
-      <w:r>
-        <w:rPr>
-          <w:rFonts w:ascii="Microsoft YaHei" w:hAnsi="Microsoft YaHei" w:cs="Microsoft YaHei"/>
-          <w:color w:val="000000"/>
-          <w:sz w:val="18"/>
-          <w:szCs w:val="18"/>
-        </w:rPr>
-        <w:t>。</w:t>
-      </w:r>
-    </w:p>
-    <w:p>
-      <w:pPr>
-        <w:pStyle w:val="a6"/>
-        <w:shd w:val="clear" w:color="auto" w:fill="FFFFFF"/>
-        <w:spacing w:before="60" w:beforeAutospacing="0" w:after="60" w:afterAutospacing="0"/>
-        <w:rPr>
-          <w:rFonts w:ascii="Arial" w:hAnsi="Arial" w:cs="Arial"/>
-          <w:color w:val="000000"/>
-          <w:sz w:val="18"/>
-          <w:szCs w:val="18"/>
-        </w:rPr>
-      </w:pPr>
-      <w:r>
-        <w:rPr>
-          <w:rFonts w:ascii="Arial" w:hAnsi="Arial" w:cs="Arial"/>
-          <w:color w:val="000000"/>
-          <w:sz w:val="18"/>
-          <w:szCs w:val="18"/>
-        </w:rPr>
-        <w:t xml:space="preserve">        3. </w:t>
-      </w:r>
-      <w:r>
-        <w:rPr>
-          <w:rFonts w:ascii="Microsoft YaHei" w:eastAsia="Microsoft YaHei" w:hAnsi="Microsoft YaHei" w:cs="Microsoft YaHei" w:hint="eastAsia"/>
-          <w:color w:val="000000"/>
-          <w:sz w:val="18"/>
-          <w:szCs w:val="18"/>
-        </w:rPr>
-        <w:t>阻止链接默认行为</w:t>
-      </w:r>
-      <w:r>
-        <w:rPr>
-          <w:rFonts w:ascii="Microsoft YaHei" w:hAnsi="Microsoft YaHei" w:cs="Microsoft YaHei"/>
-          <w:color w:val="000000"/>
-          <w:sz w:val="18"/>
-          <w:szCs w:val="18"/>
-        </w:rPr>
-        <w:t>。</w:t>
-      </w:r>
-    </w:p>
-    <w:p>
-      <w:pPr>
-        <w:pStyle w:val="a6"/>
-        <w:shd w:val="clear" w:color="auto" w:fill="FFFFFF"/>
-        <w:spacing w:before="60" w:beforeAutospacing="0" w:after="60" w:afterAutospacing="0"/>
-        <w:rPr>
-          <w:rFonts w:ascii="Arial" w:hAnsi="Arial" w:cs="Arial"/>
-          <w:color w:val="000000"/>
-          <w:sz w:val="18"/>
-          <w:szCs w:val="18"/>
-        </w:rPr>
-      </w:pPr>
-      <w:r>
-        <w:rPr>
-          <w:rFonts w:ascii="Arial" w:hAnsi="Arial" w:cs="Arial"/>
-          <w:color w:val="000000"/>
-          <w:sz w:val="18"/>
-          <w:szCs w:val="18"/>
-        </w:rPr>
-        <w:t xml:space="preserve">        2. </w:t>
-      </w:r>
-      <w:r>
-        <w:rPr>
-          <w:rFonts w:ascii="Microsoft YaHei" w:eastAsia="Microsoft YaHei" w:hAnsi="Microsoft YaHei" w:cs="Microsoft YaHei" w:hint="eastAsia"/>
-          <w:color w:val="000000"/>
-          <w:sz w:val="18"/>
-          <w:szCs w:val="18"/>
-        </w:rPr>
-        <w:t>修改默认图片标签的</w:t>
-      </w:r>
-      <w:r>
-        <w:rPr>
-          <w:rFonts w:ascii="Arial" w:hAnsi="Arial" w:cs="Arial"/>
-          <w:color w:val="000000"/>
-          <w:sz w:val="18"/>
-          <w:szCs w:val="18"/>
-        </w:rPr>
-        <w:t>src</w:t>
-      </w:r>
-      <w:r>
-        <w:rPr>
-          <w:rFonts w:ascii="Microsoft YaHei" w:eastAsia="Microsoft YaHei" w:hAnsi="Microsoft YaHei" w:cs="Microsoft YaHei" w:hint="eastAsia"/>
-          <w:color w:val="000000"/>
-          <w:sz w:val="18"/>
-          <w:szCs w:val="18"/>
-        </w:rPr>
-        <w:t>和说明标签内的文本内容</w:t>
-      </w:r>
-      <w:r>
-        <w:rPr>
-          <w:rFonts w:ascii="Microsoft YaHei" w:hAnsi="Microsoft YaHei" w:cs="Microsoft YaHei"/>
-          <w:color w:val="000000"/>
-          <w:sz w:val="18"/>
-          <w:szCs w:val="18"/>
-        </w:rPr>
-        <w:t>。</w:t>
-      </w:r>
-    </w:p>
-    <w:p>
-      <w:pPr>
-        <w:pStyle w:val="a6"/>
-        <w:shd w:val="clear" w:color="auto" w:fill="FFFFFF"/>
-        <w:spacing w:before="60" w:beforeAutospacing="0" w:after="60" w:afterAutospacing="0"/>
-        <w:rPr>
-          <w:rFonts w:ascii="Arial" w:hAnsi="Arial" w:cs="Arial"/>
-          <w:color w:val="000000"/>
-          <w:sz w:val="18"/>
-          <w:szCs w:val="18"/>
-        </w:rPr>
-      </w:pPr>
-      <w:r>
-        <w:rPr>
-          <w:rFonts w:ascii="Arial" w:hAnsi="Arial" w:cs="Arial"/>
-          <w:color w:val="000000"/>
-          <w:sz w:val="18"/>
-          <w:szCs w:val="18"/>
-        </w:rPr>
-        <w:t> </w:t>
-      </w:r>
-    </w:p>
-    <w:p>
-      <w:pPr>
-        <w:pStyle w:val="2"/>
-        <w:shd w:val="clear" w:color="auto" w:fill="FFFFFF"/>
-        <w:rPr>
-          <w:rFonts w:ascii="Arial" w:hAnsi="Arial" w:cs="Arial"/>
-          <w:color w:val="000000"/>
-          <w:sz w:val="36"/>
-          <w:szCs w:val="36"/>
-        </w:rPr>
-      </w:pPr>
-      <w:r>
-        <w:rPr>
-          <w:rFonts w:ascii="Arial" w:hAnsi="Arial" w:cs="Arial"/>
-          <w:color w:val="000000"/>
-        </w:rPr>
-        <w:t>五：相关方法与解决方</w:t>
-      </w:r>
-      <w:r>
-        <w:rPr>
-          <w:rFonts w:ascii="Microsoft YaHei" w:hAnsi="Microsoft YaHei" w:cs="Microsoft YaHei"/>
-          <w:color w:val="000000"/>
-        </w:rPr>
-        <w:t>式</w:t>
-      </w:r>
-    </w:p>
-    <w:p>
-      <w:pPr>
-        <w:pStyle w:val="a6"/>
-        <w:shd w:val="clear" w:color="auto" w:fill="FFFFFF"/>
-        <w:spacing w:before="60" w:beforeAutospacing="0" w:after="60" w:afterAutospacing="0"/>
-        <w:rPr>
-          <w:rFonts w:ascii="Arial" w:hAnsi="Arial" w:cs="Arial"/>
-          <w:color w:val="000000"/>
-          <w:sz w:val="18"/>
-          <w:szCs w:val="18"/>
-        </w:rPr>
-      </w:pPr>
-      <w:r>
-        <w:rPr>
-          <w:rFonts w:ascii="Arial" w:hAnsi="Arial" w:cs="Arial"/>
-          <w:color w:val="000000"/>
-          <w:sz w:val="18"/>
-          <w:szCs w:val="18"/>
-        </w:rPr>
-        <w:t>     </w:t>
-      </w:r>
-    </w:p>
-    <w:p>
-      <w:pPr>
-        <w:pStyle w:val="a6"/>
-        <w:shd w:val="clear" w:color="auto" w:fill="FFFFFF"/>
-        <w:spacing w:before="60" w:beforeAutospacing="0" w:after="60" w:afterAutospacing="0"/>
-        <w:rPr>
-          <w:rFonts w:ascii="Arial" w:hAnsi="Arial" w:cs="Arial"/>
-          <w:color w:val="000000"/>
-          <w:sz w:val="18"/>
-          <w:szCs w:val="18"/>
-        </w:rPr>
-      </w:pPr>
-      <w:r>
-        <w:rPr>
-          <w:rFonts w:ascii="Arial" w:hAnsi="Arial" w:cs="Arial"/>
-          <w:color w:val="000000"/>
-          <w:sz w:val="18"/>
-          <w:szCs w:val="18"/>
-        </w:rPr>
-        <w:t xml:space="preserve">        1. </w:t>
-      </w:r>
-      <w:r>
-        <w:rPr>
-          <w:rFonts w:ascii="Microsoft YaHei" w:eastAsia="Microsoft YaHei" w:hAnsi="Microsoft YaHei" w:cs="Microsoft YaHei" w:hint="eastAsia"/>
-          <w:color w:val="000000"/>
-          <w:sz w:val="18"/>
-          <w:szCs w:val="18"/>
-        </w:rPr>
-        <w:t>阻止</w:t>
-      </w:r>
-      <w:r>
-        <w:rPr>
-          <w:rFonts w:ascii="Arial" w:hAnsi="Arial" w:cs="Arial"/>
-          <w:color w:val="000000"/>
-          <w:sz w:val="18"/>
-          <w:szCs w:val="18"/>
-        </w:rPr>
-        <w:t>a</w:t>
-      </w:r>
-      <w:r>
-        <w:rPr>
-          <w:rFonts w:ascii="Microsoft YaHei" w:eastAsia="Microsoft YaHei" w:hAnsi="Microsoft YaHei" w:cs="Microsoft YaHei" w:hint="eastAsia"/>
-          <w:color w:val="000000"/>
-          <w:sz w:val="18"/>
-          <w:szCs w:val="18"/>
-        </w:rPr>
-        <w:t>默认行为</w:t>
-      </w:r>
-      <w:r>
-        <w:rPr>
-          <w:rFonts w:ascii="Microsoft YaHei" w:hAnsi="Microsoft YaHei" w:cs="Microsoft YaHei"/>
-          <w:color w:val="000000"/>
-          <w:sz w:val="18"/>
-          <w:szCs w:val="18"/>
-        </w:rPr>
-        <w:t>：</w:t>
-      </w:r>
-    </w:p>
-    <w:p>
-      <w:pPr>
-        <w:pStyle w:val="a6"/>
-        <w:shd w:val="clear" w:color="auto" w:fill="FFFFFF"/>
-        <w:spacing w:before="60" w:beforeAutospacing="0" w:after="60" w:afterAutospacing="0"/>
-        <w:rPr>
-          <w:rFonts w:ascii="Arial" w:hAnsi="Arial" w:cs="Arial"/>
-          <w:color w:val="000000"/>
-          <w:sz w:val="18"/>
-          <w:szCs w:val="18"/>
-        </w:rPr>
-      </w:pPr>
-      <w:r>
-        <w:rPr>
-          <w:rFonts w:ascii="Arial" w:hAnsi="Arial" w:cs="Arial"/>
-          <w:color w:val="000000"/>
-          <w:sz w:val="18"/>
-          <w:szCs w:val="18"/>
-        </w:rPr>
-        <w:t> </w:t>
-      </w:r>
-    </w:p>
-    <w:p>
-      <w:pPr>
-        <w:pStyle w:val="HTML"/>
-        <w:shd w:val="clear" w:color="auto" w:fill="F0F0F0"/>
-        <w:spacing w:before="60" w:after="60"/>
-      </w:pPr>
-      <w:r>
-        <w:t>&lt;li&gt;&lt;a onclick="switchPicture(this); return false" href="../picture/chenhong.jpg" title="Chen hong"&gt;Chen hong&lt;/a&gt;&lt;/li&gt;</w:t>
-      </w:r>
-    </w:p>
-    <w:p/>
-    <w:p>
-      <w:pPr>
-        <w:pStyle w:val="a6"/>
-        <w:shd w:val="clear" w:color="auto" w:fill="FFFFFF"/>
-        <w:spacing w:before="60" w:beforeAutospacing="0" w:after="60" w:afterAutospacing="0"/>
-        <w:rPr>
-          <w:rFonts w:ascii="Arial" w:hAnsi="Arial" w:cs="Arial"/>
-          <w:color w:val="000000"/>
-          <w:sz w:val="18"/>
-          <w:szCs w:val="18"/>
-        </w:rPr>
-      </w:pPr>
-      <w:r>
-        <w:rPr>
-          <w:rFonts w:ascii="Arial" w:hAnsi="Arial" w:cs="Arial"/>
-          <w:color w:val="000000"/>
-          <w:sz w:val="18"/>
-          <w:szCs w:val="18"/>
-        </w:rPr>
-        <w:t xml:space="preserve">        2. </w:t>
-      </w:r>
-      <w:r>
-        <w:rPr>
-          <w:rFonts w:ascii="Microsoft YaHei" w:eastAsia="Microsoft YaHei" w:hAnsi="Microsoft YaHei" w:cs="Microsoft YaHei" w:hint="eastAsia"/>
-          <w:color w:val="000000"/>
-          <w:sz w:val="18"/>
-          <w:szCs w:val="18"/>
-        </w:rPr>
-        <w:t>相关方</w:t>
-      </w:r>
-      <w:r>
-        <w:rPr>
-          <w:rFonts w:ascii="Microsoft YaHei" w:hAnsi="Microsoft YaHei" w:cs="Microsoft YaHei"/>
-          <w:color w:val="000000"/>
-          <w:sz w:val="18"/>
-          <w:szCs w:val="18"/>
-        </w:rPr>
-        <w:t>法</w:t>
-      </w:r>
-    </w:p>
-    <w:p>
-      <w:pPr>
-        <w:pStyle w:val="a6"/>
-        <w:shd w:val="clear" w:color="auto" w:fill="FFFFFF"/>
-        <w:spacing w:before="60" w:beforeAutospacing="0" w:after="60" w:afterAutospacing="0"/>
-        <w:rPr>
-          <w:rFonts w:ascii="Arial" w:hAnsi="Arial" w:cs="Arial"/>
-          <w:color w:val="000000"/>
-          <w:sz w:val="18"/>
-          <w:szCs w:val="18"/>
-        </w:rPr>
-      </w:pPr>
-      <w:r>
-        <w:rPr>
-          <w:rFonts w:ascii="Arial" w:hAnsi="Arial" w:cs="Arial"/>
-          <w:color w:val="000000"/>
-          <w:sz w:val="18"/>
-          <w:szCs w:val="18"/>
-        </w:rPr>
-        <w:t> </w:t>
-      </w:r>
-    </w:p>
-    <w:p>
-      <w:pPr>
-        <w:pStyle w:val="HTML"/>
-        <w:shd w:val="clear" w:color="auto" w:fill="F0F0F0"/>
-        <w:spacing w:before="60" w:after="60"/>
-      </w:pPr>
-      <w:r>
-        <w:t>/**</w:t>
-      </w:r>
-    </w:p>
-    <w:p>
-      <w:pPr>
-        <w:pStyle w:val="HTML"/>
-        <w:shd w:val="clear" w:color="auto" w:fill="F0F0F0"/>
-        <w:spacing w:before="60" w:after="60"/>
-      </w:pPr>
-      <w:r>
-        <w:t xml:space="preserve"> * element method</w:t>
-      </w:r>
-    </w:p>
-    <w:p>
-      <w:pPr>
-        <w:pStyle w:val="HTML"/>
-        <w:shd w:val="clear" w:color="auto" w:fill="F0F0F0"/>
-        <w:spacing w:before="60" w:after="60"/>
-      </w:pPr>
-      <w:r>
-        <w:t xml:space="preserve"> */</w:t>
-      </w:r>
-    </w:p>
-    <w:p>
-      <w:pPr>
-        <w:pStyle w:val="HTML"/>
-        <w:shd w:val="clear" w:color="auto" w:fill="F0F0F0"/>
-        <w:spacing w:before="60" w:after="60"/>
-      </w:pPr>
-      <w:r>
-        <w:t>var element = document.getElementById('id');</w:t>
-      </w:r>
-    </w:p>
-    <w:p>
-      <w:pPr>
-        <w:pStyle w:val="HTML"/>
-        <w:shd w:val="clear" w:color="auto" w:fill="F0F0F0"/>
-        <w:spacing w:before="60" w:after="60"/>
-      </w:pPr>
-      <w:r>
-        <w:t>var hrefValue = element.getAttribute('href');</w:t>
-      </w:r>
-    </w:p>
-    <w:p>
-      <w:pPr>
-        <w:pStyle w:val="HTML"/>
-        <w:shd w:val="clear" w:color="auto" w:fill="F0F0F0"/>
-        <w:spacing w:before="60" w:after="60"/>
-      </w:pPr>
-      <w:r>
-        <w:t>element.setAttribute('src', hrefValue);</w:t>
-      </w:r>
-    </w:p>
-    <w:p>
-      <w:pPr>
-        <w:pStyle w:val="HTML"/>
-        <w:shd w:val="clear" w:color="auto" w:fill="F0F0F0"/>
-        <w:spacing w:before="60" w:after="60"/>
-      </w:pPr>
-    </w:p>
-    <w:p>
-      <w:pPr>
-        <w:pStyle w:val="HTML"/>
-        <w:shd w:val="clear" w:color="auto" w:fill="F0F0F0"/>
-        <w:spacing w:before="60" w:after="60"/>
-      </w:pPr>
-    </w:p>
-    <w:p>
-      <w:pPr>
-        <w:pStyle w:val="HTML"/>
-        <w:shd w:val="clear" w:color="auto" w:fill="F0F0F0"/>
-        <w:spacing w:before="60" w:after="60"/>
-      </w:pPr>
-      <w:r>
-        <w:t>/**</w:t>
-      </w:r>
-    </w:p>
-    <w:p>
-      <w:pPr>
-        <w:pStyle w:val="HTML"/>
-        <w:shd w:val="clear" w:color="auto" w:fill="F0F0F0"/>
-        <w:spacing w:before="60" w:after="60"/>
-      </w:pPr>
-      <w:r>
-        <w:t xml:space="preserve"> * Node method or property</w:t>
-      </w:r>
-    </w:p>
-    <w:p>
-      <w:pPr>
-        <w:pStyle w:val="HTML"/>
-        <w:shd w:val="clear" w:color="auto" w:fill="F0F0F0"/>
-        <w:spacing w:before="60" w:after="60"/>
-      </w:pPr>
-      <w:r>
-        <w:t xml:space="preserve"> */</w:t>
-      </w:r>
-    </w:p>
-    <w:p>
-      <w:pPr>
-        <w:pStyle w:val="HTML"/>
-        <w:shd w:val="clear" w:color="auto" w:fill="F0F0F0"/>
-        <w:spacing w:before="60" w:after="60"/>
-      </w:pPr>
-      <w:r>
-        <w:t xml:space="preserve">var node = </w:t>
-      </w:r>
-    </w:p>
-    <w:p>
-      <w:pPr>
-        <w:pStyle w:val="HTML"/>
-        <w:shd w:val="clear" w:color="auto" w:fill="F0F0F0"/>
-        <w:spacing w:before="60" w:after="60"/>
-      </w:pPr>
-      <w:r>
-        <w:t>element.childNodes; // All child nodes of the element, return an array.</w:t>
-      </w:r>
-    </w:p>
-    <w:p>
-      <w:pPr>
-        <w:pStyle w:val="HTML"/>
-        <w:shd w:val="clear" w:color="auto" w:fill="F0F0F0"/>
-        <w:spacing w:before="60" w:after="60"/>
-      </w:pPr>
-      <w:r>
-        <w:t>element.firstChild;</w:t>
-      </w:r>
-    </w:p>
-    <w:p>
-      <w:pPr>
-        <w:pStyle w:val="HTML"/>
-        <w:shd w:val="clear" w:color="auto" w:fill="F0F0F0"/>
-        <w:spacing w:before="60" w:after="60"/>
-      </w:pPr>
-      <w:r>
-        <w:t>element.lastChild;</w:t>
-      </w:r>
-    </w:p>
-    <w:p>
-      <w:pPr>
-        <w:pStyle w:val="HTML"/>
-        <w:shd w:val="clear" w:color="auto" w:fill="F0F0F0"/>
-        <w:spacing w:before="60" w:after="60"/>
-      </w:pPr>
-      <w:r>
-        <w:t>node.nodeType; // 1-element node , 2 - attribute node, 3 - text node.</w:t>
-      </w:r>
-    </w:p>
-    <w:p>
-      <w:pPr>
-        <w:pStyle w:val="HTML"/>
-        <w:shd w:val="clear" w:color="auto" w:fill="F0F0F0"/>
-        <w:spacing w:before="60" w:after="60"/>
-      </w:pPr>
-      <w:r>
-        <w:lastRenderedPageBreak/>
-        <w:t xml:space="preserve">element.firstChild.nodeValue; </w:t>
-      </w:r>
-    </w:p>
-    <w:p>
-      <w:pPr>
-        <w:pStyle w:val="HTML"/>
-        <w:shd w:val="clear" w:color="auto" w:fill="F0F0F0"/>
-        <w:spacing w:before="60" w:after="60"/>
-      </w:pPr>
-      <w:r>
-        <w:t>element.firstChild.nodeValue = value;</w:t>
-      </w:r>
-    </w:p>
-    <w:p/>
-    <w:p>
-      <w:pPr>
-        <w:pStyle w:val="2"/>
-        <w:shd w:val="clear" w:color="auto" w:fill="FFFFFF"/>
-        <w:rPr>
-          <w:rFonts w:ascii="Arial" w:hAnsi="Arial" w:cs="Arial"/>
-          <w:color w:val="000000"/>
-        </w:rPr>
-      </w:pPr>
-      <w:r>
-        <w:rPr>
-          <w:rFonts w:ascii="Arial" w:hAnsi="Arial" w:cs="Arial"/>
-          <w:color w:val="000000"/>
-        </w:rPr>
-        <w:t>六：补</w:t>
-      </w:r>
-      <w:r>
-        <w:rPr>
-          <w:rFonts w:ascii="Microsoft YaHei" w:hAnsi="Microsoft YaHei" w:cs="Microsoft YaHei"/>
-          <w:color w:val="000000"/>
-        </w:rPr>
-        <w:t>充</w:t>
-      </w:r>
-    </w:p>
-    <w:p>
-      <w:pPr>
-        <w:pStyle w:val="a6"/>
-        <w:shd w:val="clear" w:color="auto" w:fill="FFFFFF"/>
-        <w:spacing w:before="60" w:beforeAutospacing="0" w:after="60" w:afterAutospacing="0"/>
-        <w:rPr>
-          <w:rFonts w:ascii="Arial" w:hAnsi="Arial" w:cs="Arial"/>
-          <w:color w:val="000000"/>
-          <w:sz w:val="18"/>
-          <w:szCs w:val="18"/>
-        </w:rPr>
-      </w:pPr>
-      <w:r>
-        <w:rPr>
-          <w:rFonts w:ascii="Arial" w:hAnsi="Arial" w:cs="Arial"/>
-          <w:color w:val="000000"/>
-          <w:sz w:val="18"/>
-          <w:szCs w:val="18"/>
-        </w:rPr>
-        <w:t> </w:t>
-      </w:r>
-    </w:p>
-    <w:p>
-      <w:pPr>
-        <w:pStyle w:val="a6"/>
-        <w:shd w:val="clear" w:color="auto" w:fill="FFFFFF"/>
-        <w:spacing w:before="60" w:beforeAutospacing="0" w:after="60" w:afterAutospacing="0"/>
-        <w:rPr>
-          <w:rFonts w:ascii="Arial" w:hAnsi="Arial" w:cs="Arial"/>
-          <w:color w:val="000000"/>
-          <w:sz w:val="18"/>
-          <w:szCs w:val="18"/>
-        </w:rPr>
-      </w:pPr>
-      <w:r>
-        <w:rPr>
-          <w:rFonts w:ascii="Arial" w:hAnsi="Arial" w:cs="Arial"/>
-          <w:color w:val="000000"/>
-          <w:sz w:val="18"/>
-          <w:szCs w:val="18"/>
-        </w:rPr>
-        <w:t xml:space="preserve">      </w:t>
-      </w:r>
-      <w:r>
-        <w:rPr>
-          <w:rFonts w:ascii="Microsoft YaHei" w:eastAsia="Microsoft YaHei" w:hAnsi="Microsoft YaHei" w:cs="Microsoft YaHei" w:hint="eastAsia"/>
-          <w:color w:val="000000"/>
-          <w:sz w:val="18"/>
-          <w:szCs w:val="18"/>
-        </w:rPr>
-        <w:t>效果</w:t>
-      </w:r>
-      <w:r>
-        <w:rPr>
-          <w:rFonts w:ascii="Arial" w:hAnsi="Arial" w:cs="Arial"/>
-          <w:color w:val="000000"/>
-          <w:sz w:val="18"/>
-          <w:szCs w:val="18"/>
-        </w:rPr>
-        <w:t>:</w:t>
-      </w:r>
-    </w:p>
-    <w:p>
-      <w:pPr>
-        <w:pStyle w:val="a6"/>
-        <w:shd w:val="clear" w:color="auto" w:fill="FFFFFF"/>
-        <w:spacing w:before="60" w:beforeAutospacing="0" w:after="60" w:afterAutospacing="0"/>
-        <w:rPr>
-          <w:rFonts w:ascii="Arial" w:hAnsi="Arial" w:cs="Arial"/>
-          <w:color w:val="000000"/>
-          <w:sz w:val="18"/>
-          <w:szCs w:val="18"/>
-        </w:rPr>
-      </w:pPr>
-      <w:r>
-        <w:rPr>
-          <w:rFonts w:ascii="Arial" w:hAnsi="Arial" w:cs="Arial"/>
-          <w:color w:val="000000"/>
-          <w:sz w:val="18"/>
-          <w:szCs w:val="18"/>
-        </w:rPr>
-        <w:t> </w:t>
-      </w:r>
-      <w:r>
-        <w:rPr>
-          <w:rFonts w:ascii="Arial" w:hAnsi="Arial" w:cs="Arial"/>
-          <w:noProof/>
-          <w:color w:val="000000"/>
-          <w:sz w:val="18"/>
-          <w:szCs w:val="18"/>
-        </w:rPr>
-        <w:drawing>
-          <wp:inline distT="0" distB="0" distL="0" distR="0">
-            <wp:extent cx="5562600" cy="3819525"/>
-            <wp:effectExtent l="0" t="0" r="0" b="9525"/>
-            <wp:docPr id="1" name="图片 1" descr="http://img.blog.csdn.net/20150112205452024?watermark/2/text/aHR0cDovL2Jsb2cuY3Nkbi5uZXQvY3JhdmVfc2h5/font/5a6L5L2T/fontsize/400/fill/I0JBQkFCMA==/dissolve/70/gravity/Center"/>
-            <wp:cNvGraphicFramePr>
-              <a:graphicFrameLocks xmlns:a="http://schemas.openxmlformats.org/drawingml/2006/main" noChangeAspect="1"/>
-            </wp:cNvGraphicFramePr>
-            <a:graphic xmlns:a="http://schemas.openxmlformats.org/drawingml/2006/main">
-              <a:graphicData uri="http://schemas.openxmlformats.org/drawingml/2006/picture">
-                <pic:pic xmlns:pic="http://schemas.openxmlformats.org/drawingml/2006/picture">
-                  <pic:nvPicPr>
-                    <pic:cNvPr id="0" name="Picture 1" descr="http://img.blog.csdn.net/20150112205452024?watermark/2/text/aHR0cDovL2Jsb2cuY3Nkbi5uZXQvY3JhdmVfc2h5/font/5a6L5L2T/fontsize/400/fill/I0JBQkFCMA==/dissolve/70/gravity/Center"/>
-                    <pic:cNvPicPr>
-                      <a:picLocks noChangeAspect="1" noChangeArrowheads="1"/>
-                    </pic:cNvPicPr>
-                  </pic:nvPicPr>
-                  <pic:blipFill>
-                    <a:blip r:embed="rId7">
-                      <a:extLst>
-                        <a:ext uri="{28A0092B-C50C-407E-A947-70E740481C1C}">
-                          <a14:useLocalDpi xmlns:a14="http://schemas.microsoft.com/office/drawing/2010/main" val="0"/>
-                        </a:ext>
-                      </a:extLst>
-                    </a:blip>
-                    <a:srcRect/>
-                    <a:stretch>
-                      <a:fillRect/>
-                    </a:stretch>
-                  </pic:blipFill>
-                  <pic:spPr bwMode="auto">
-                    <a:xfrm>
-                      <a:off x="0" y="0"/>
-                      <a:ext cx="5562600" cy="3819525"/>
-                    </a:xfrm>
-                    <a:prstGeom prst="rect">
-                      <a:avLst/>
-                    </a:prstGeom>
-                    <a:noFill/>
-                    <a:ln>
-                      <a:noFill/>
-                    </a:ln>
-                  </pic:spPr>
-                </pic:pic>
-              </a:graphicData>
-            </a:graphic>
-          </wp:inline>
-        </w:drawing>
-      </w:r>
-    </w:p>
-    <w:p>
-      <w:pPr>
-        <w:pStyle w:val="a6"/>
-        <w:shd w:val="clear" w:color="auto" w:fill="FFFFFF"/>
-        <w:spacing w:before="60" w:beforeAutospacing="0" w:after="60" w:afterAutospacing="0"/>
-        <w:rPr>
-          <w:rFonts w:ascii="Arial" w:hAnsi="Arial" w:cs="Arial"/>
-          <w:color w:val="000000"/>
-          <w:sz w:val="18"/>
-          <w:szCs w:val="18"/>
-        </w:rPr>
-      </w:pPr>
-      <w:r>
-        <w:rPr>
-          <w:rFonts w:ascii="Arial" w:hAnsi="Arial" w:cs="Arial"/>
-          <w:color w:val="000000"/>
-          <w:sz w:val="18"/>
-          <w:szCs w:val="18"/>
-        </w:rPr>
-        <w:t>      showPicture.js</w:t>
-      </w:r>
-      <w:r>
-        <w:rPr>
-          <w:rFonts w:ascii="Microsoft YaHei" w:hAnsi="Microsoft YaHei" w:cs="Microsoft YaHei"/>
-          <w:color w:val="000000"/>
-          <w:sz w:val="18"/>
-          <w:szCs w:val="18"/>
-        </w:rPr>
-        <w:t>：</w:t>
-      </w:r>
-    </w:p>
-    <w:p>
-      <w:pPr>
-        <w:pStyle w:val="HTML"/>
-        <w:shd w:val="clear" w:color="auto" w:fill="F0F0F0"/>
-        <w:spacing w:before="60" w:after="60"/>
-      </w:pPr>
-      <w:r>
-        <w:t>function switchPicture (whichPicture) {</w:t>
-      </w:r>
-    </w:p>
-    <w:p>
-      <w:pPr>
-        <w:pStyle w:val="HTML"/>
-        <w:shd w:val="clear" w:color="auto" w:fill="F0F0F0"/>
-        <w:spacing w:before="60" w:after="60"/>
-      </w:pPr>
-      <w:r>
-        <w:tab/>
-        <w:t>var source = whichPicture.href;</w:t>
-      </w:r>
-    </w:p>
-    <w:p>
-      <w:pPr>
-        <w:pStyle w:val="HTML"/>
-        <w:shd w:val="clear" w:color="auto" w:fill="F0F0F0"/>
-        <w:spacing w:before="60" w:after="60"/>
-      </w:pPr>
-      <w:r>
-        <w:tab/>
-        <w:t>var placeholder = document.getElementById('placeholder');</w:t>
-      </w:r>
-    </w:p>
-    <w:p>
-      <w:pPr>
-        <w:pStyle w:val="HTML"/>
-        <w:shd w:val="clear" w:color="auto" w:fill="F0F0F0"/>
-        <w:spacing w:before="60" w:after="60"/>
-      </w:pPr>
-      <w:r>
-        <w:tab/>
-        <w:t>placeholder.setAttribute('src', source);</w:t>
-      </w:r>
-    </w:p>
-    <w:p>
-      <w:pPr>
-        <w:pStyle w:val="HTML"/>
-        <w:shd w:val="clear" w:color="auto" w:fill="F0F0F0"/>
-        <w:spacing w:before="60" w:after="60"/>
-      </w:pPr>
-      <w:r>
-        <w:tab/>
-        <w:t>document.getElementById('description').firstChild.nodeValue = whichPicture.getAttribute('title');</w:t>
-      </w:r>
-    </w:p>
-    <w:p>
-      <w:pPr>
-        <w:pStyle w:val="HTML"/>
-        <w:shd w:val="clear" w:color="auto" w:fill="F0F0F0"/>
-        <w:spacing w:before="60" w:after="60"/>
-      </w:pPr>
-      <w:r>
-        <w:t>}</w:t>
-      </w:r>
-    </w:p>
-    <w:p>
-      <w:pPr>
-        <w:pStyle w:val="HTML"/>
-        <w:shd w:val="clear" w:color="auto" w:fill="F0F0F0"/>
-        <w:spacing w:before="60" w:after="60"/>
-      </w:pPr>
-    </w:p>
-    <w:p>
-      <w:pPr>
-        <w:pStyle w:val="HTML"/>
-        <w:shd w:val="clear" w:color="auto" w:fill="F0F0F0"/>
-        <w:spacing w:before="60" w:after="60"/>
-      </w:pPr>
-      <w:r>
-        <w:t>/*</w:t>
-      </w:r>
-    </w:p>
-    <w:p>
-      <w:pPr>
-        <w:pStyle w:val="HTML"/>
-        <w:shd w:val="clear" w:color="auto" w:fill="F0F0F0"/>
-        <w:spacing w:before="60" w:after="60"/>
-      </w:pPr>
-      <w:r>
-        <w:t>function countBodyChildren () {</w:t>
-      </w:r>
-    </w:p>
-    <w:p>
-      <w:pPr>
-        <w:pStyle w:val="HTML"/>
-        <w:shd w:val="clear" w:color="auto" w:fill="F0F0F0"/>
-        <w:spacing w:before="60" w:after="60"/>
-      </w:pPr>
-      <w:r>
-        <w:tab/>
-        <w:t>alert(document.getElementsByTagName('body')[0].childNodes.length);</w:t>
-      </w:r>
-    </w:p>
-    <w:p>
-      <w:pPr>
-        <w:pStyle w:val="HTML"/>
-        <w:shd w:val="clear" w:color="auto" w:fill="F0F0F0"/>
-        <w:spacing w:before="60" w:after="60"/>
-      </w:pPr>
-      <w:r>
-        <w:t>}</w:t>
-      </w:r>
-    </w:p>
-    <w:p>
-      <w:pPr>
-        <w:pStyle w:val="HTML"/>
-        <w:shd w:val="clear" w:color="auto" w:fill="F0F0F0"/>
-        <w:spacing w:before="60" w:after="60"/>
-      </w:pPr>
-    </w:p>
-    <w:p>
-      <w:pPr>
-        <w:pStyle w:val="HTML"/>
-        <w:shd w:val="clear" w:color="auto" w:fill="F0F0F0"/>
-        <w:spacing w:before="60" w:after="60"/>
-      </w:pPr>
-      <w:r>
-        <w:t>window.onload = countBodyChildren;*/</w:t>
-      </w:r>
-    </w:p>
-    <w:p>
-      <w:pPr>
-        <w:spacing w:after="240"/>
-        <w:rPr>
-          <w:rFonts w:ascii="Times New Roman" w:hAnsi="Times New Roman" w:cs="Times New Roman"/>
-          <w:sz w:val="24"/>
-          <w:szCs w:val="24"/>
-        </w:rPr>
-      </w:pPr>
-    </w:p>
-    <w:p>
-      <w:pPr>
-        <w:pStyle w:val="a6"/>
-        <w:shd w:val="clear" w:color="auto" w:fill="FFFFFF"/>
-        <w:spacing w:before="60" w:beforeAutospacing="0" w:after="60" w:afterAutospacing="0"/>
-        <w:rPr>
-          <w:rFonts w:ascii="Arial" w:hAnsi="Arial" w:cs="Arial"/>
-          <w:color w:val="000000"/>
-          <w:sz w:val="18"/>
-          <w:szCs w:val="18"/>
-        </w:rPr>
-      </w:pPr>
-      <w:r>
-        <w:rPr>
-          <w:rFonts w:ascii="Arial" w:hAnsi="Arial" w:cs="Arial"/>
-          <w:color w:val="000000"/>
-          <w:sz w:val="18"/>
-          <w:szCs w:val="18"/>
-        </w:rPr>
-        <w:t>      showPicture.html</w:t>
-      </w:r>
-      <w:r>
-        <w:rPr>
-          <w:rFonts w:ascii="Microsoft YaHei" w:hAnsi="Microsoft YaHei" w:cs="Microsoft YaHei"/>
-          <w:color w:val="000000"/>
-          <w:sz w:val="18"/>
-          <w:szCs w:val="18"/>
-        </w:rPr>
-        <w:t>：</w:t>
-      </w:r>
-    </w:p>
-    <w:p>
-      <w:pPr>
-        <w:pStyle w:val="HTML"/>
-        <w:shd w:val="clear" w:color="auto" w:fill="F0F0F0"/>
-        <w:spacing w:before="60" w:after="60"/>
-      </w:pPr>
-      <w:r>
-        <w:t>&lt;!DOCTYPE html&gt;</w:t>
-      </w:r>
-    </w:p>
-    <w:p>
-      <w:pPr>
-        <w:pStyle w:val="HTML"/>
-        <w:shd w:val="clear" w:color="auto" w:fill="F0F0F0"/>
-        <w:spacing w:before="60" w:after="60"/>
-      </w:pPr>
-      <w:r>
-        <w:t>&lt;html lang="en"&gt;</w:t>
-      </w:r>
-    </w:p>
-    <w:p>
-      <w:pPr>
-        <w:pStyle w:val="HTML"/>
-        <w:shd w:val="clear" w:color="auto" w:fill="F0F0F0"/>
-        <w:spacing w:before="60" w:after="60"/>
-      </w:pPr>
-      <w:r>
-        <w:t>&lt;head&gt;</w:t>
-      </w:r>
-    </w:p>
-    <w:p>
-      <w:pPr>
-        <w:pStyle w:val="HTML"/>
-        <w:shd w:val="clear" w:color="auto" w:fill="F0F0F0"/>
-        <w:spacing w:before="60" w:after="60"/>
-      </w:pPr>
-      <w:r>
-        <w:tab/>
-        <w:t>&lt;meta charset="UTF-8"&gt;</w:t>
-      </w:r>
-    </w:p>
-    <w:p>
-      <w:pPr>
-        <w:pStyle w:val="HTML"/>
-        <w:shd w:val="clear" w:color="auto" w:fill="F0F0F0"/>
-        <w:spacing w:before="60" w:after="60"/>
-      </w:pPr>
-      <w:r>
-        <w:tab/>
-        <w:t>&lt;title&gt;Show Picture&lt;/title&gt;</w:t>
-      </w:r>
-    </w:p>
-    <w:p>
-      <w:pPr>
-        <w:pStyle w:val="HTML"/>
-        <w:shd w:val="clear" w:color="auto" w:fill="F0F0F0"/>
-        <w:spacing w:before="60" w:after="60"/>
-      </w:pPr>
-      <w:r>
-        <w:tab/>
-        <w:t>&lt;script src="../js/showPicture.js" &gt;&lt;/script&gt;</w:t>
-      </w:r>
-    </w:p>
-    <w:p>
-      <w:pPr>
-        <w:pStyle w:val="HTML"/>
-        <w:shd w:val="clear" w:color="auto" w:fill="F0F0F0"/>
-        <w:spacing w:before="60" w:after="60"/>
-      </w:pPr>
-      <w:r>
-        <w:tab/>
-        <w:t>&lt;link rel="stylesheet" href="../style/showPicture.css"&gt;</w:t>
-      </w:r>
-    </w:p>
-    <w:p>
-      <w:pPr>
-        <w:pStyle w:val="HTML"/>
-        <w:shd w:val="clear" w:color="auto" w:fill="F0F0F0"/>
-        <w:spacing w:before="60" w:after="60"/>
-      </w:pPr>
-      <w:r>
-        <w:t>&lt;/head&gt;</w:t>
-      </w:r>
-    </w:p>
-    <w:p>
-      <w:pPr>
-        <w:pStyle w:val="HTML"/>
-        <w:shd w:val="clear" w:color="auto" w:fill="F0F0F0"/>
-        <w:spacing w:before="60" w:after="60"/>
-      </w:pPr>
-      <w:r>
-        <w:t>&lt;body&gt;</w:t>
-      </w:r>
-    </w:p>
-    <w:p>
-      <w:pPr>
-        <w:pStyle w:val="HTML"/>
-        <w:shd w:val="clear" w:color="auto" w:fill="F0F0F0"/>
-        <w:spacing w:before="60" w:after="60"/>
-      </w:pPr>
-      <w:r>
-        <w:tab/>
-        <w:t>&lt;h1&gt;Snapshots&lt;/h1&gt;</w:t>
-      </w:r>
-    </w:p>
-    <w:p>
-      <w:pPr>
-        <w:pStyle w:val="HTML"/>
-        <w:shd w:val="clear" w:color="auto" w:fill="F0F0F0"/>
-        <w:spacing w:before="60" w:after="60"/>
-      </w:pPr>
-      <w:r>
-        <w:tab/>
-        <w:t>&lt;ul&gt;</w:t>
-      </w:r>
-    </w:p>
-    <w:p>
-      <w:pPr>
-        <w:pStyle w:val="HTML"/>
-        <w:shd w:val="clear" w:color="auto" w:fill="F0F0F0"/>
-        <w:spacing w:before="60" w:after="60"/>
-      </w:pPr>
-      <w:r>
-        <w:tab/>
-      </w:r>
-      <w:r>
-        <w:tab/>
-        <w:t>&lt;li&gt;&lt;a onclick="switchPicture(this); return false" href="../picture/chenhong.jpg" title="Chen hong"&gt;Chen hong&lt;/a&gt;&lt;/li&gt;</w:t>
-      </w:r>
-    </w:p>
-    <w:p>
-      <w:pPr>
-        <w:pStyle w:val="HTML"/>
-        <w:shd w:val="clear" w:color="auto" w:fill="F0F0F0"/>
-        <w:spacing w:before="60" w:after="60"/>
-      </w:pPr>
-      <w:r>
-        <w:tab/>
-      </w:r>
-      <w:r>
-        <w:tab/>
-        <w:t>&lt;li&gt;&lt;a onclick="switchPicture(this); return false" href="../picture/liuyan.jpg" title="Liu Yan"&gt;Liu Yan&lt;/a&gt;&lt;/li&gt;</w:t>
-      </w:r>
-    </w:p>
-    <w:p>
-      <w:pPr>
-        <w:pStyle w:val="HTML"/>
-        <w:shd w:val="clear" w:color="auto" w:fill="F0F0F0"/>
-        <w:spacing w:before="60" w:after="60"/>
-      </w:pPr>
-      <w:r>
-        <w:tab/>
-      </w:r>
-      <w:r>
-        <w:tab/>
-        <w:t>&lt;li&gt;&lt;a onclick="switchPicture(this); return false" href="../picture/liuyifei.jpg" title="Liu Yi Fei"&gt;Liu Yi Fei&lt;/a&gt;&lt;/li&gt;</w:t>
-      </w:r>
-    </w:p>
-    <w:p>
-      <w:pPr>
-        <w:pStyle w:val="HTML"/>
-        <w:shd w:val="clear" w:color="auto" w:fill="F0F0F0"/>
-        <w:spacing w:before="60" w:after="60"/>
-      </w:pPr>
-      <w:r>
-        <w:tab/>
-      </w:r>
-      <w:r>
-        <w:tab/>
-        <w:t>&lt;li&gt;&lt;a onclick="switchPicture(this); return false" href="../picture/shishi.jpg" title="Liu Shi Shi"&gt;Liu Shi Shi&lt;/a&gt;&lt;/li&gt;</w:t>
-      </w:r>
-    </w:p>
-    <w:p>
-      <w:pPr>
-        <w:pStyle w:val="HTML"/>
-        <w:shd w:val="clear" w:color="auto" w:fill="F0F0F0"/>
-        <w:spacing w:before="60" w:after="60"/>
-      </w:pPr>
-      <w:r>
-        <w:tab/>
-        <w:t>&lt;/ul&gt;</w:t>
-      </w:r>
-    </w:p>
-    <w:p>
-      <w:pPr>
-        <w:pStyle w:val="HTML"/>
-        <w:shd w:val="clear" w:color="auto" w:fill="F0F0F0"/>
-        <w:spacing w:before="60" w:after="60"/>
-      </w:pPr>
-      <w:r>
-        <w:tab/>
-        <w:t>&lt;img src="../picture/benchi.jpg" alt="my image gallery" id="placeholder"&gt;</w:t>
-      </w:r>
-    </w:p>
-    <w:p>
-      <w:pPr>
-        <w:pStyle w:val="HTML"/>
-        <w:shd w:val="clear" w:color="auto" w:fill="F0F0F0"/>
-        <w:spacing w:before="60" w:after="60"/>
-      </w:pPr>
-      <w:r>
-        <w:tab/>
-        <w:t>&lt;p id="description"&gt;Choose one picture!&lt;/p&gt;</w:t>
-      </w:r>
-    </w:p>
-    <w:p>
-      <w:pPr>
-        <w:pStyle w:val="HTML"/>
-        <w:shd w:val="clear" w:color="auto" w:fill="F0F0F0"/>
-        <w:spacing w:before="60" w:after="60"/>
-      </w:pPr>
-      <w:r>
-        <w:t>&lt;/body&gt;</w:t>
-      </w:r>
-    </w:p>
-    <w:p>
-      <w:pPr>
-        <w:pStyle w:val="HTML"/>
-        <w:shd w:val="clear" w:color="auto" w:fill="F0F0F0"/>
-        <w:spacing w:before="60" w:after="60"/>
-      </w:pPr>
-      <w:r>
-        <w:t>&lt;/html&gt;</w:t>
-      </w:r>
-    </w:p>
-    <w:p>
-      <w:r>
-        <w:br/>
-        <w:t>        showPicture.css:</w:t>
-      </w:r>
-    </w:p>
-    <w:p>
-      <w:pPr>
-        <w:pStyle w:val="HTML"/>
-        <w:shd w:val="clear" w:color="auto" w:fill="F0F0F0"/>
-        <w:spacing w:before="60" w:after="60"/>
-      </w:pPr>
-      <w:r>
-        <w:t>body {</w:t>
-      </w:r>
-    </w:p>
-    <w:p>
-      <w:pPr>
-        <w:pStyle w:val="HTML"/>
-        <w:shd w:val="clear" w:color="auto" w:fill="F0F0F0"/>
-        <w:spacing w:before="60" w:after="60"/>
-      </w:pPr>
-      <w:r>
-        <w:tab/>
-        <w:t>font-family: "Helvetica", "Arial", serif;</w:t>
-      </w:r>
-    </w:p>
-    <w:p>
-      <w:pPr>
-        <w:pStyle w:val="HTML"/>
-        <w:shd w:val="clear" w:color="auto" w:fill="F0F0F0"/>
-        <w:spacing w:before="60" w:after="60"/>
-      </w:pPr>
-      <w:r>
-        <w:tab/>
-        <w:t>color: #333;</w:t>
-      </w:r>
-    </w:p>
-    <w:p>
-      <w:pPr>
-        <w:pStyle w:val="HTML"/>
-        <w:shd w:val="clear" w:color="auto" w:fill="F0F0F0"/>
-        <w:spacing w:before="60" w:after="60"/>
-      </w:pPr>
-      <w:r>
-        <w:tab/>
-        <w:t>background-color: #ccc;</w:t>
-      </w:r>
-    </w:p>
-    <w:p>
-      <w:pPr>
-        <w:pStyle w:val="HTML"/>
-        <w:shd w:val="clear" w:color="auto" w:fill="F0F0F0"/>
-        <w:spacing w:before="60" w:after="60"/>
-      </w:pPr>
-      <w:r>
-        <w:tab/>
-        <w:t>margin: 1em 10%;</w:t>
-      </w:r>
-    </w:p>
-    <w:p>
-      <w:pPr>
-        <w:pStyle w:val="HTML"/>
-        <w:shd w:val="clear" w:color="auto" w:fill="F0F0F0"/>
-        <w:spacing w:before="60" w:after="60"/>
-      </w:pPr>
-      <w:r>
-        <w:t>}</w:t>
-      </w:r>
-    </w:p>
-    <w:p>
-      <w:pPr>
-        <w:pStyle w:val="HTML"/>
-        <w:shd w:val="clear" w:color="auto" w:fill="F0F0F0"/>
-        <w:spacing w:before="60" w:after="60"/>
-      </w:pPr>
-    </w:p>
-    <w:p>
-      <w:pPr>
-        <w:pStyle w:val="HTML"/>
-        <w:shd w:val="clear" w:color="auto" w:fill="F0F0F0"/>
-        <w:spacing w:before="60" w:after="60"/>
-      </w:pPr>
-      <w:r>
-        <w:t>h1 {</w:t>
-      </w:r>
-    </w:p>
-    <w:p>
-      <w:pPr>
-        <w:pStyle w:val="HTML"/>
-        <w:shd w:val="clear" w:color="auto" w:fill="F0F0F0"/>
-        <w:spacing w:before="60" w:after="60"/>
-      </w:pPr>
-      <w:r>
-        <w:tab/>
-        <w:t>color: #333;</w:t>
-      </w:r>
-    </w:p>
-    <w:p>
-      <w:pPr>
-        <w:pStyle w:val="HTML"/>
-        <w:shd w:val="clear" w:color="auto" w:fill="F0F0F0"/>
-        <w:spacing w:before="60" w:after="60"/>
-      </w:pPr>
-      <w:r>
-        <w:tab/>
-        <w:t>background-color: transparent;</w:t>
-      </w:r>
-    </w:p>
-    <w:p>
-      <w:pPr>
-        <w:pStyle w:val="HTML"/>
-        <w:shd w:val="clear" w:color="auto" w:fill="F0F0F0"/>
-        <w:spacing w:before="60" w:after="60"/>
-      </w:pPr>
-      <w:r>
-        <w:t>}</w:t>
-      </w:r>
-    </w:p>
-    <w:p>
-      <w:pPr>
-        <w:pStyle w:val="HTML"/>
-        <w:shd w:val="clear" w:color="auto" w:fill="F0F0F0"/>
-        <w:spacing w:before="60" w:after="60"/>
-      </w:pPr>
-    </w:p>
-    <w:p>
-      <w:pPr>
-        <w:pStyle w:val="HTML"/>
-        <w:shd w:val="clear" w:color="auto" w:fill="F0F0F0"/>
-        <w:spacing w:before="60" w:after="60"/>
-      </w:pPr>
-      <w:r>
-        <w:t>a {</w:t>
-      </w:r>
-    </w:p>
-    <w:p>
-      <w:pPr>
-        <w:pStyle w:val="HTML"/>
-        <w:shd w:val="clear" w:color="auto" w:fill="F0F0F0"/>
-        <w:spacing w:before="60" w:after="60"/>
-      </w:pPr>
-      <w:r>
-        <w:tab/>
-        <w:t>color: #c60;</w:t>
-      </w:r>
-    </w:p>
-    <w:p>
-      <w:pPr>
-        <w:pStyle w:val="HTML"/>
-        <w:shd w:val="clear" w:color="auto" w:fill="F0F0F0"/>
-        <w:spacing w:before="60" w:after="60"/>
-      </w:pPr>
-      <w:r>
-        <w:lastRenderedPageBreak/>
-        <w:tab/>
-        <w:t>background-color: transparent;</w:t>
-      </w:r>
-    </w:p>
-    <w:p>
-      <w:pPr>
-        <w:pStyle w:val="HTML"/>
-        <w:shd w:val="clear" w:color="auto" w:fill="F0F0F0"/>
-        <w:spacing w:before="60" w:after="60"/>
-      </w:pPr>
-      <w:r>
-        <w:tab/>
-        <w:t>font-weight: bold;</w:t>
-      </w:r>
-    </w:p>
-    <w:p>
-      <w:pPr>
-        <w:pStyle w:val="HTML"/>
-        <w:shd w:val="clear" w:color="auto" w:fill="F0F0F0"/>
-        <w:spacing w:before="60" w:after="60"/>
-      </w:pPr>
-      <w:r>
-        <w:tab/>
-        <w:t>text-decoration: none;</w:t>
-      </w:r>
-    </w:p>
-    <w:p>
-      <w:pPr>
-        <w:pStyle w:val="HTML"/>
-        <w:shd w:val="clear" w:color="auto" w:fill="F0F0F0"/>
-        <w:spacing w:before="60" w:after="60"/>
-      </w:pPr>
-      <w:r>
-        <w:t>}</w:t>
-      </w:r>
-    </w:p>
-    <w:p>
-      <w:pPr>
-        <w:pStyle w:val="HTML"/>
-        <w:shd w:val="clear" w:color="auto" w:fill="F0F0F0"/>
-        <w:spacing w:before="60" w:after="60"/>
-      </w:pPr>
-    </w:p>
-    <w:p>
-      <w:pPr>
-        <w:pStyle w:val="HTML"/>
-        <w:shd w:val="clear" w:color="auto" w:fill="F0F0F0"/>
-        <w:spacing w:before="60" w:after="60"/>
-      </w:pPr>
-      <w:r>
-        <w:t>ul {</w:t>
-      </w:r>
-    </w:p>
-    <w:p>
-      <w:pPr>
-        <w:pStyle w:val="HTML"/>
-        <w:shd w:val="clear" w:color="auto" w:fill="F0F0F0"/>
-        <w:spacing w:before="60" w:after="60"/>
-      </w:pPr>
-      <w:r>
-        <w:tab/>
-        <w:t>padding: 0;</w:t>
-      </w:r>
-    </w:p>
-    <w:p>
-      <w:pPr>
-        <w:pStyle w:val="HTML"/>
-        <w:shd w:val="clear" w:color="auto" w:fill="F0F0F0"/>
-        <w:spacing w:before="60" w:after="60"/>
-      </w:pPr>
-      <w:r>
-        <w:t>}</w:t>
-      </w:r>
-    </w:p>
-    <w:p>
-      <w:pPr>
-        <w:pStyle w:val="HTML"/>
-        <w:shd w:val="clear" w:color="auto" w:fill="F0F0F0"/>
-        <w:spacing w:before="60" w:after="60"/>
-      </w:pPr>
-    </w:p>
-    <w:p>
-      <w:pPr>
-        <w:pStyle w:val="HTML"/>
-        <w:shd w:val="clear" w:color="auto" w:fill="F0F0F0"/>
-        <w:spacing w:before="60" w:after="60"/>
-      </w:pPr>
-      <w:r>
-        <w:t>li {</w:t>
-      </w:r>
-    </w:p>
-    <w:p>
-      <w:pPr>
-        <w:pStyle w:val="HTML"/>
-        <w:shd w:val="clear" w:color="auto" w:fill="F0F0F0"/>
-        <w:spacing w:before="60" w:after="60"/>
-      </w:pPr>
-      <w:r>
-        <w:tab/>
-        <w:t>float: left;</w:t>
-      </w:r>
-    </w:p>
-    <w:p>
-      <w:pPr>
-        <w:pStyle w:val="HTML"/>
-        <w:shd w:val="clear" w:color="auto" w:fill="F0F0F0"/>
-        <w:spacing w:before="60" w:after="60"/>
-      </w:pPr>
-      <w:r>
-        <w:tab/>
-        <w:t>padding: 1em;</w:t>
-      </w:r>
-    </w:p>
-    <w:p>
-      <w:pPr>
-        <w:pStyle w:val="HTML"/>
-        <w:shd w:val="clear" w:color="auto" w:fill="F0F0F0"/>
-        <w:spacing w:before="60" w:after="60"/>
-      </w:pPr>
-      <w:r>
-        <w:tab/>
-        <w:t>list-style: none;</w:t>
-      </w:r>
-    </w:p>
-    <w:p>
-      <w:pPr>
-        <w:pStyle w:val="HTML"/>
-        <w:shd w:val="clear" w:color="auto" w:fill="F0F0F0"/>
-        <w:spacing w:before="60" w:after="60"/>
-      </w:pPr>
-      <w:r>
-        <w:t>}</w:t>
-      </w:r>
-    </w:p>
-    <w:p>
-      <w:pPr>
-        <w:pStyle w:val="HTML"/>
-        <w:shd w:val="clear" w:color="auto" w:fill="F0F0F0"/>
-        <w:spacing w:before="60" w:after="60"/>
-      </w:pPr>
-    </w:p>
-    <w:p>
-      <w:pPr>
-        <w:pStyle w:val="HTML"/>
-        <w:shd w:val="clear" w:color="auto" w:fill="F0F0F0"/>
-        <w:spacing w:before="60" w:after="60"/>
-      </w:pPr>
-      <w:r>
-        <w:t>img {</w:t>
-      </w:r>
-    </w:p>
-    <w:p>
-      <w:pPr>
-        <w:pStyle w:val="HTML"/>
-        <w:shd w:val="clear" w:color="auto" w:fill="F0F0F0"/>
-        <w:spacing w:before="60" w:after="60"/>
-      </w:pPr>
-      <w:r>
-        <w:tab/>
-        <w:t>display: block;</w:t>
-      </w:r>
-    </w:p>
-    <w:p>
-      <w:pPr>
-        <w:pStyle w:val="HTML"/>
-        <w:shd w:val="clear" w:color="auto" w:fill="F0F0F0"/>
-        <w:spacing w:before="60" w:after="60"/>
-      </w:pPr>
-      <w:r>
-        <w:tab/>
-        <w:t>clear: both;</w:t>
-      </w:r>
-    </w:p>
-    <w:p>
-      <w:pPr>
-        <w:pStyle w:val="HTML"/>
-        <w:shd w:val="clear" w:color="auto" w:fill="F0F0F0"/>
-        <w:spacing w:before="60" w:after="60"/>
-      </w:pPr>
-      <w:r>
-        <w:t>}</w:t>
-      </w:r>
-    </w:p>
-    <w:p/>
-    <w:p>
-      <w:pPr>
-        <w:pStyle w:val="1"/>
-      </w:pPr>
-      <w:r>
-        <w:t>JavaScript 最佳实践</w:t>
-      </w:r>
-    </w:p>
-    <w:p/>
-    <w:p>
-      <w:pPr>
-        <w:pStyle w:val="2"/>
-      </w:pPr>
-      <w:r>
-        <w:t>一：简介</w:t>
-      </w:r>
-    </w:p>
-    <w:p/>
-    <w:p>
-      <w:r>
-        <w:tab/>
-      </w:r>
-      <w:r>
-        <w:t>JavaScript已经成为web中不可或缺的一部分、相信绝大多数web如果禁用JavaScript、结果可想而知、甚至严重的直接导致整个网站瘫痪。</w:t>
-      </w:r>
-    </w:p>
-    <w:p>
-      <w:r>
-        <w:tab/>
-        <w:t>但是个人觉得JavaScript已经是某些情况下必不可少的一部分了、JavaScript最佳实践也成为了在应用JavaScript的理想与现实</w:t>
-      </w:r>
-      <w:r>
-        <w:t>之中</w:t>
-      </w:r>
-      <w:r>
-        <w:t>寻找一种平衡。</w:t>
-      </w:r>
-    </w:p>
-    <w:p>
-      <w:r>
-        <w:tab/>
-        <w:t>最佳实践的一些原则可以帮助我们理解JavaScript的精髓、帮助我们完善自己的程序设计和提高其健壮性。</w:t>
-      </w:r>
-    </w:p>
-    <w:p/>
-    <w:p>
-      <w:pPr>
-        <w:pStyle w:val="2"/>
-      </w:pPr>
-      <w:r>
-        <w:t>二：</w:t>
-      </w:r>
-      <w:r>
-        <w:t>关键之处</w:t>
-      </w:r>
-    </w:p>
-    <w:p/>
-    <w:p>
-      <w:r>
-        <w:lastRenderedPageBreak/>
-        <w:tab/>
-      </w:r>
-      <w:r>
-        <w:t>JavaScript与DOM结合是一种非常强大的组合、可以轻而易举的改变网页的行为与显示、怎么样才是最佳实践？下面</w:t>
-      </w:r>
-      <w:r>
-        <w:t>是最佳实践的一些准则。</w:t>
-      </w:r>
-    </w:p>
-    <w:p>
-      <w:r>
-        <w:tab/>
-        <w:t>1. 是否需要使用</w:t>
-      </w:r>
-      <w:r>
-        <w:rPr>
-          <w:rFonts w:hint="eastAsia"/>
-        </w:rPr>
-        <w:t>JavaScript</w:t>
-      </w:r>
-      <w:r>
-        <w:t>：</w:t>
-      </w:r>
-    </w:p>
-    <w:p>
-      <w:r>
-        <w:tab/>
-        <w:t>当想使用JavaScript来改变一个网页的行为时、首先要想到的是是否有必要这样做。而不是人云亦云的跟风。</w:t>
-      </w:r>
-    </w:p>
-    <w:p>
-      <w:r>
-        <w:tab/>
-        <w:t>2. 渐进增强（progressive enhancement）：</w:t>
-      </w:r>
-    </w:p>
-    <w:p>
-      <w:pPr>
-        <w:rPr>
-          <w:rFonts w:hint="eastAsia"/>
-        </w:rPr>
-      </w:pPr>
-      <w:r>
-        <w:tab/>
-        <w:t>从核心部分开始、即从内容开始、根据内容使用标记实现良好的结构；再逐步加强这些内容。增强的工作既可以使用</w:t>
-      </w:r>
-      <w:r>
-        <w:rPr>
-          <w:rFonts w:hint="eastAsia"/>
-        </w:rPr>
-        <w:t>CSS改变呈现效果、也可以使用DOM添加各种行为、避免使用DOM添加核心内容！应该在开始就让内容成为文档编写时期的核心组成部分。</w:t>
-      </w:r>
-    </w:p>
-    <w:p>
-      <w:r>
-        <w:tab/>
-      </w:r>
-      <w:r>
-        <w:t>3</w:t>
-      </w:r>
-      <w:r>
-        <w:t>. 平稳退化（graceful degradation）：</w:t>
-      </w:r>
-    </w:p>
-    <w:p>
-      <w:pPr>
-        <w:rPr>
-          <w:rFonts w:hint="eastAsia"/>
-        </w:rPr>
-      </w:pPr>
-      <w:r>
-        <w:tab/>
-        <w:t>在正确使用JavaScript脚本的情况下、即使浏览器不支持JavaScript（这种现象几乎绝迹）或者在用户禁用浏览器执行JavaScript的功能也能正常浏览网站。</w:t>
-      </w:r>
-      <w:r>
-        <w:t>也就意味着JavaScript是为了增强页面访问效果或者显示效果而存在、不参与核心功能（防止JavaScript被禁而废）。</w:t>
-      </w:r>
-    </w:p>
-    <w:p>
-      <w:r>
-        <w:tab/>
-      </w:r>
-      <w:r>
-        <w:t>4</w:t>
-      </w:r>
-      <w:r>
-        <w:t>. 分离JavaScript</w:t>
-      </w:r>
-      <w:r>
-        <w:t>：</w:t>
-      </w:r>
-    </w:p>
-    <w:p>
-      <w:pPr>
-        <w:rPr>
-          <w:rFonts w:hint="eastAsia"/>
-        </w:rPr>
-      </w:pPr>
-      <w:r>
-        <w:tab/>
-        <w:t>把网页的结构和内容与JavaScript脚本的动作行为分开、</w:t>
-      </w:r>
-      <w:r>
-        <w:t>Java中常常强调的解耦思想类似。</w:t>
-      </w:r>
-      <w:r>
-        <w:t>将相互间的影响降到最低。</w:t>
-      </w:r>
-      <w:r>
-        <w:t>比如链接上添加单击事件、这其实已经是把网页的结构内容与JavaScript脚本糅合在一起了。我们可以将其分离开来、但是现实中很少有这样做、一是代码可读性下降、另一个是使得编码变得复杂、需要一些额外编码来实现、这就是一种理想与现实的差距、也可能是自己水平不够的原因。</w:t>
-      </w:r>
-    </w:p>
-    <w:p>
-      <w:r>
-        <w:tab/>
-      </w:r>
-      <w:r>
-        <w:t>5</w:t>
-      </w:r>
-      <w:r>
-        <w:t>. 向后兼容</w:t>
-      </w:r>
-    </w:p>
-    <w:p>
-      <w:pPr>
-        <w:rPr>
-          <w:rFonts w:hint="eastAsia"/>
-        </w:rPr>
-      </w:pPr>
-      <w:r>
-        <w:tab/>
-        <w:t>确保网页中使用的JavaScript在老的浏览器中也能正常执行、不同浏览器之间或者浏览器版本之间的兼容性一直是一个让人很头疼的问题、但是随着技术的进步、这种现象也在逐渐好转。</w:t>
-      </w:r>
-      <w:r>
-        <w:t>实现这一原则需要我们在使用JavaScript时需要考虑到其在各个浏览器、各个版本之间的兼容问题。</w:t>
-      </w:r>
-    </w:p>
-    <w:p>
-      <w:r>
-        <w:tab/>
-      </w:r>
-      <w:r>
-        <w:t>6</w:t>
-      </w:r>
-      <w:r>
-        <w:t>. 性能考虑</w:t>
-      </w:r>
-    </w:p>
-    <w:p>
-      <w:r>
-        <w:lastRenderedPageBreak/>
-        <w:tab/>
-        <w:t>确定脚本执行的性能最优。</w:t>
-      </w:r>
-      <w:r>
-        <w:t>比如尽可能的减少</w:t>
-      </w:r>
-      <w:r>
-        <w:rPr>
-          <w:rFonts w:hint="eastAsia"/>
-        </w:rPr>
-        <w:t>DOM访问的次数、合并可以归类的JavaScript脚本、压缩脚本（加快客户端下载数度</w:t>
-      </w:r>
-      <w:r>
-        <w:rPr>
-          <w:rFonts w:hint="eastAsia"/>
-        </w:rPr>
-        <w:t>、可以使用Uglify或者在线的JS压缩</w:t>
-      </w:r>
-      <w:r>
-        <w:rPr>
-          <w:rFonts w:hint="eastAsia"/>
-        </w:rPr>
-        <w:t>）等。</w:t>
-      </w:r>
-    </w:p>
-    <w:p/>
-    <w:p>
-      <w:pPr>
-        <w:pStyle w:val="2"/>
-      </w:pPr>
-      <w:r>
-        <w:t>三：改进前章实例</w:t>
-      </w:r>
-    </w:p>
-    <w:p/>
-    <w:p>
-      <w:r>
-        <w:tab/>
-        <w:t>可以参照最佳实践来完善前面图片库的实例、不再一一叙述、给出完善后showPicture.js压缩前后的代码做个参考、完整代码在github上。</w:t>
-      </w:r>
-    </w:p>
-    <w:p>
-      <w:r>
-        <w:tab/>
-        <w:t>压缩前：</w:t>
-      </w:r>
-    </w:p>
-    <w:p>
-      <w:pPr>
-        <w:rPr>
-          <w:rFonts w:hint="eastAsia"/>
-        </w:rPr>
-      </w:pPr>
-    </w:p>
-    <w:p>
-      <w:r>
-        <w:tab/>
-        <w:t>压缩后：</w:t>
-      </w:r>
-    </w:p>
-    <w:p/>
-    <w:p>
-      <w:pPr>
-        <w:pStyle w:val="1"/>
-      </w:pPr>
-      <w:r>
-        <w:rPr>
-          <w:rFonts w:hint="eastAsia"/>
-        </w:rPr>
-        <w:t>JavaScript</w:t>
-      </w:r>
-      <w:r>
-        <w:t xml:space="preserve"> 动态创建标记与Ajax</w:t>
-      </w:r>
-    </w:p>
-    <w:p/>
-    <w:p>
-      <w:pPr>
-        <w:pStyle w:val="2"/>
-      </w:pPr>
-      <w:r>
-        <w:t>一：简介</w:t>
-      </w:r>
-    </w:p>
-    <w:p>
-      <w:r>
-        <w:tab/>
-      </w:r>
-    </w:p>
-    <w:p>
-      <w:r>
-        <w:tab/>
-        <w:t>前面都是针对已经存在的标记进行操作、JavaScript同样可以动态创建标记并且与现有标记组合生成新的Document。同时简单的介绍了Ajax。</w:t>
-      </w:r>
-    </w:p>
-    <w:p/>
-    <w:p>
-      <w:pPr>
-        <w:pStyle w:val="2"/>
-      </w:pPr>
-      <w:r>
-        <w:t>二：</w:t>
-      </w:r>
-      <w:r>
-        <w:t>动态创建标记与组合</w:t>
-      </w:r>
-    </w:p>
-    <w:p/>
-    <w:p>
-      <w:r>
-        <w:tab/>
-      </w:r>
-      <w:r>
-        <w:t>相关方法：</w:t>
-      </w:r>
-    </w:p>
-    <w:p/>
-    <w:p>
-      <w:pPr>
-        <w:pStyle w:val="2"/>
-      </w:pPr>
-      <w:r>
-        <w:lastRenderedPageBreak/>
-        <w:t>三：Ajax</w:t>
-      </w:r>
-    </w:p>
-    <w:p>
-      <w:r>
-        <w:tab/>
-      </w:r>
-    </w:p>
-    <w:p>
-      <w:r>
-        <w:tab/>
-        <w:t>Ajax（Asynchronous JavaScript And XML）异步JavaScript和</w:t>
-      </w:r>
-      <w:r>
-        <w:rPr>
-          <w:rFonts w:hint="eastAsia"/>
-        </w:rPr>
-        <w:t>XML、用于对页面请求以异步方式与服务器进行交互进而达到局部刷新页面的效果。</w:t>
-      </w:r>
-    </w:p>
-    <w:p>
-      <w:pPr>
-        <w:rPr>
-          <w:rFonts w:hint="eastAsia"/>
-        </w:rPr>
-      </w:pPr>
-      <w:r>
-        <w:tab/>
-        <w:t>Ajax实现过程：</w:t>
-      </w:r>
-    </w:p>
-    <w:p/>
-    <w:p>
-      <w:pPr>
-        <w:pStyle w:val="2"/>
-      </w:pPr>
-      <w:r>
-        <w:t>四：完善图片库</w:t>
-      </w:r>
-    </w:p>
-    <w:p/>
-    <w:p>
-      <w:r>
-        <w:tab/>
-        <w:t>动态创建用于显示默认图片和指定链接的图片和title相关标记——showPicture.js:</w:t>
-      </w:r>
-    </w:p>
-    <w:p/>
-    <w:p/>
-    <w:p/>
-    <w:p>
-      <w:pPr>
-        <w:pStyle w:val="1"/>
-      </w:pPr>
-      <w:r>
-        <w:tab/>
-      </w:r>
-      <w:r>
-        <w:rPr>
-          <w:rFonts w:hint="eastAsia"/>
-        </w:rPr>
-        <w:t>JavaScript</w:t>
-      </w:r>
-      <w:r>
-        <w:t xml:space="preserve"> </w:t>
-      </w:r>
-      <w:r>
-        <w:t>充实文档内容</w:t>
-      </w:r>
-    </w:p>
-    <w:p/>
-    <w:p>
-      <w:pPr>
-        <w:pStyle w:val="2"/>
-      </w:pPr>
-      <w:r>
-        <w:t>一：简介</w:t>
-      </w:r>
-    </w:p>
-    <w:p/>
-    <w:p>
-      <w:r>
-        <w:tab/>
-        <w:t>使用JavaScript来充实文档内容。主要目的</w:t>
-      </w:r>
-      <w:r>
-        <w:t>是为现有文档创建一个“缩略语列表”、“文献来源链接”、“快捷键清单”。基本都是前面使用过的函数、没有什么要特别说明的地方。</w:t>
-      </w:r>
-    </w:p>
-    <w:p/>
-    <w:p>
-      <w:pPr>
-        <w:pStyle w:val="2"/>
-      </w:pPr>
-      <w:r>
-        <w:t>二：具体内容</w:t>
-      </w:r>
-    </w:p>
-    <w:p/>
-    <w:p>
-      <w:r>
-        <w:lastRenderedPageBreak/>
-        <w:tab/>
-        <w:t>HTML的内容的编写可以使用Sublime Text （安装Emmet插件）、或者Jetbrain的Webstorm神器、效率提高N倍。</w:t>
-      </w:r>
-      <w:r>
-        <w:t>有兴趣的可以百度谷歌</w:t>
-      </w:r>
-      <w:r>
-        <w:rPr>
-          <w:rFonts w:hint="eastAsia"/>
-        </w:rPr>
-        <w:t>Emmet简介。</w:t>
-      </w:r>
-      <w:bookmarkStart w:id="0" w:name="_GoBack"/>
-      <w:bookmarkEnd w:id="0"/>
-    </w:p>
-    <w:p>
-      <w:r>
-        <w:tab/>
-      </w:r>
-    </w:p>
-    <w:p>
-      <w:pPr>
-        <w:rPr>
-          <w:rFonts w:hint="eastAsia"/>
-        </w:rPr>
-      </w:pPr>
-      <w:r>
-        <w:tab/>
-        <w:t>example.html：</w:t>
-      </w:r>
-    </w:p>
-    <w:p>
-      <w:pPr>
-        <w:rPr>
-          <w:rFonts w:hint="eastAsia"/>
-        </w:rPr>
-      </w:pPr>
-    </w:p>
-    <w:p/>
-    <w:p>
-      <w:pPr>
-        <w:rPr>
-          <w:rFonts w:hint="eastAsia"/>
-        </w:rPr>
-      </w:pPr>
-    </w:p>
-    <w:p>
-      <w:pPr>
-        <w:rPr>
-          <w:rFonts w:hint="eastAsia"/>
-        </w:rPr>
-      </w:pPr>
-    </w:p>
+      </w:pPr>
+      <w:r>
+        <w:t>三：实现</w:t>
+      </w:r>
+    </w:p>
+    <w:p/>
+    <w:p>
+      <w:r>
+        <w:tab/>
+      </w:r>
+      <w:r>
+        <w:t>效果：</w:t>
+      </w:r>
+    </w:p>
+    <w:p/>
+    <w:p>
+      <w:pPr>
+        <w:rPr>
+          <w:rFonts w:hint="eastAsia"/>
+        </w:rPr>
+      </w:pPr>
+      <w:r>
+        <w:tab/>
+        <w:t>list.html:</w:t>
+      </w:r>
+    </w:p>
+    <w:p>
+      <w:r>
+        <w:tab/>
+      </w:r>
+      <w:r>
+        <w:t>list.css:</w:t>
+      </w:r>
+    </w:p>
+    <w:p>
+      <w:r>
+        <w:tab/>
+        <w:t>list.js:</w:t>
+      </w:r>
+    </w:p>
+    <w:p>
+      <w:r>
+        <w:tab/>
+        <w:t>moveElementImprove.js:</w:t>
+      </w:r>
+    </w:p>
+    <w:p>
+      <w:pPr>
+        <w:rPr>
+          <w:rFonts w:hint="eastAsia"/>
+        </w:rPr>
+      </w:pPr>
+      <w:r>
+        <w:tab/>
+        <w:t>addLoadEvent.js:</w:t>
+      </w:r>
+    </w:p>
+    <w:p/>
     <w:sectPr>
       <w:pgSz w:w="12240" w:h="15840"/>
       <w:pgMar w:top="1440" w:right="1440" w:bottom="1440" w:left="1440" w:header="720" w:footer="720" w:gutter="0"/>

</xml_diff>